<commit_message>
Update Lab_Report.docx with complete code listings and I/O examples
- Added full C code implementation for all 20 problems
- Included formatted code blocks with syntax highlighting background
- Added detailed input examples for each problem
- Added corresponding output examples showing expected results
- Enhanced code readability with Courier New font
- Added borders and shading to code blocks for better visual separation
- Maintained all algorithm descriptions and objectives
- File size increased to 42KB with comprehensive content
</commit_message>
<xml_diff>
--- a/Lab_Report.docx
+++ b/Lab_Report.docx
@@ -191,17 +191,77 @@
       </w:r>
     </w:p>
     <w:p>
+      <w:pPr>
+        <w:pStyle w:val="Heading4"/>
+      </w:pPr>
+      <w:r>
+        <w:t>Code:</w:t>
+      </w:r>
+    </w:p>
+    <w:p>
+      <w:pPr>
+        <w:shd w:fill="F0F0F0"/>
+        <w:pBdr>
+          <w:top w:val="single" w:sz="4" w:space="1" w:color="CCCCCC"/>
+          <w:left w:val="single" w:sz="4" w:space="1" w:color="CCCCCC"/>
+          <w:bottom w:val="single" w:sz="4" w:space="1" w:color="CCCCCC"/>
+          <w:right w:val="single" w:sz="4" w:space="1" w:color="CCCCCC"/>
+        </w:pBdr>
+      </w:pPr>
+      <w:r>
+        <w:rPr>
+          <w:rFonts w:ascii="Courier New" w:hAnsi="Courier New"/>
+          <w:sz w:val="18"/>
+        </w:rPr>
+        <w:t>#include &lt;stdio.h&gt;</w:t>
+        <w:br/>
+        <w:t>int main() {</w:t>
+        <w:br/>
+        <w:t xml:space="preserve">    int a, b, sum;</w:t>
+        <w:br/>
+        <w:t xml:space="preserve">    printf("Enter two numbers: ");</w:t>
+        <w:br/>
+        <w:t xml:space="preserve">    scanf("%d %d", &amp;a, &amp;b);</w:t>
+        <w:br/>
+        <w:t xml:space="preserve">    sum = a + b;</w:t>
+        <w:br/>
+        <w:t xml:space="preserve">    printf("Sum = %d\n", sum);</w:t>
+        <w:br/>
+        <w:t xml:space="preserve">    return 0;</w:t>
+        <w:br/>
+        <w:t>}</w:t>
+      </w:r>
+    </w:p>
+    <w:p>
       <w:r>
         <w:rPr>
           <w:b/>
         </w:rPr>
-        <w:t>Example:</w:t>
-        <w:br/>
-      </w:r>
-      <w:r>
-        <w:t>Input: 5 10</w:t>
-        <w:br/>
-        <w:t>Output: Sum = 15</w:t>
+        <w:t>Input:</w:t>
+        <w:br/>
+      </w:r>
+      <w:r>
+        <w:rPr>
+          <w:rFonts w:ascii="Courier New" w:hAnsi="Courier New"/>
+          <w:sz w:val="18"/>
+        </w:rPr>
+        <w:t>Enter two numbers: 5 10</w:t>
+      </w:r>
+    </w:p>
+    <w:p>
+      <w:r>
+        <w:rPr>
+          <w:b/>
+        </w:rPr>
+        <w:t>Output:</w:t>
+        <w:br/>
+      </w:r>
+      <w:r>
+        <w:rPr>
+          <w:rFonts w:ascii="Courier New" w:hAnsi="Courier New"/>
+          <w:sz w:val="18"/>
+        </w:rPr>
+        <w:t>Sum = 15</w:t>
       </w:r>
     </w:p>
     <w:p>
@@ -276,17 +336,81 @@
       </w:r>
     </w:p>
     <w:p>
+      <w:pPr>
+        <w:pStyle w:val="Heading4"/>
+      </w:pPr>
+      <w:r>
+        <w:t>Code:</w:t>
+      </w:r>
+    </w:p>
+    <w:p>
+      <w:pPr>
+        <w:shd w:fill="F0F0F0"/>
+        <w:pBdr>
+          <w:top w:val="single" w:sz="4" w:space="1" w:color="CCCCCC"/>
+          <w:left w:val="single" w:sz="4" w:space="1" w:color="CCCCCC"/>
+          <w:bottom w:val="single" w:sz="4" w:space="1" w:color="CCCCCC"/>
+          <w:right w:val="single" w:sz="4" w:space="1" w:color="CCCCCC"/>
+        </w:pBdr>
+      </w:pPr>
+      <w:r>
+        <w:rPr>
+          <w:rFonts w:ascii="Courier New" w:hAnsi="Courier New"/>
+          <w:sz w:val="18"/>
+        </w:rPr>
+        <w:t>#include &lt;stdio.h&gt;</w:t>
+        <w:br/>
+        <w:t>int main() {</w:t>
+        <w:br/>
+        <w:t xml:space="preserve">    int num;</w:t>
+        <w:br/>
+        <w:t xml:space="preserve">    printf("Enter a number: ");</w:t>
+        <w:br/>
+        <w:t xml:space="preserve">    scanf("%d", &amp;num);</w:t>
+        <w:br/>
+        <w:t xml:space="preserve">    if (num % 2 == 0)</w:t>
+        <w:br/>
+        <w:t xml:space="preserve">        printf("%d is Even\n", num);</w:t>
+        <w:br/>
+        <w:t xml:space="preserve">    else</w:t>
+        <w:br/>
+        <w:t xml:space="preserve">        printf("%d is Odd\n", num);</w:t>
+        <w:br/>
+        <w:t xml:space="preserve">    return 0;</w:t>
+        <w:br/>
+        <w:t>}</w:t>
+      </w:r>
+    </w:p>
+    <w:p>
       <w:r>
         <w:rPr>
           <w:b/>
         </w:rPr>
-        <w:t>Example:</w:t>
-        <w:br/>
-      </w:r>
-      <w:r>
-        <w:t>Input: 7</w:t>
-        <w:br/>
-        <w:t>Output: 7 is Odd</w:t>
+        <w:t>Input:</w:t>
+        <w:br/>
+      </w:r>
+      <w:r>
+        <w:rPr>
+          <w:rFonts w:ascii="Courier New" w:hAnsi="Courier New"/>
+          <w:sz w:val="18"/>
+        </w:rPr>
+        <w:t>Enter a number: 7</w:t>
+      </w:r>
+    </w:p>
+    <w:p>
+      <w:r>
+        <w:rPr>
+          <w:b/>
+        </w:rPr>
+        <w:t>Output:</w:t>
+        <w:br/>
+      </w:r>
+      <w:r>
+        <w:rPr>
+          <w:rFonts w:ascii="Courier New" w:hAnsi="Courier New"/>
+          <w:sz w:val="18"/>
+        </w:rPr>
+        <w:t>7 is Odd</w:t>
       </w:r>
     </w:p>
     <w:p>
@@ -361,17 +485,85 @@
       </w:r>
     </w:p>
     <w:p>
+      <w:pPr>
+        <w:pStyle w:val="Heading4"/>
+      </w:pPr>
+      <w:r>
+        <w:t>Code:</w:t>
+      </w:r>
+    </w:p>
+    <w:p>
+      <w:pPr>
+        <w:shd w:fill="F0F0F0"/>
+        <w:pBdr>
+          <w:top w:val="single" w:sz="4" w:space="1" w:color="CCCCCC"/>
+          <w:left w:val="single" w:sz="4" w:space="1" w:color="CCCCCC"/>
+          <w:bottom w:val="single" w:sz="4" w:space="1" w:color="CCCCCC"/>
+          <w:right w:val="single" w:sz="4" w:space="1" w:color="CCCCCC"/>
+        </w:pBdr>
+      </w:pPr>
+      <w:r>
+        <w:rPr>
+          <w:rFonts w:ascii="Courier New" w:hAnsi="Courier New"/>
+          <w:sz w:val="18"/>
+        </w:rPr>
+        <w:t>#include &lt;stdio.h&gt;</w:t>
+        <w:br/>
+        <w:t>int main() {</w:t>
+        <w:br/>
+        <w:t xml:space="preserve">    int a, b, c;</w:t>
+        <w:br/>
+        <w:t xml:space="preserve">    printf("Enter three numbers: ");</w:t>
+        <w:br/>
+        <w:t xml:space="preserve">    scanf("%d %d %d", &amp;a, &amp;b, &amp;c);</w:t>
+        <w:br/>
+        <w:t xml:space="preserve">    if (a &gt;= b &amp;&amp; a &gt;= c)</w:t>
+        <w:br/>
+        <w:t xml:space="preserve">        printf("Largest = %d\n", a);</w:t>
+        <w:br/>
+        <w:t xml:space="preserve">    else if (b &gt;= a &amp;&amp; b &gt;= c)</w:t>
+        <w:br/>
+        <w:t xml:space="preserve">        printf("Largest = %d\n", b);</w:t>
+        <w:br/>
+        <w:t xml:space="preserve">    else</w:t>
+        <w:br/>
+        <w:t xml:space="preserve">        printf("Largest = %d\n", c);</w:t>
+        <w:br/>
+        <w:t xml:space="preserve">    return 0;</w:t>
+        <w:br/>
+        <w:t>}</w:t>
+      </w:r>
+    </w:p>
+    <w:p>
       <w:r>
         <w:rPr>
           <w:b/>
         </w:rPr>
-        <w:t>Example:</w:t>
-        <w:br/>
-      </w:r>
-      <w:r>
-        <w:t>Input: 23 45 12</w:t>
-        <w:br/>
-        <w:t>Output: Largest = 45</w:t>
+        <w:t>Input:</w:t>
+        <w:br/>
+      </w:r>
+      <w:r>
+        <w:rPr>
+          <w:rFonts w:ascii="Courier New" w:hAnsi="Courier New"/>
+          <w:sz w:val="18"/>
+        </w:rPr>
+        <w:t>Enter three numbers: 23 45 12</w:t>
+      </w:r>
+    </w:p>
+    <w:p>
+      <w:r>
+        <w:rPr>
+          <w:b/>
+        </w:rPr>
+        <w:t>Output:</w:t>
+        <w:br/>
+      </w:r>
+      <w:r>
+        <w:rPr>
+          <w:rFonts w:ascii="Courier New" w:hAnsi="Courier New"/>
+          <w:sz w:val="18"/>
+        </w:rPr>
+        <w:t>Largest = 45</w:t>
       </w:r>
     </w:p>
     <w:p>
@@ -454,17 +646,81 @@
       </w:r>
     </w:p>
     <w:p>
+      <w:pPr>
+        <w:pStyle w:val="Heading4"/>
+      </w:pPr>
+      <w:r>
+        <w:t>Code:</w:t>
+      </w:r>
+    </w:p>
+    <w:p>
+      <w:pPr>
+        <w:shd w:fill="F0F0F0"/>
+        <w:pBdr>
+          <w:top w:val="single" w:sz="4" w:space="1" w:color="CCCCCC"/>
+          <w:left w:val="single" w:sz="4" w:space="1" w:color="CCCCCC"/>
+          <w:bottom w:val="single" w:sz="4" w:space="1" w:color="CCCCCC"/>
+          <w:right w:val="single" w:sz="4" w:space="1" w:color="CCCCCC"/>
+        </w:pBdr>
+      </w:pPr>
+      <w:r>
+        <w:rPr>
+          <w:rFonts w:ascii="Courier New" w:hAnsi="Courier New"/>
+          <w:sz w:val="18"/>
+        </w:rPr>
+        <w:t>#include &lt;stdio.h&gt;</w:t>
+        <w:br/>
+        <w:t>int main() {</w:t>
+        <w:br/>
+        <w:t xml:space="preserve">    int n, sum = 0;</w:t>
+        <w:br/>
+        <w:t xml:space="preserve">    printf("Enter N: ");</w:t>
+        <w:br/>
+        <w:t xml:space="preserve">    scanf("%d", &amp;n);</w:t>
+        <w:br/>
+        <w:t xml:space="preserve">    for (int i = 1; i &lt;= n; i++) {</w:t>
+        <w:br/>
+        <w:t xml:space="preserve">        sum += i;</w:t>
+        <w:br/>
+        <w:t xml:space="preserve">    }</w:t>
+        <w:br/>
+        <w:t xml:space="preserve">    printf("Sum of first %d natural numbers = %d\n", n, sum);</w:t>
+        <w:br/>
+        <w:t xml:space="preserve">    return 0;</w:t>
+        <w:br/>
+        <w:t>}</w:t>
+      </w:r>
+    </w:p>
+    <w:p>
       <w:r>
         <w:rPr>
           <w:b/>
         </w:rPr>
-        <w:t>Example:</w:t>
-        <w:br/>
-      </w:r>
-      <w:r>
-        <w:t>Input: 10</w:t>
-        <w:br/>
-        <w:t>Output: Sum of first 10 natural numbers = 55</w:t>
+        <w:t>Input:</w:t>
+        <w:br/>
+      </w:r>
+      <w:r>
+        <w:rPr>
+          <w:rFonts w:ascii="Courier New" w:hAnsi="Courier New"/>
+          <w:sz w:val="18"/>
+        </w:rPr>
+        <w:t>Enter N: 10</w:t>
+      </w:r>
+    </w:p>
+    <w:p>
+      <w:r>
+        <w:rPr>
+          <w:b/>
+        </w:rPr>
+        <w:t>Output:</w:t>
+        <w:br/>
+      </w:r>
+      <w:r>
+        <w:rPr>
+          <w:rFonts w:ascii="Courier New" w:hAnsi="Courier New"/>
+          <w:sz w:val="18"/>
+        </w:rPr>
+        <w:t>Sum of first 10 natural numbers = 55</w:t>
       </w:r>
     </w:p>
     <w:p>
@@ -539,17 +795,101 @@
       </w:r>
     </w:p>
     <w:p>
+      <w:pPr>
+        <w:pStyle w:val="Heading4"/>
+      </w:pPr>
+      <w:r>
+        <w:t>Code:</w:t>
+      </w:r>
+    </w:p>
+    <w:p>
+      <w:pPr>
+        <w:shd w:fill="F0F0F0"/>
+        <w:pBdr>
+          <w:top w:val="single" w:sz="4" w:space="1" w:color="CCCCCC"/>
+          <w:left w:val="single" w:sz="4" w:space="1" w:color="CCCCCC"/>
+          <w:bottom w:val="single" w:sz="4" w:space="1" w:color="CCCCCC"/>
+          <w:right w:val="single" w:sz="4" w:space="1" w:color="CCCCCC"/>
+        </w:pBdr>
+      </w:pPr>
+      <w:r>
+        <w:rPr>
+          <w:rFonts w:ascii="Courier New" w:hAnsi="Courier New"/>
+          <w:sz w:val="18"/>
+        </w:rPr>
+        <w:t>#include &lt;stdio.h&gt;</w:t>
+        <w:br/>
+        <w:t>int main() {</w:t>
+        <w:br/>
+        <w:t xml:space="preserve">    int num;</w:t>
+        <w:br/>
+        <w:t xml:space="preserve">    printf("Enter a number: ");</w:t>
+        <w:br/>
+        <w:t xml:space="preserve">    scanf("%d", &amp;num);</w:t>
+        <w:br/>
+        <w:t xml:space="preserve">    printf("Multiplication table of %d:\n", num);</w:t>
+        <w:br/>
+        <w:t xml:space="preserve">    for (int i = 1; i &lt;= 10; i++) {</w:t>
+        <w:br/>
+        <w:t xml:space="preserve">        printf("%d x %d = %d\n", num, i, num * i);</w:t>
+        <w:br/>
+        <w:t xml:space="preserve">    }</w:t>
+        <w:br/>
+        <w:t xml:space="preserve">    return 0;</w:t>
+        <w:br/>
+        <w:t>}</w:t>
+      </w:r>
+    </w:p>
+    <w:p>
       <w:r>
         <w:rPr>
           <w:b/>
         </w:rPr>
-        <w:t>Example:</w:t>
-        <w:br/>
-      </w:r>
-      <w:r>
-        <w:t>Input: 5</w:t>
-        <w:br/>
-        <w:t>Output: 5 x 1 = 5, 5 x 2 = 10, ... 5 x 10 = 50</w:t>
+        <w:t>Input:</w:t>
+        <w:br/>
+      </w:r>
+      <w:r>
+        <w:rPr>
+          <w:rFonts w:ascii="Courier New" w:hAnsi="Courier New"/>
+          <w:sz w:val="18"/>
+        </w:rPr>
+        <w:t>Enter a number: 5</w:t>
+      </w:r>
+    </w:p>
+    <w:p>
+      <w:r>
+        <w:rPr>
+          <w:b/>
+        </w:rPr>
+        <w:t>Output:</w:t>
+        <w:br/>
+      </w:r>
+      <w:r>
+        <w:rPr>
+          <w:rFonts w:ascii="Courier New" w:hAnsi="Courier New"/>
+          <w:sz w:val="18"/>
+        </w:rPr>
+        <w:t>Multiplication table of 5:</w:t>
+        <w:br/>
+        <w:t>5 x 1 = 5</w:t>
+        <w:br/>
+        <w:t>5 x 2 = 10</w:t>
+        <w:br/>
+        <w:t>5 x 3 = 15</w:t>
+        <w:br/>
+        <w:t>5 x 4 = 20</w:t>
+        <w:br/>
+        <w:t>5 x 5 = 25</w:t>
+        <w:br/>
+        <w:t>5 x 6 = 30</w:t>
+        <w:br/>
+        <w:t>5 x 7 = 35</w:t>
+        <w:br/>
+        <w:t>5 x 8 = 40</w:t>
+        <w:br/>
+        <w:t>5 x 9 = 45</w:t>
+        <w:br/>
+        <w:t>5 x 10 = 50</w:t>
       </w:r>
     </w:p>
     <w:p>
@@ -632,17 +972,83 @@
       </w:r>
     </w:p>
     <w:p>
+      <w:pPr>
+        <w:pStyle w:val="Heading4"/>
+      </w:pPr>
+      <w:r>
+        <w:t>Code:</w:t>
+      </w:r>
+    </w:p>
+    <w:p>
+      <w:pPr>
+        <w:shd w:fill="F0F0F0"/>
+        <w:pBdr>
+          <w:top w:val="single" w:sz="4" w:space="1" w:color="CCCCCC"/>
+          <w:left w:val="single" w:sz="4" w:space="1" w:color="CCCCCC"/>
+          <w:bottom w:val="single" w:sz="4" w:space="1" w:color="CCCCCC"/>
+          <w:right w:val="single" w:sz="4" w:space="1" w:color="CCCCCC"/>
+        </w:pBdr>
+      </w:pPr>
+      <w:r>
+        <w:rPr>
+          <w:rFonts w:ascii="Courier New" w:hAnsi="Courier New"/>
+          <w:sz w:val="18"/>
+        </w:rPr>
+        <w:t>#include &lt;stdio.h&gt;</w:t>
+        <w:br/>
+        <w:t>int main() {</w:t>
+        <w:br/>
+        <w:t xml:space="preserve">    int num;</w:t>
+        <w:br/>
+        <w:t xml:space="preserve">    long long fact = 1;</w:t>
+        <w:br/>
+        <w:t xml:space="preserve">    printf("Enter a number: ");</w:t>
+        <w:br/>
+        <w:t xml:space="preserve">    scanf("%d", &amp;num);</w:t>
+        <w:br/>
+        <w:t xml:space="preserve">    for (int i = 1; i &lt;= num; i++) {</w:t>
+        <w:br/>
+        <w:t xml:space="preserve">        fact *= i;</w:t>
+        <w:br/>
+        <w:t xml:space="preserve">    }</w:t>
+        <w:br/>
+        <w:t xml:space="preserve">    printf("Factorial of %d = %lld\n", num, fact);</w:t>
+        <w:br/>
+        <w:t xml:space="preserve">    return 0;</w:t>
+        <w:br/>
+        <w:t>}</w:t>
+      </w:r>
+    </w:p>
+    <w:p>
       <w:r>
         <w:rPr>
           <w:b/>
         </w:rPr>
-        <w:t>Example:</w:t>
-        <w:br/>
-      </w:r>
-      <w:r>
-        <w:t>Input: 5</w:t>
-        <w:br/>
-        <w:t>Output: Factorial of 5 = 120</w:t>
+        <w:t>Input:</w:t>
+        <w:br/>
+      </w:r>
+      <w:r>
+        <w:rPr>
+          <w:rFonts w:ascii="Courier New" w:hAnsi="Courier New"/>
+          <w:sz w:val="18"/>
+        </w:rPr>
+        <w:t>Enter a number: 5</w:t>
+      </w:r>
+    </w:p>
+    <w:p>
+      <w:r>
+        <w:rPr>
+          <w:b/>
+        </w:rPr>
+        <w:t>Output:</w:t>
+        <w:br/>
+      </w:r>
+      <w:r>
+        <w:rPr>
+          <w:rFonts w:ascii="Courier New" w:hAnsi="Courier New"/>
+          <w:sz w:val="18"/>
+        </w:rPr>
+        <w:t>Factorial of 5 = 120</w:t>
       </w:r>
     </w:p>
     <w:p>
@@ -733,17 +1139,87 @@
       </w:r>
     </w:p>
     <w:p>
+      <w:pPr>
+        <w:pStyle w:val="Heading4"/>
+      </w:pPr>
+      <w:r>
+        <w:t>Code:</w:t>
+      </w:r>
+    </w:p>
+    <w:p>
+      <w:pPr>
+        <w:shd w:fill="F0F0F0"/>
+        <w:pBdr>
+          <w:top w:val="single" w:sz="4" w:space="1" w:color="CCCCCC"/>
+          <w:left w:val="single" w:sz="4" w:space="1" w:color="CCCCCC"/>
+          <w:bottom w:val="single" w:sz="4" w:space="1" w:color="CCCCCC"/>
+          <w:right w:val="single" w:sz="4" w:space="1" w:color="CCCCCC"/>
+        </w:pBdr>
+      </w:pPr>
+      <w:r>
+        <w:rPr>
+          <w:rFonts w:ascii="Courier New" w:hAnsi="Courier New"/>
+          <w:sz w:val="18"/>
+        </w:rPr>
+        <w:t>#include &lt;stdio.h&gt;</w:t>
+        <w:br/>
+        <w:t>int main() {</w:t>
+        <w:br/>
+        <w:t xml:space="preserve">    int num, rev = 0, rem;</w:t>
+        <w:br/>
+        <w:t xml:space="preserve">    printf("Enter a number: ");</w:t>
+        <w:br/>
+        <w:t xml:space="preserve">    scanf("%d", &amp;num);</w:t>
+        <w:br/>
+        <w:t xml:space="preserve">    int temp = num;</w:t>
+        <w:br/>
+        <w:t xml:space="preserve">    while (temp != 0) {</w:t>
+        <w:br/>
+        <w:t xml:space="preserve">        rem = temp % 10;</w:t>
+        <w:br/>
+        <w:t xml:space="preserve">        rev = rev * 10 + rem;</w:t>
+        <w:br/>
+        <w:t xml:space="preserve">        temp /= 10;</w:t>
+        <w:br/>
+        <w:t xml:space="preserve">    }</w:t>
+        <w:br/>
+        <w:t xml:space="preserve">    printf("Reverse of %d = %d\n", num, rev);</w:t>
+        <w:br/>
+        <w:t xml:space="preserve">    return 0;</w:t>
+        <w:br/>
+        <w:t>}</w:t>
+      </w:r>
+    </w:p>
+    <w:p>
       <w:r>
         <w:rPr>
           <w:b/>
         </w:rPr>
-        <w:t>Example:</w:t>
-        <w:br/>
-      </w:r>
-      <w:r>
-        <w:t>Input: 1234</w:t>
-        <w:br/>
-        <w:t>Output: Reverse of 1234 = 4321</w:t>
+        <w:t>Input:</w:t>
+        <w:br/>
+      </w:r>
+      <w:r>
+        <w:rPr>
+          <w:rFonts w:ascii="Courier New" w:hAnsi="Courier New"/>
+          <w:sz w:val="18"/>
+        </w:rPr>
+        <w:t>Enter a number: 1234</w:t>
+      </w:r>
+    </w:p>
+    <w:p>
+      <w:r>
+        <w:rPr>
+          <w:b/>
+        </w:rPr>
+        <w:t>Output:</w:t>
+        <w:br/>
+      </w:r>
+      <w:r>
+        <w:rPr>
+          <w:rFonts w:ascii="Courier New" w:hAnsi="Courier New"/>
+          <w:sz w:val="18"/>
+        </w:rPr>
+        <w:t>Reverse of 1234 = 4321</w:t>
       </w:r>
     </w:p>
     <w:p>
@@ -834,17 +1310,93 @@
       </w:r>
     </w:p>
     <w:p>
+      <w:pPr>
+        <w:pStyle w:val="Heading4"/>
+      </w:pPr>
+      <w:r>
+        <w:t>Code:</w:t>
+      </w:r>
+    </w:p>
+    <w:p>
+      <w:pPr>
+        <w:shd w:fill="F0F0F0"/>
+        <w:pBdr>
+          <w:top w:val="single" w:sz="4" w:space="1" w:color="CCCCCC"/>
+          <w:left w:val="single" w:sz="4" w:space="1" w:color="CCCCCC"/>
+          <w:bottom w:val="single" w:sz="4" w:space="1" w:color="CCCCCC"/>
+          <w:right w:val="single" w:sz="4" w:space="1" w:color="CCCCCC"/>
+        </w:pBdr>
+      </w:pPr>
+      <w:r>
+        <w:rPr>
+          <w:rFonts w:ascii="Courier New" w:hAnsi="Courier New"/>
+          <w:sz w:val="18"/>
+        </w:rPr>
+        <w:t>#include &lt;stdio.h&gt;</w:t>
+        <w:br/>
+        <w:t>int main() {</w:t>
+        <w:br/>
+        <w:t xml:space="preserve">    int num, count = 0;</w:t>
+        <w:br/>
+        <w:t xml:space="preserve">    printf("Enter a number: ");</w:t>
+        <w:br/>
+        <w:t xml:space="preserve">    scanf("%d", &amp;num);</w:t>
+        <w:br/>
+        <w:t xml:space="preserve">    int temp = num;</w:t>
+        <w:br/>
+        <w:t xml:space="preserve">    if (temp == 0)</w:t>
+        <w:br/>
+        <w:t xml:space="preserve">        count = 1;</w:t>
+        <w:br/>
+        <w:t xml:space="preserve">    else {</w:t>
+        <w:br/>
+        <w:t xml:space="preserve">        while (temp != 0) {</w:t>
+        <w:br/>
+        <w:t xml:space="preserve">            count++;</w:t>
+        <w:br/>
+        <w:t xml:space="preserve">            temp /= 10;</w:t>
+        <w:br/>
+        <w:t xml:space="preserve">        }</w:t>
+        <w:br/>
+        <w:t xml:space="preserve">    }</w:t>
+        <w:br/>
+        <w:t xml:space="preserve">    printf("Number of digits in %d = %d\n", num, count);</w:t>
+        <w:br/>
+        <w:t xml:space="preserve">    return 0;</w:t>
+        <w:br/>
+        <w:t>}</w:t>
+      </w:r>
+    </w:p>
+    <w:p>
       <w:r>
         <w:rPr>
           <w:b/>
         </w:rPr>
-        <w:t>Example:</w:t>
-        <w:br/>
-      </w:r>
-      <w:r>
-        <w:t>Input: 12345</w:t>
-        <w:br/>
-        <w:t>Output: Number of digits in 12345 = 5</w:t>
+        <w:t>Input:</w:t>
+        <w:br/>
+      </w:r>
+      <w:r>
+        <w:rPr>
+          <w:rFonts w:ascii="Courier New" w:hAnsi="Courier New"/>
+          <w:sz w:val="18"/>
+        </w:rPr>
+        <w:t>Enter a number: 12345</w:t>
+      </w:r>
+    </w:p>
+    <w:p>
+      <w:r>
+        <w:rPr>
+          <w:b/>
+        </w:rPr>
+        <w:t>Output:</w:t>
+        <w:br/>
+      </w:r>
+      <w:r>
+        <w:rPr>
+          <w:rFonts w:ascii="Courier New" w:hAnsi="Courier New"/>
+          <w:sz w:val="18"/>
+        </w:rPr>
+        <w:t>Number of digits in 12345 = 5</w:t>
       </w:r>
     </w:p>
     <w:p>
@@ -935,17 +1487,101 @@
       </w:r>
     </w:p>
     <w:p>
+      <w:pPr>
+        <w:pStyle w:val="Heading4"/>
+      </w:pPr>
+      <w:r>
+        <w:t>Code:</w:t>
+      </w:r>
+    </w:p>
+    <w:p>
+      <w:pPr>
+        <w:shd w:fill="F0F0F0"/>
+        <w:pBdr>
+          <w:top w:val="single" w:sz="4" w:space="1" w:color="CCCCCC"/>
+          <w:left w:val="single" w:sz="4" w:space="1" w:color="CCCCCC"/>
+          <w:bottom w:val="single" w:sz="4" w:space="1" w:color="CCCCCC"/>
+          <w:right w:val="single" w:sz="4" w:space="1" w:color="CCCCCC"/>
+        </w:pBdr>
+      </w:pPr>
+      <w:r>
+        <w:rPr>
+          <w:rFonts w:ascii="Courier New" w:hAnsi="Courier New"/>
+          <w:sz w:val="18"/>
+        </w:rPr>
+        <w:t>#include &lt;stdio.h&gt;</w:t>
+        <w:br/>
+        <w:t>int main() {</w:t>
+        <w:br/>
+        <w:t xml:space="preserve">    int num, isPrime = 1;</w:t>
+        <w:br/>
+        <w:t xml:space="preserve">    printf("Enter a number: ");</w:t>
+        <w:br/>
+        <w:t xml:space="preserve">    scanf("%d", &amp;num);</w:t>
+        <w:br/>
+        <w:t xml:space="preserve">    if (num &lt;= 1)</w:t>
+        <w:br/>
+        <w:t xml:space="preserve">        isPrime = 0;</w:t>
+        <w:br/>
+        <w:t xml:space="preserve">    else {</w:t>
+        <w:br/>
+        <w:t xml:space="preserve">        for (int i = 2; i * i &lt;= num; i++) {</w:t>
+        <w:br/>
+        <w:t xml:space="preserve">            if (num % i == 0) {</w:t>
+        <w:br/>
+        <w:t xml:space="preserve">                isPrime = 0;</w:t>
+        <w:br/>
+        <w:t xml:space="preserve">                break;</w:t>
+        <w:br/>
+        <w:t xml:space="preserve">            }</w:t>
+        <w:br/>
+        <w:t xml:space="preserve">        }</w:t>
+        <w:br/>
+        <w:t xml:space="preserve">    }</w:t>
+        <w:br/>
+        <w:t xml:space="preserve">    if (isPrime)</w:t>
+        <w:br/>
+        <w:t xml:space="preserve">        printf("%d is Prime\n", num);</w:t>
+        <w:br/>
+        <w:t xml:space="preserve">    else</w:t>
+        <w:br/>
+        <w:t xml:space="preserve">        printf("%d is Not Prime\n", num);</w:t>
+        <w:br/>
+        <w:t xml:space="preserve">    return 0;</w:t>
+        <w:br/>
+        <w:t>}</w:t>
+      </w:r>
+    </w:p>
+    <w:p>
       <w:r>
         <w:rPr>
           <w:b/>
         </w:rPr>
-        <w:t>Example:</w:t>
-        <w:br/>
-      </w:r>
-      <w:r>
-        <w:t>Input: 17</w:t>
-        <w:br/>
-        <w:t>Output: 17 is Prime</w:t>
+        <w:t>Input:</w:t>
+        <w:br/>
+      </w:r>
+      <w:r>
+        <w:rPr>
+          <w:rFonts w:ascii="Courier New" w:hAnsi="Courier New"/>
+          <w:sz w:val="18"/>
+        </w:rPr>
+        <w:t>Enter a number: 17</w:t>
+      </w:r>
+    </w:p>
+    <w:p>
+      <w:r>
+        <w:rPr>
+          <w:b/>
+        </w:rPr>
+        <w:t>Output:</w:t>
+        <w:br/>
+      </w:r>
+      <w:r>
+        <w:rPr>
+          <w:rFonts w:ascii="Courier New" w:hAnsi="Courier New"/>
+          <w:sz w:val="18"/>
+        </w:rPr>
+        <w:t>17 is Prime</w:t>
       </w:r>
     </w:p>
     <w:p>
@@ -1036,17 +1672,89 @@
       </w:r>
     </w:p>
     <w:p>
+      <w:pPr>
+        <w:pStyle w:val="Heading4"/>
+      </w:pPr>
+      <w:r>
+        <w:t>Code:</w:t>
+      </w:r>
+    </w:p>
+    <w:p>
+      <w:pPr>
+        <w:shd w:fill="F0F0F0"/>
+        <w:pBdr>
+          <w:top w:val="single" w:sz="4" w:space="1" w:color="CCCCCC"/>
+          <w:left w:val="single" w:sz="4" w:space="1" w:color="CCCCCC"/>
+          <w:bottom w:val="single" w:sz="4" w:space="1" w:color="CCCCCC"/>
+          <w:right w:val="single" w:sz="4" w:space="1" w:color="CCCCCC"/>
+        </w:pBdr>
+      </w:pPr>
+      <w:r>
+        <w:rPr>
+          <w:rFonts w:ascii="Courier New" w:hAnsi="Courier New"/>
+          <w:sz w:val="18"/>
+        </w:rPr>
+        <w:t>#include &lt;stdio.h&gt;</w:t>
+        <w:br/>
+        <w:t>int main() {</w:t>
+        <w:br/>
+        <w:t xml:space="preserve">    int n, sum = 0;</w:t>
+        <w:br/>
+        <w:t xml:space="preserve">    printf("Enter array size: ");</w:t>
+        <w:br/>
+        <w:t xml:space="preserve">    scanf("%d", &amp;n);</w:t>
+        <w:br/>
+        <w:t xml:space="preserve">    int arr[n];</w:t>
+        <w:br/>
+        <w:t xml:space="preserve">    printf("Enter %d elements: ", n);</w:t>
+        <w:br/>
+        <w:t xml:space="preserve">    for (int i = 0; i &lt; n; i++) {</w:t>
+        <w:br/>
+        <w:t xml:space="preserve">        scanf("%d", &amp;arr[i]);</w:t>
+        <w:br/>
+        <w:t xml:space="preserve">        sum += arr[i];</w:t>
+        <w:br/>
+        <w:t xml:space="preserve">    }</w:t>
+        <w:br/>
+        <w:t xml:space="preserve">    printf("Sum of array elements = %d\n", sum);</w:t>
+        <w:br/>
+        <w:t xml:space="preserve">    return 0;</w:t>
+        <w:br/>
+        <w:t>}</w:t>
+      </w:r>
+    </w:p>
+    <w:p>
       <w:r>
         <w:rPr>
           <w:b/>
         </w:rPr>
-        <w:t>Example:</w:t>
-        <w:br/>
-      </w:r>
-      <w:r>
-        <w:t>Input: [10, 20, 30, 40, 50]</w:t>
-        <w:br/>
-        <w:t>Output: Sum = 150</w:t>
+        <w:t>Input:</w:t>
+        <w:br/>
+      </w:r>
+      <w:r>
+        <w:rPr>
+          <w:rFonts w:ascii="Courier New" w:hAnsi="Courier New"/>
+          <w:sz w:val="18"/>
+        </w:rPr>
+        <w:t>Enter array size: 5</w:t>
+        <w:br/>
+        <w:t>Enter 5 elements: 10 20 30 40 50</w:t>
+      </w:r>
+    </w:p>
+    <w:p>
+      <w:r>
+        <w:rPr>
+          <w:b/>
+        </w:rPr>
+        <w:t>Output:</w:t>
+        <w:br/>
+      </w:r>
+      <w:r>
+        <w:rPr>
+          <w:rFonts w:ascii="Courier New" w:hAnsi="Courier New"/>
+          <w:sz w:val="18"/>
+        </w:rPr>
+        <w:t>Sum of array elements = 150</w:t>
       </w:r>
     </w:p>
     <w:p>
@@ -1137,17 +1845,97 @@
       </w:r>
     </w:p>
     <w:p>
+      <w:pPr>
+        <w:pStyle w:val="Heading4"/>
+      </w:pPr>
+      <w:r>
+        <w:t>Code:</w:t>
+      </w:r>
+    </w:p>
+    <w:p>
+      <w:pPr>
+        <w:shd w:fill="F0F0F0"/>
+        <w:pBdr>
+          <w:top w:val="single" w:sz="4" w:space="1" w:color="CCCCCC"/>
+          <w:left w:val="single" w:sz="4" w:space="1" w:color="CCCCCC"/>
+          <w:bottom w:val="single" w:sz="4" w:space="1" w:color="CCCCCC"/>
+          <w:right w:val="single" w:sz="4" w:space="1" w:color="CCCCCC"/>
+        </w:pBdr>
+      </w:pPr>
+      <w:r>
+        <w:rPr>
+          <w:rFonts w:ascii="Courier New" w:hAnsi="Courier New"/>
+          <w:sz w:val="18"/>
+        </w:rPr>
+        <w:t>#include &lt;stdio.h&gt;</w:t>
+        <w:br/>
+        <w:t>int main() {</w:t>
+        <w:br/>
+        <w:t xml:space="preserve">    int n;</w:t>
+        <w:br/>
+        <w:t xml:space="preserve">    printf("Enter array size: ");</w:t>
+        <w:br/>
+        <w:t xml:space="preserve">    scanf("%d", &amp;n);</w:t>
+        <w:br/>
+        <w:t xml:space="preserve">    int arr[n];</w:t>
+        <w:br/>
+        <w:t xml:space="preserve">    printf("Enter %d elements: ", n);</w:t>
+        <w:br/>
+        <w:t xml:space="preserve">    for (int i = 0; i &lt; n; i++) {</w:t>
+        <w:br/>
+        <w:t xml:space="preserve">        scanf("%d", &amp;arr[i]);</w:t>
+        <w:br/>
+        <w:t xml:space="preserve">    }</w:t>
+        <w:br/>
+        <w:t xml:space="preserve">    int largest = arr[0];</w:t>
+        <w:br/>
+        <w:t xml:space="preserve">    for (int i = 1; i &lt; n; i++) {</w:t>
+        <w:br/>
+        <w:t xml:space="preserve">        if (arr[i] &gt; largest)</w:t>
+        <w:br/>
+        <w:t xml:space="preserve">            largest = arr[i];</w:t>
+        <w:br/>
+        <w:t xml:space="preserve">    }</w:t>
+        <w:br/>
+        <w:t xml:space="preserve">    printf("Largest element = %d\n", largest);</w:t>
+        <w:br/>
+        <w:t xml:space="preserve">    return 0;</w:t>
+        <w:br/>
+        <w:t>}</w:t>
+      </w:r>
+    </w:p>
+    <w:p>
       <w:r>
         <w:rPr>
           <w:b/>
         </w:rPr>
-        <w:t>Example:</w:t>
-        <w:br/>
-      </w:r>
-      <w:r>
-        <w:t>Input: [23, 45, 12, 67, 34, 89]</w:t>
-        <w:br/>
-        <w:t>Output: Largest = 89</w:t>
+        <w:t>Input:</w:t>
+        <w:br/>
+      </w:r>
+      <w:r>
+        <w:rPr>
+          <w:rFonts w:ascii="Courier New" w:hAnsi="Courier New"/>
+          <w:sz w:val="18"/>
+        </w:rPr>
+        <w:t>Enter array size: 6</w:t>
+        <w:br/>
+        <w:t>Enter 6 elements: 23 45 12 67 34 89</w:t>
+      </w:r>
+    </w:p>
+    <w:p>
+      <w:r>
+        <w:rPr>
+          <w:b/>
+        </w:rPr>
+        <w:t>Output:</w:t>
+        <w:br/>
+      </w:r>
+      <w:r>
+        <w:rPr>
+          <w:rFonts w:ascii="Courier New" w:hAnsi="Courier New"/>
+          <w:sz w:val="18"/>
+        </w:rPr>
+        <w:t>Largest element = 89</w:t>
       </w:r>
     </w:p>
     <w:p>
@@ -1238,17 +2026,115 @@
       </w:r>
     </w:p>
     <w:p>
+      <w:pPr>
+        <w:pStyle w:val="Heading4"/>
+      </w:pPr>
+      <w:r>
+        <w:t>Code:</w:t>
+      </w:r>
+    </w:p>
+    <w:p>
+      <w:pPr>
+        <w:shd w:fill="F0F0F0"/>
+        <w:pBdr>
+          <w:top w:val="single" w:sz="4" w:space="1" w:color="CCCCCC"/>
+          <w:left w:val="single" w:sz="4" w:space="1" w:color="CCCCCC"/>
+          <w:bottom w:val="single" w:sz="4" w:space="1" w:color="CCCCCC"/>
+          <w:right w:val="single" w:sz="4" w:space="1" w:color="CCCCCC"/>
+        </w:pBdr>
+      </w:pPr>
+      <w:r>
+        <w:rPr>
+          <w:rFonts w:ascii="Courier New" w:hAnsi="Courier New"/>
+          <w:sz w:val="18"/>
+        </w:rPr>
+        <w:t>#include &lt;stdio.h&gt;</w:t>
+        <w:br/>
+        <w:t>int main() {</w:t>
+        <w:br/>
+        <w:t xml:space="preserve">    float num1, num2, result;</w:t>
+        <w:br/>
+        <w:t xml:space="preserve">    char op;</w:t>
+        <w:br/>
+        <w:t xml:space="preserve">    printf("Enter operator (+, -, *, /): ");</w:t>
+        <w:br/>
+        <w:t xml:space="preserve">    scanf(" %c", &amp;op);</w:t>
+        <w:br/>
+        <w:t xml:space="preserve">    printf("Enter two numbers: ");</w:t>
+        <w:br/>
+        <w:t xml:space="preserve">    scanf("%f %f", &amp;num1, &amp;num2);</w:t>
+        <w:br/>
+        <w:t xml:space="preserve">    switch (op) {</w:t>
+        <w:br/>
+        <w:t xml:space="preserve">        case '+': result = num1 + num2; break;</w:t>
+        <w:br/>
+        <w:t xml:space="preserve">        case '-': result = num1 - num2; break;</w:t>
+        <w:br/>
+        <w:t xml:space="preserve">        case '*': result = num1 * num2; break;</w:t>
+        <w:br/>
+        <w:t xml:space="preserve">        case '/':</w:t>
+        <w:br/>
+        <w:t xml:space="preserve">            if (num2 != 0)</w:t>
+        <w:br/>
+        <w:t xml:space="preserve">                result = num1 / num2;</w:t>
+        <w:br/>
+        <w:t xml:space="preserve">            else {</w:t>
+        <w:br/>
+        <w:t xml:space="preserve">                printf("Error: Division by zero\n");</w:t>
+        <w:br/>
+        <w:t xml:space="preserve">                return 1;</w:t>
+        <w:br/>
+        <w:t xml:space="preserve">            }</w:t>
+        <w:br/>
+        <w:t xml:space="preserve">            break;</w:t>
+        <w:br/>
+        <w:t xml:space="preserve">        default:</w:t>
+        <w:br/>
+        <w:t xml:space="preserve">            printf("Invalid operator\n");</w:t>
+        <w:br/>
+        <w:t xml:space="preserve">            return 1;</w:t>
+        <w:br/>
+        <w:t xml:space="preserve">    }</w:t>
+        <w:br/>
+        <w:t xml:space="preserve">    printf("Result = %.2f\n", result);</w:t>
+        <w:br/>
+        <w:t xml:space="preserve">    return 0;</w:t>
+        <w:br/>
+        <w:t>}</w:t>
+      </w:r>
+    </w:p>
+    <w:p>
       <w:r>
         <w:rPr>
           <w:b/>
         </w:rPr>
-        <w:t>Example:</w:t>
-        <w:br/>
-      </w:r>
-      <w:r>
-        <w:t>Input: + 15.5 4.5</w:t>
-        <w:br/>
-        <w:t>Output: Result = 20.00</w:t>
+        <w:t>Input:</w:t>
+        <w:br/>
+      </w:r>
+      <w:r>
+        <w:rPr>
+          <w:rFonts w:ascii="Courier New" w:hAnsi="Courier New"/>
+          <w:sz w:val="18"/>
+        </w:rPr>
+        <w:t>Enter operator (+, -, *, /): +</w:t>
+        <w:br/>
+        <w:t>Enter two numbers: 15.5 4.5</w:t>
+      </w:r>
+    </w:p>
+    <w:p>
+      <w:r>
+        <w:rPr>
+          <w:b/>
+        </w:rPr>
+        <w:t>Output:</w:t>
+        <w:br/>
+      </w:r>
+      <w:r>
+        <w:rPr>
+          <w:rFonts w:ascii="Courier New" w:hAnsi="Courier New"/>
+          <w:sz w:val="18"/>
+        </w:rPr>
+        <w:t>Result = 20.00</w:t>
       </w:r>
     </w:p>
     <w:p>
@@ -1352,17 +2238,105 @@
       </w:r>
     </w:p>
     <w:p>
+      <w:pPr>
+        <w:pStyle w:val="Heading4"/>
+      </w:pPr>
+      <w:r>
+        <w:t>Code:</w:t>
+      </w:r>
+    </w:p>
+    <w:p>
+      <w:pPr>
+        <w:shd w:fill="F0F0F0"/>
+        <w:pBdr>
+          <w:top w:val="single" w:sz="4" w:space="1" w:color="CCCCCC"/>
+          <w:left w:val="single" w:sz="4" w:space="1" w:color="CCCCCC"/>
+          <w:bottom w:val="single" w:sz="4" w:space="1" w:color="CCCCCC"/>
+          <w:right w:val="single" w:sz="4" w:space="1" w:color="CCCCCC"/>
+        </w:pBdr>
+      </w:pPr>
+      <w:r>
+        <w:rPr>
+          <w:rFonts w:ascii="Courier New" w:hAnsi="Courier New"/>
+          <w:sz w:val="18"/>
+        </w:rPr>
+        <w:t>#include &lt;stdio.h&gt;</w:t>
+        <w:br/>
+        <w:t>int main() {</w:t>
+        <w:br/>
+        <w:t xml:space="preserve">    int n, t1 = 0, t2 = 1, next;</w:t>
+        <w:br/>
+        <w:t xml:space="preserve">    printf("Enter number of terms: ");</w:t>
+        <w:br/>
+        <w:t xml:space="preserve">    scanf("%d", &amp;n);</w:t>
+        <w:br/>
+        <w:t xml:space="preserve">    printf("Fibonacci Series: ");</w:t>
+        <w:br/>
+        <w:t xml:space="preserve">    for (int i = 1; i &lt;= n; i++) {</w:t>
+        <w:br/>
+        <w:t xml:space="preserve">        if (i == 1) {</w:t>
+        <w:br/>
+        <w:t xml:space="preserve">            printf("%d ", t1);</w:t>
+        <w:br/>
+        <w:t xml:space="preserve">            continue;</w:t>
+        <w:br/>
+        <w:t xml:space="preserve">        }</w:t>
+        <w:br/>
+        <w:t xml:space="preserve">        if (i == 2) {</w:t>
+        <w:br/>
+        <w:t xml:space="preserve">            printf("%d ", t2);</w:t>
+        <w:br/>
+        <w:t xml:space="preserve">            continue;</w:t>
+        <w:br/>
+        <w:t xml:space="preserve">        }</w:t>
+        <w:br/>
+        <w:t xml:space="preserve">        next = t1 + t2;</w:t>
+        <w:br/>
+        <w:t xml:space="preserve">        t1 = t2;</w:t>
+        <w:br/>
+        <w:t xml:space="preserve">        t2 = next;</w:t>
+        <w:br/>
+        <w:t xml:space="preserve">        printf("%d ", next);</w:t>
+        <w:br/>
+        <w:t xml:space="preserve">    }</w:t>
+        <w:br/>
+        <w:t xml:space="preserve">    printf("\n");</w:t>
+        <w:br/>
+        <w:t xml:space="preserve">    return 0;</w:t>
+        <w:br/>
+        <w:t>}</w:t>
+      </w:r>
+    </w:p>
+    <w:p>
       <w:r>
         <w:rPr>
           <w:b/>
         </w:rPr>
-        <w:t>Example:</w:t>
-        <w:br/>
-      </w:r>
-      <w:r>
-        <w:t>Input: 8</w:t>
-        <w:br/>
-        <w:t>Output: 0 1 1 2 3 5 8 13</w:t>
+        <w:t>Input:</w:t>
+        <w:br/>
+      </w:r>
+      <w:r>
+        <w:rPr>
+          <w:rFonts w:ascii="Courier New" w:hAnsi="Courier New"/>
+          <w:sz w:val="18"/>
+        </w:rPr>
+        <w:t>Enter number of terms: 8</w:t>
+      </w:r>
+    </w:p>
+    <w:p>
+      <w:r>
+        <w:rPr>
+          <w:b/>
+        </w:rPr>
+        <w:t>Output:</w:t>
+        <w:br/>
+      </w:r>
+      <w:r>
+        <w:rPr>
+          <w:rFonts w:ascii="Courier New" w:hAnsi="Courier New"/>
+          <w:sz w:val="18"/>
+        </w:rPr>
+        <w:t>Fibonacci Series: 0 1 1 2 3 5 8 13</w:t>
       </w:r>
     </w:p>
     <w:p>
@@ -1445,17 +2419,93 @@
       </w:r>
     </w:p>
     <w:p>
+      <w:pPr>
+        <w:pStyle w:val="Heading4"/>
+      </w:pPr>
+      <w:r>
+        <w:t>Code:</w:t>
+      </w:r>
+    </w:p>
+    <w:p>
+      <w:pPr>
+        <w:shd w:fill="F0F0F0"/>
+        <w:pBdr>
+          <w:top w:val="single" w:sz="4" w:space="1" w:color="CCCCCC"/>
+          <w:left w:val="single" w:sz="4" w:space="1" w:color="CCCCCC"/>
+          <w:bottom w:val="single" w:sz="4" w:space="1" w:color="CCCCCC"/>
+          <w:right w:val="single" w:sz="4" w:space="1" w:color="CCCCCC"/>
+        </w:pBdr>
+      </w:pPr>
+      <w:r>
+        <w:rPr>
+          <w:rFonts w:ascii="Courier New" w:hAnsi="Courier New"/>
+          <w:sz w:val="18"/>
+        </w:rPr>
+        <w:t>#include &lt;stdio.h&gt;</w:t>
+        <w:br/>
+        <w:t>int main() {</w:t>
+        <w:br/>
+        <w:t xml:space="preserve">    int num, rev = 0, rem;</w:t>
+        <w:br/>
+        <w:t xml:space="preserve">    printf("Enter a number: ");</w:t>
+        <w:br/>
+        <w:t xml:space="preserve">    scanf("%d", &amp;num);</w:t>
+        <w:br/>
+        <w:t xml:space="preserve">    int temp = num;</w:t>
+        <w:br/>
+        <w:t xml:space="preserve">    while (temp != 0) {</w:t>
+        <w:br/>
+        <w:t xml:space="preserve">        rem = temp % 10;</w:t>
+        <w:br/>
+        <w:t xml:space="preserve">        rev = rev * 10 + rem;</w:t>
+        <w:br/>
+        <w:t xml:space="preserve">        temp /= 10;</w:t>
+        <w:br/>
+        <w:t xml:space="preserve">    }</w:t>
+        <w:br/>
+        <w:t xml:space="preserve">    if (num == rev)</w:t>
+        <w:br/>
+        <w:t xml:space="preserve">        printf("%d is a Palindrome\n", num);</w:t>
+        <w:br/>
+        <w:t xml:space="preserve">    else</w:t>
+        <w:br/>
+        <w:t xml:space="preserve">        printf("%d is Not a Palindrome\n", num);</w:t>
+        <w:br/>
+        <w:t xml:space="preserve">    return 0;</w:t>
+        <w:br/>
+        <w:t>}</w:t>
+      </w:r>
+    </w:p>
+    <w:p>
       <w:r>
         <w:rPr>
           <w:b/>
         </w:rPr>
-        <w:t>Example:</w:t>
-        <w:br/>
-      </w:r>
-      <w:r>
-        <w:t>Input: 121</w:t>
-        <w:br/>
-        <w:t>Output: 121 is a Palindrome</w:t>
+        <w:t>Input:</w:t>
+        <w:br/>
+      </w:r>
+      <w:r>
+        <w:rPr>
+          <w:rFonts w:ascii="Courier New" w:hAnsi="Courier New"/>
+          <w:sz w:val="18"/>
+        </w:rPr>
+        <w:t>Enter a number: 121</w:t>
+      </w:r>
+    </w:p>
+    <w:p>
+      <w:r>
+        <w:rPr>
+          <w:b/>
+        </w:rPr>
+        <w:t>Output:</w:t>
+        <w:br/>
+      </w:r>
+      <w:r>
+        <w:rPr>
+          <w:rFonts w:ascii="Courier New" w:hAnsi="Courier New"/>
+          <w:sz w:val="18"/>
+        </w:rPr>
+        <w:t>121 is a Palindrome</w:t>
       </w:r>
     </w:p>
     <w:p>
@@ -1546,17 +2596,107 @@
       </w:r>
     </w:p>
     <w:p>
+      <w:pPr>
+        <w:pStyle w:val="Heading4"/>
+      </w:pPr>
+      <w:r>
+        <w:t>Code:</w:t>
+      </w:r>
+    </w:p>
+    <w:p>
+      <w:pPr>
+        <w:shd w:fill="F0F0F0"/>
+        <w:pBdr>
+          <w:top w:val="single" w:sz="4" w:space="1" w:color="CCCCCC"/>
+          <w:left w:val="single" w:sz="4" w:space="1" w:color="CCCCCC"/>
+          <w:bottom w:val="single" w:sz="4" w:space="1" w:color="CCCCCC"/>
+          <w:right w:val="single" w:sz="4" w:space="1" w:color="CCCCCC"/>
+        </w:pBdr>
+      </w:pPr>
+      <w:r>
+        <w:rPr>
+          <w:rFonts w:ascii="Courier New" w:hAnsi="Courier New"/>
+          <w:sz w:val="18"/>
+        </w:rPr>
+        <w:t>#include &lt;stdio.h&gt;</w:t>
+        <w:br/>
+        <w:t>int main() {</w:t>
+        <w:br/>
+        <w:t xml:space="preserve">    int n;</w:t>
+        <w:br/>
+        <w:t xml:space="preserve">    printf("Enter array size: ");</w:t>
+        <w:br/>
+        <w:t xml:space="preserve">    scanf("%d", &amp;n);</w:t>
+        <w:br/>
+        <w:t xml:space="preserve">    int arr[n];</w:t>
+        <w:br/>
+        <w:t xml:space="preserve">    printf("Enter %d elements: ", n);</w:t>
+        <w:br/>
+        <w:t xml:space="preserve">    for (int i = 0; i &lt; n; i++) {</w:t>
+        <w:br/>
+        <w:t xml:space="preserve">        scanf("%d", &amp;arr[i]);</w:t>
+        <w:br/>
+        <w:t xml:space="preserve">    }</w:t>
+        <w:br/>
+        <w:t xml:space="preserve">    // Reverse array</w:t>
+        <w:br/>
+        <w:t xml:space="preserve">    for (int i = 0; i &lt; n / 2; i++) {</w:t>
+        <w:br/>
+        <w:t xml:space="preserve">        int temp = arr[i];</w:t>
+        <w:br/>
+        <w:t xml:space="preserve">        arr[i] = arr[n - 1 - i];</w:t>
+        <w:br/>
+        <w:t xml:space="preserve">        arr[n - 1 - i] = temp;</w:t>
+        <w:br/>
+        <w:t xml:space="preserve">    }</w:t>
+        <w:br/>
+        <w:t xml:space="preserve">    printf("Reversed array: ");</w:t>
+        <w:br/>
+        <w:t xml:space="preserve">    for (int i = 0; i &lt; n; i++) {</w:t>
+        <w:br/>
+        <w:t xml:space="preserve">        printf("%d ", arr[i]);</w:t>
+        <w:br/>
+        <w:t xml:space="preserve">    }</w:t>
+        <w:br/>
+        <w:t xml:space="preserve">    printf("\n");</w:t>
+        <w:br/>
+        <w:t xml:space="preserve">    return 0;</w:t>
+        <w:br/>
+        <w:t>}</w:t>
+      </w:r>
+    </w:p>
+    <w:p>
       <w:r>
         <w:rPr>
           <w:b/>
         </w:rPr>
-        <w:t>Example:</w:t>
-        <w:br/>
-      </w:r>
-      <w:r>
-        <w:t>Input: [10, 20, 30, 40, 50]</w:t>
-        <w:br/>
-        <w:t>Output: [50, 40, 30, 20, 10]</w:t>
+        <w:t>Input:</w:t>
+        <w:br/>
+      </w:r>
+      <w:r>
+        <w:rPr>
+          <w:rFonts w:ascii="Courier New" w:hAnsi="Courier New"/>
+          <w:sz w:val="18"/>
+        </w:rPr>
+        <w:t>Enter array size: 5</w:t>
+        <w:br/>
+        <w:t>Enter 5 elements: 10 20 30 40 50</w:t>
+      </w:r>
+    </w:p>
+    <w:p>
+      <w:r>
+        <w:rPr>
+          <w:b/>
+        </w:rPr>
+        <w:t>Output:</w:t>
+        <w:br/>
+      </w:r>
+      <w:r>
+        <w:rPr>
+          <w:rFonts w:ascii="Courier New" w:hAnsi="Courier New"/>
+          <w:sz w:val="18"/>
+        </w:rPr>
+        <w:t>Reversed array: 50 40 30 20 10</w:t>
       </w:r>
     </w:p>
     <w:p>
@@ -1647,17 +2787,91 @@
       </w:r>
     </w:p>
     <w:p>
+      <w:pPr>
+        <w:pStyle w:val="Heading4"/>
+      </w:pPr>
+      <w:r>
+        <w:t>Code:</w:t>
+      </w:r>
+    </w:p>
+    <w:p>
+      <w:pPr>
+        <w:shd w:fill="F0F0F0"/>
+        <w:pBdr>
+          <w:top w:val="single" w:sz="4" w:space="1" w:color="CCCCCC"/>
+          <w:left w:val="single" w:sz="4" w:space="1" w:color="CCCCCC"/>
+          <w:bottom w:val="single" w:sz="4" w:space="1" w:color="CCCCCC"/>
+          <w:right w:val="single" w:sz="4" w:space="1" w:color="CCCCCC"/>
+        </w:pBdr>
+      </w:pPr>
+      <w:r>
+        <w:rPr>
+          <w:rFonts w:ascii="Courier New" w:hAnsi="Courier New"/>
+          <w:sz w:val="18"/>
+        </w:rPr>
+        <w:t>#include &lt;stdio.h&gt;</w:t>
+        <w:br/>
+        <w:t>int main() {</w:t>
+        <w:br/>
+        <w:t xml:space="preserve">    char str[100];</w:t>
+        <w:br/>
+        <w:t xml:space="preserve">    int count = 0;</w:t>
+        <w:br/>
+        <w:t xml:space="preserve">    printf("Enter a string: ");</w:t>
+        <w:br/>
+        <w:t xml:space="preserve">    scanf(" %[^\n]", str);</w:t>
+        <w:br/>
+        <w:t xml:space="preserve">    for (int i = 0; str[i] != '\0'; i++) {</w:t>
+        <w:br/>
+        <w:t xml:space="preserve">        char ch = str[i];</w:t>
+        <w:br/>
+        <w:t xml:space="preserve">        if (ch == 'a' || ch == 'e' || ch == 'i' || ch == 'o' || ch == 'u' ||</w:t>
+        <w:br/>
+        <w:t xml:space="preserve">            ch == 'A' || ch == 'E' || ch == 'I' || ch == 'O' || ch == 'U') {</w:t>
+        <w:br/>
+        <w:t xml:space="preserve">            count++;</w:t>
+        <w:br/>
+        <w:t xml:space="preserve">        }</w:t>
+        <w:br/>
+        <w:t xml:space="preserve">    }</w:t>
+        <w:br/>
+        <w:t xml:space="preserve">    printf("Number of vowels = %d\n", count);</w:t>
+        <w:br/>
+        <w:t xml:space="preserve">    return 0;</w:t>
+        <w:br/>
+        <w:t>}</w:t>
+      </w:r>
+    </w:p>
+    <w:p>
       <w:r>
         <w:rPr>
           <w:b/>
         </w:rPr>
-        <w:t>Example:</w:t>
-        <w:br/>
-      </w:r>
-      <w:r>
-        <w:t>Input: Hello World</w:t>
-        <w:br/>
-        <w:t>Output: Number of vowels = 3</w:t>
+        <w:t>Input:</w:t>
+        <w:br/>
+      </w:r>
+      <w:r>
+        <w:rPr>
+          <w:rFonts w:ascii="Courier New" w:hAnsi="Courier New"/>
+          <w:sz w:val="18"/>
+        </w:rPr>
+        <w:t>Enter a string: Hello World</w:t>
+      </w:r>
+    </w:p>
+    <w:p>
+      <w:r>
+        <w:rPr>
+          <w:b/>
+        </w:rPr>
+        <w:t>Output:</w:t>
+        <w:br/>
+      </w:r>
+      <w:r>
+        <w:rPr>
+          <w:rFonts w:ascii="Courier New" w:hAnsi="Courier New"/>
+          <w:sz w:val="18"/>
+        </w:rPr>
+        <w:t>Number of vowels = 3</w:t>
       </w:r>
     </w:p>
     <w:p>
@@ -1748,17 +2962,115 @@
       </w:r>
     </w:p>
     <w:p>
+      <w:pPr>
+        <w:pStyle w:val="Heading4"/>
+      </w:pPr>
+      <w:r>
+        <w:t>Code:</w:t>
+      </w:r>
+    </w:p>
+    <w:p>
+      <w:pPr>
+        <w:shd w:fill="F0F0F0"/>
+        <w:pBdr>
+          <w:top w:val="single" w:sz="4" w:space="1" w:color="CCCCCC"/>
+          <w:left w:val="single" w:sz="4" w:space="1" w:color="CCCCCC"/>
+          <w:bottom w:val="single" w:sz="4" w:space="1" w:color="CCCCCC"/>
+          <w:right w:val="single" w:sz="4" w:space="1" w:color="CCCCCC"/>
+        </w:pBdr>
+      </w:pPr>
+      <w:r>
+        <w:rPr>
+          <w:rFonts w:ascii="Courier New" w:hAnsi="Courier New"/>
+          <w:sz w:val="18"/>
+        </w:rPr>
+        <w:t>#include &lt;stdio.h&gt;</w:t>
+        <w:br/>
+        <w:t>int main() {</w:t>
+        <w:br/>
+        <w:t xml:space="preserve">    int n;</w:t>
+        <w:br/>
+        <w:t xml:space="preserve">    printf("Enter array size: ");</w:t>
+        <w:br/>
+        <w:t xml:space="preserve">    scanf("%d", &amp;n);</w:t>
+        <w:br/>
+        <w:t xml:space="preserve">    int arr[n];</w:t>
+        <w:br/>
+        <w:t xml:space="preserve">    printf("Enter %d elements: ", n);</w:t>
+        <w:br/>
+        <w:t xml:space="preserve">    for (int i = 0; i &lt; n; i++) {</w:t>
+        <w:br/>
+        <w:t xml:space="preserve">        scanf("%d", &amp;arr[i]);</w:t>
+        <w:br/>
+        <w:t xml:space="preserve">    }</w:t>
+        <w:br/>
+        <w:t xml:space="preserve">    // Bubble sort</w:t>
+        <w:br/>
+        <w:t xml:space="preserve">    for (int i = 0; i &lt; n - 1; i++) {</w:t>
+        <w:br/>
+        <w:t xml:space="preserve">        for (int j = 0; j &lt; n - i - 1; j++) {</w:t>
+        <w:br/>
+        <w:t xml:space="preserve">            if (arr[j] &gt; arr[j + 1]) {</w:t>
+        <w:br/>
+        <w:t xml:space="preserve">                int temp = arr[j];</w:t>
+        <w:br/>
+        <w:t xml:space="preserve">                arr[j] = arr[j + 1];</w:t>
+        <w:br/>
+        <w:t xml:space="preserve">                arr[j + 1] = temp;</w:t>
+        <w:br/>
+        <w:t xml:space="preserve">            }</w:t>
+        <w:br/>
+        <w:t xml:space="preserve">        }</w:t>
+        <w:br/>
+        <w:t xml:space="preserve">    }</w:t>
+        <w:br/>
+        <w:t xml:space="preserve">    printf("Sorted array: ");</w:t>
+        <w:br/>
+        <w:t xml:space="preserve">    for (int i = 0; i &lt; n; i++) {</w:t>
+        <w:br/>
+        <w:t xml:space="preserve">        printf("%d ", arr[i]);</w:t>
+        <w:br/>
+        <w:t xml:space="preserve">    }</w:t>
+        <w:br/>
+        <w:t xml:space="preserve">    printf("\n");</w:t>
+        <w:br/>
+        <w:t xml:space="preserve">    return 0;</w:t>
+        <w:br/>
+        <w:t>}</w:t>
+      </w:r>
+    </w:p>
+    <w:p>
       <w:r>
         <w:rPr>
           <w:b/>
         </w:rPr>
-        <w:t>Example:</w:t>
-        <w:br/>
-      </w:r>
-      <w:r>
-        <w:t>Input: [64, 34, 25, 12, 22, 11]</w:t>
-        <w:br/>
-        <w:t>Output: [11, 12, 22, 25, 34, 64]</w:t>
+        <w:t>Input:</w:t>
+        <w:br/>
+      </w:r>
+      <w:r>
+        <w:rPr>
+          <w:rFonts w:ascii="Courier New" w:hAnsi="Courier New"/>
+          <w:sz w:val="18"/>
+        </w:rPr>
+        <w:t>Enter array size: 6</w:t>
+        <w:br/>
+        <w:t>Enter 6 elements: 64 34 25 12 22 11</w:t>
+      </w:r>
+    </w:p>
+    <w:p>
+      <w:r>
+        <w:rPr>
+          <w:b/>
+        </w:rPr>
+        <w:t>Output:</w:t>
+        <w:br/>
+      </w:r>
+      <w:r>
+        <w:rPr>
+          <w:rFonts w:ascii="Courier New" w:hAnsi="Courier New"/>
+          <w:sz w:val="18"/>
+        </w:rPr>
+        <w:t>Sorted array: 11 12 22 25 34 64</w:t>
       </w:r>
     </w:p>
     <w:p>
@@ -1841,17 +3153,83 @@
       </w:r>
     </w:p>
     <w:p>
+      <w:pPr>
+        <w:pStyle w:val="Heading4"/>
+      </w:pPr>
+      <w:r>
+        <w:t>Code:</w:t>
+      </w:r>
+    </w:p>
+    <w:p>
+      <w:pPr>
+        <w:shd w:fill="F0F0F0"/>
+        <w:pBdr>
+          <w:top w:val="single" w:sz="4" w:space="1" w:color="CCCCCC"/>
+          <w:left w:val="single" w:sz="4" w:space="1" w:color="CCCCCC"/>
+          <w:bottom w:val="single" w:sz="4" w:space="1" w:color="CCCCCC"/>
+          <w:right w:val="single" w:sz="4" w:space="1" w:color="CCCCCC"/>
+        </w:pBdr>
+      </w:pPr>
+      <w:r>
+        <w:rPr>
+          <w:rFonts w:ascii="Courier New" w:hAnsi="Courier New"/>
+          <w:sz w:val="18"/>
+        </w:rPr>
+        <w:t>#include &lt;stdio.h&gt;</w:t>
+        <w:br/>
+        <w:t>int main() {</w:t>
+        <w:br/>
+        <w:t xml:space="preserve">    char str[100];</w:t>
+        <w:br/>
+        <w:t xml:space="preserve">    int length = 0;</w:t>
+        <w:br/>
+        <w:t xml:space="preserve">    printf("Enter a string: ");</w:t>
+        <w:br/>
+        <w:t xml:space="preserve">    scanf(" %[^\n]", str);</w:t>
+        <w:br/>
+        <w:t xml:space="preserve">    while (str[length] != '\0') {</w:t>
+        <w:br/>
+        <w:t xml:space="preserve">        length++;</w:t>
+        <w:br/>
+        <w:t xml:space="preserve">    }</w:t>
+        <w:br/>
+        <w:t xml:space="preserve">    printf("Length of string = %d\n", length);</w:t>
+        <w:br/>
+        <w:t xml:space="preserve">    return 0;</w:t>
+        <w:br/>
+        <w:t>}</w:t>
+      </w:r>
+    </w:p>
+    <w:p>
       <w:r>
         <w:rPr>
           <w:b/>
         </w:rPr>
-        <w:t>Example:</w:t>
-        <w:br/>
-      </w:r>
-      <w:r>
-        <w:t>Input: Programming</w:t>
-        <w:br/>
-        <w:t>Output: Length = 11</w:t>
+        <w:t>Input:</w:t>
+        <w:br/>
+      </w:r>
+      <w:r>
+        <w:rPr>
+          <w:rFonts w:ascii="Courier New" w:hAnsi="Courier New"/>
+          <w:sz w:val="18"/>
+        </w:rPr>
+        <w:t>Enter a string: Programming</w:t>
+      </w:r>
+    </w:p>
+    <w:p>
+      <w:r>
+        <w:rPr>
+          <w:b/>
+        </w:rPr>
+        <w:t>Output:</w:t>
+        <w:br/>
+      </w:r>
+      <w:r>
+        <w:rPr>
+          <w:rFonts w:ascii="Courier New" w:hAnsi="Courier New"/>
+          <w:sz w:val="18"/>
+        </w:rPr>
+        <w:t>Length of string = 11</w:t>
       </w:r>
     </w:p>
     <w:p>
@@ -1942,17 +3320,149 @@
       </w:r>
     </w:p>
     <w:p>
+      <w:pPr>
+        <w:pStyle w:val="Heading4"/>
+      </w:pPr>
+      <w:r>
+        <w:t>Code:</w:t>
+      </w:r>
+    </w:p>
+    <w:p>
+      <w:pPr>
+        <w:shd w:fill="F0F0F0"/>
+        <w:pBdr>
+          <w:top w:val="single" w:sz="4" w:space="1" w:color="CCCCCC"/>
+          <w:left w:val="single" w:sz="4" w:space="1" w:color="CCCCCC"/>
+          <w:bottom w:val="single" w:sz="4" w:space="1" w:color="CCCCCC"/>
+          <w:right w:val="single" w:sz="4" w:space="1" w:color="CCCCCC"/>
+        </w:pBdr>
+      </w:pPr>
+      <w:r>
+        <w:rPr>
+          <w:rFonts w:ascii="Courier New" w:hAnsi="Courier New"/>
+          <w:sz w:val="18"/>
+        </w:rPr>
+        <w:t>#include &lt;stdio.h&gt;</w:t>
+        <w:br/>
+        <w:t>int main() {</w:t>
+        <w:br/>
+        <w:t xml:space="preserve">    int rows, cols;</w:t>
+        <w:br/>
+        <w:t xml:space="preserve">    printf("Enter rows and columns: ");</w:t>
+        <w:br/>
+        <w:t xml:space="preserve">    scanf("%d %d", &amp;rows, &amp;cols);</w:t>
+        <w:br/>
+        <w:t xml:space="preserve">    int mat1[rows][cols], mat2[rows][cols], result[rows][cols];</w:t>
+        <w:br/>
+        <w:t xml:space="preserve">    </w:t>
+        <w:br/>
+        <w:t xml:space="preserve">    printf("Enter elements of first matrix:\n");</w:t>
+        <w:br/>
+        <w:t xml:space="preserve">    for (int i = 0; i &lt; rows; i++) {</w:t>
+        <w:br/>
+        <w:t xml:space="preserve">        for (int j = 0; j &lt; cols; j++) {</w:t>
+        <w:br/>
+        <w:t xml:space="preserve">            scanf("%d", &amp;mat1[i][j]);</w:t>
+        <w:br/>
+        <w:t xml:space="preserve">        }</w:t>
+        <w:br/>
+        <w:t xml:space="preserve">    }</w:t>
+        <w:br/>
+        <w:t xml:space="preserve">    </w:t>
+        <w:br/>
+        <w:t xml:space="preserve">    printf("Enter elements of second matrix:\n");</w:t>
+        <w:br/>
+        <w:t xml:space="preserve">    for (int i = 0; i &lt; rows; i++) {</w:t>
+        <w:br/>
+        <w:t xml:space="preserve">        for (int j = 0; j &lt; cols; j++) {</w:t>
+        <w:br/>
+        <w:t xml:space="preserve">            scanf("%d", &amp;mat2[i][j]);</w:t>
+        <w:br/>
+        <w:t xml:space="preserve">        }</w:t>
+        <w:br/>
+        <w:t xml:space="preserve">    }</w:t>
+        <w:br/>
+        <w:t xml:space="preserve">    </w:t>
+        <w:br/>
+        <w:t xml:space="preserve">    // Add matrices</w:t>
+        <w:br/>
+        <w:t xml:space="preserve">    for (int i = 0; i &lt; rows; i++) {</w:t>
+        <w:br/>
+        <w:t xml:space="preserve">        for (int j = 0; j &lt; cols; j++) {</w:t>
+        <w:br/>
+        <w:t xml:space="preserve">            result[i][j] = mat1[i][j] + mat2[i][j];</w:t>
+        <w:br/>
+        <w:t xml:space="preserve">        }</w:t>
+        <w:br/>
+        <w:t xml:space="preserve">    }</w:t>
+        <w:br/>
+        <w:t xml:space="preserve">    </w:t>
+        <w:br/>
+        <w:t xml:space="preserve">    printf("Result matrix:\n");</w:t>
+        <w:br/>
+        <w:t xml:space="preserve">    for (int i = 0; i &lt; rows; i++) {</w:t>
+        <w:br/>
+        <w:t xml:space="preserve">        for (int j = 0; j &lt; cols; j++) {</w:t>
+        <w:br/>
+        <w:t xml:space="preserve">            printf("%d ", result[i][j]);</w:t>
+        <w:br/>
+        <w:t xml:space="preserve">        }</w:t>
+        <w:br/>
+        <w:t xml:space="preserve">        printf("\n");</w:t>
+        <w:br/>
+        <w:t xml:space="preserve">    }</w:t>
+        <w:br/>
+        <w:t xml:space="preserve">    return 0;</w:t>
+        <w:br/>
+        <w:t>}</w:t>
+      </w:r>
+    </w:p>
+    <w:p>
       <w:r>
         <w:rPr>
           <w:b/>
         </w:rPr>
-        <w:t>Example:</w:t>
-        <w:br/>
-      </w:r>
-      <w:r>
-        <w:t>Input: 2x2 matrices [[1,2],[3,4]] + [[5,6],[7,8]]</w:t>
-        <w:br/>
-        <w:t>Output: [[6,8],[10,12]]</w:t>
+        <w:t>Input:</w:t>
+        <w:br/>
+      </w:r>
+      <w:r>
+        <w:rPr>
+          <w:rFonts w:ascii="Courier New" w:hAnsi="Courier New"/>
+          <w:sz w:val="18"/>
+        </w:rPr>
+        <w:t>Enter rows and columns: 2 2</w:t>
+        <w:br/>
+        <w:t>Enter elements of first matrix:</w:t>
+        <w:br/>
+        <w:t>1 2</w:t>
+        <w:br/>
+        <w:t>3 4</w:t>
+        <w:br/>
+        <w:t>Enter elements of second matrix:</w:t>
+        <w:br/>
+        <w:t>5 6</w:t>
+        <w:br/>
+        <w:t>7 8</w:t>
+      </w:r>
+    </w:p>
+    <w:p>
+      <w:r>
+        <w:rPr>
+          <w:b/>
+        </w:rPr>
+        <w:t>Output:</w:t>
+        <w:br/>
+      </w:r>
+      <w:r>
+        <w:rPr>
+          <w:rFonts w:ascii="Courier New" w:hAnsi="Courier New"/>
+          <w:sz w:val="18"/>
+        </w:rPr>
+        <w:t>Result matrix:</w:t>
+        <w:br/>
+        <w:t>6 8</w:t>
+        <w:br/>
+        <w:t>10 12</w:t>
       </w:r>
     </w:p>
     <w:p>
@@ -2043,17 +3553,115 @@
       </w:r>
     </w:p>
     <w:p>
+      <w:pPr>
+        <w:pStyle w:val="Heading4"/>
+      </w:pPr>
+      <w:r>
+        <w:t>Code:</w:t>
+      </w:r>
+    </w:p>
+    <w:p>
+      <w:pPr>
+        <w:shd w:fill="F0F0F0"/>
+        <w:pBdr>
+          <w:top w:val="single" w:sz="4" w:space="1" w:color="CCCCCC"/>
+          <w:left w:val="single" w:sz="4" w:space="1" w:color="CCCCCC"/>
+          <w:bottom w:val="single" w:sz="4" w:space="1" w:color="CCCCCC"/>
+          <w:right w:val="single" w:sz="4" w:space="1" w:color="CCCCCC"/>
+        </w:pBdr>
+      </w:pPr>
+      <w:r>
+        <w:rPr>
+          <w:rFonts w:ascii="Courier New" w:hAnsi="Courier New"/>
+          <w:sz w:val="18"/>
+        </w:rPr>
+        <w:t>#include &lt;stdio.h&gt;</w:t>
+        <w:br/>
+        <w:t>int main() {</w:t>
+        <w:br/>
+        <w:t xml:space="preserve">    int n, search, found = -1;</w:t>
+        <w:br/>
+        <w:t xml:space="preserve">    printf("Enter array size: ");</w:t>
+        <w:br/>
+        <w:t xml:space="preserve">    scanf("%d", &amp;n);</w:t>
+        <w:br/>
+        <w:t xml:space="preserve">    int arr[n];</w:t>
+        <w:br/>
+        <w:t xml:space="preserve">    printf("Enter %d elements: ", n);</w:t>
+        <w:br/>
+        <w:t xml:space="preserve">    for (int i = 0; i &lt; n; i++) {</w:t>
+        <w:br/>
+        <w:t xml:space="preserve">        scanf("%d", &amp;arr[i]);</w:t>
+        <w:br/>
+        <w:t xml:space="preserve">    }</w:t>
+        <w:br/>
+        <w:t xml:space="preserve">    printf("Enter element to search: ");</w:t>
+        <w:br/>
+        <w:t xml:space="preserve">    scanf("%d", &amp;search);</w:t>
+        <w:br/>
+        <w:t xml:space="preserve">    </w:t>
+        <w:br/>
+        <w:t xml:space="preserve">    for (int i = 0; i &lt; n; i++) {</w:t>
+        <w:br/>
+        <w:t xml:space="preserve">        if (arr[i] == search) {</w:t>
+        <w:br/>
+        <w:t xml:space="preserve">            found = i;</w:t>
+        <w:br/>
+        <w:t xml:space="preserve">            break;</w:t>
+        <w:br/>
+        <w:t xml:space="preserve">        }</w:t>
+        <w:br/>
+        <w:t xml:space="preserve">    }</w:t>
+        <w:br/>
+        <w:t xml:space="preserve">    </w:t>
+        <w:br/>
+        <w:t xml:space="preserve">    if (found != -1)</w:t>
+        <w:br/>
+        <w:t xml:space="preserve">        printf("Element %d found at position %d\n", search, found + 1);</w:t>
+        <w:br/>
+        <w:t xml:space="preserve">    else</w:t>
+        <w:br/>
+        <w:t xml:space="preserve">        printf("Element %d not found\n", search);</w:t>
+        <w:br/>
+        <w:t xml:space="preserve">    return 0;</w:t>
+        <w:br/>
+        <w:t>}</w:t>
+      </w:r>
+    </w:p>
+    <w:p>
       <w:r>
         <w:rPr>
           <w:b/>
         </w:rPr>
-        <w:t>Example:</w:t>
-        <w:br/>
-      </w:r>
-      <w:r>
-        <w:t>Input: Array [10, 25, 30, 45, 50], Search 30</w:t>
-        <w:br/>
-        <w:t>Output: Found at position 3</w:t>
+        <w:t>Input:</w:t>
+        <w:br/>
+      </w:r>
+      <w:r>
+        <w:rPr>
+          <w:rFonts w:ascii="Courier New" w:hAnsi="Courier New"/>
+          <w:sz w:val="18"/>
+        </w:rPr>
+        <w:t>Enter array size: 5</w:t>
+        <w:br/>
+        <w:t>Enter 5 elements: 10 25 30 45 50</w:t>
+        <w:br/>
+        <w:t>Enter element to search: 30</w:t>
+      </w:r>
+    </w:p>
+    <w:p>
+      <w:r>
+        <w:rPr>
+          <w:b/>
+        </w:rPr>
+        <w:t>Output:</w:t>
+        <w:br/>
+      </w:r>
+      <w:r>
+        <w:rPr>
+          <w:rFonts w:ascii="Courier New" w:hAnsi="Courier New"/>
+          <w:sz w:val="18"/>
+        </w:rPr>
+        <w:t>Element 30 found at position 3</w:t>
       </w:r>
     </w:p>
     <w:p>

</xml_diff>

<commit_message>
Restructure Lab_Report.docx with problem index and simplified layout
- Added "Index of Problems" section listing all 20 problems
- Removed Basic/Intermediate level separation for unified presentation
- All problems now listed sequentially without categorization
- Removed sections after conclusion (Key Learnings, Skills, Stats, Submission)
- Cleaner, more focused report structure ending at Conclusion
- Maintained all code listings, algorithms, and I/O examples
</commit_message>
<xml_diff>
--- a/Lab_Report.docx
+++ b/Lab_Report.docx
@@ -51,63 +51,167 @@
         <w:pStyle w:val="Heading1"/>
       </w:pPr>
       <w:r>
-        <w:t>Table of Contents</w:t>
-      </w:r>
-    </w:p>
-    <w:p>
-      <w:pPr>
-        <w:pStyle w:val="ListBullet"/>
-      </w:pPr>
-      <w:r>
-        <w:rPr>
-          <w:b/>
-        </w:rPr>
-        <w:t xml:space="preserve">Basic Level Problems: </w:t>
-      </w:r>
-      <w:r>
-        <w:t>Problems 1-12</w:t>
-      </w:r>
-    </w:p>
-    <w:p>
-      <w:pPr>
-        <w:pStyle w:val="ListBullet"/>
-      </w:pPr>
-      <w:r>
-        <w:rPr>
-          <w:b/>
-        </w:rPr>
-        <w:t xml:space="preserve">Intermediate Level Problems: </w:t>
-      </w:r>
-      <w:r>
-        <w:t>Problems 13-20</w:t>
-      </w:r>
-    </w:p>
-    <w:p>
-      <w:pPr>
-        <w:pStyle w:val="ListBullet"/>
-      </w:pPr>
-      <w:r>
-        <w:rPr>
-          <w:b/>
-        </w:rPr>
-        <w:t xml:space="preserve">Key Concepts: </w:t>
-      </w:r>
-      <w:r>
-        <w:t>Control Structures, Data Structures, Algorithms</w:t>
-      </w:r>
-    </w:p>
-    <w:p>
-      <w:pPr>
-        <w:pStyle w:val="ListBullet"/>
-      </w:pPr>
-      <w:r>
-        <w:rPr>
-          <w:b/>
-        </w:rPr>
-        <w:t xml:space="preserve">Conclusion: </w:t>
-      </w:r>
-      <w:r>
-        <w:t>Summary and Results</w:t>
+        <w:t>Index of Problems</w:t>
+      </w:r>
+    </w:p>
+    <w:p>
+      <w:pPr>
+        <w:pStyle w:val="ListNumber"/>
+      </w:pPr>
+      <w:r>
+        <w:t>Sum of Two Numbers</w:t>
+      </w:r>
+    </w:p>
+    <w:p>
+      <w:pPr>
+        <w:pStyle w:val="ListNumber"/>
+      </w:pPr>
+      <w:r>
+        <w:t>Even or Odd</w:t>
+      </w:r>
+    </w:p>
+    <w:p>
+      <w:pPr>
+        <w:pStyle w:val="ListNumber"/>
+      </w:pPr>
+      <w:r>
+        <w:t>Largest of Three Numbers</w:t>
+      </w:r>
+    </w:p>
+    <w:p>
+      <w:pPr>
+        <w:pStyle w:val="ListNumber"/>
+      </w:pPr>
+      <w:r>
+        <w:t>Sum of N Natural Numbers</w:t>
+      </w:r>
+    </w:p>
+    <w:p>
+      <w:pPr>
+        <w:pStyle w:val="ListNumber"/>
+      </w:pPr>
+      <w:r>
+        <w:t>Multiplication Table</w:t>
+      </w:r>
+    </w:p>
+    <w:p>
+      <w:pPr>
+        <w:pStyle w:val="ListNumber"/>
+      </w:pPr>
+      <w:r>
+        <w:t>Factorial Calculator</w:t>
+      </w:r>
+    </w:p>
+    <w:p>
+      <w:pPr>
+        <w:pStyle w:val="ListNumber"/>
+      </w:pPr>
+      <w:r>
+        <w:t>Reverse a Number</w:t>
+      </w:r>
+    </w:p>
+    <w:p>
+      <w:pPr>
+        <w:pStyle w:val="ListNumber"/>
+      </w:pPr>
+      <w:r>
+        <w:t>Count Digits</w:t>
+      </w:r>
+    </w:p>
+    <w:p>
+      <w:pPr>
+        <w:pStyle w:val="ListNumber"/>
+      </w:pPr>
+      <w:r>
+        <w:t>Prime Number Checker</w:t>
+      </w:r>
+    </w:p>
+    <w:p>
+      <w:pPr>
+        <w:pStyle w:val="ListNumber"/>
+      </w:pPr>
+      <w:r>
+        <w:t>Sum of Array Elements</w:t>
+      </w:r>
+    </w:p>
+    <w:p>
+      <w:pPr>
+        <w:pStyle w:val="ListNumber"/>
+      </w:pPr>
+      <w:r>
+        <w:t>Find Largest in Array</w:t>
+      </w:r>
+    </w:p>
+    <w:p>
+      <w:pPr>
+        <w:pStyle w:val="ListNumber"/>
+      </w:pPr>
+      <w:r>
+        <w:t>Simple Calculator</w:t>
+      </w:r>
+    </w:p>
+    <w:p>
+      <w:pPr>
+        <w:pStyle w:val="ListNumber"/>
+      </w:pPr>
+      <w:r>
+        <w:t>Fibonacci Series</w:t>
+      </w:r>
+    </w:p>
+    <w:p>
+      <w:pPr>
+        <w:pStyle w:val="ListNumber"/>
+      </w:pPr>
+      <w:r>
+        <w:t>Palindrome Number</w:t>
+      </w:r>
+    </w:p>
+    <w:p>
+      <w:pPr>
+        <w:pStyle w:val="ListNumber"/>
+      </w:pPr>
+      <w:r>
+        <w:t>Array Reversal</w:t>
+      </w:r>
+    </w:p>
+    <w:p>
+      <w:pPr>
+        <w:pStyle w:val="ListNumber"/>
+      </w:pPr>
+      <w:r>
+        <w:t>Count Vowels</w:t>
+      </w:r>
+    </w:p>
+    <w:p>
+      <w:pPr>
+        <w:pStyle w:val="ListNumber"/>
+      </w:pPr>
+      <w:r>
+        <w:t>Bubble Sort</w:t>
+      </w:r>
+    </w:p>
+    <w:p>
+      <w:pPr>
+        <w:pStyle w:val="ListNumber"/>
+      </w:pPr>
+      <w:r>
+        <w:t>String Length</w:t>
+      </w:r>
+    </w:p>
+    <w:p>
+      <w:pPr>
+        <w:pStyle w:val="ListNumber"/>
+      </w:pPr>
+      <w:r>
+        <w:t>Matrix Addition</w:t>
+      </w:r>
+    </w:p>
+    <w:p>
+      <w:pPr>
+        <w:pStyle w:val="ListNumber"/>
+      </w:pPr>
+      <w:r>
+        <w:t>Linear Search</w:t>
       </w:r>
     </w:p>
     <w:p>
@@ -120,15 +224,7 @@
         <w:pStyle w:val="Heading1"/>
       </w:pPr>
       <w:r>
-        <w:t>Problems Overview</w:t>
-      </w:r>
-    </w:p>
-    <w:p>
-      <w:pPr>
-        <w:pStyle w:val="Heading2"/>
-      </w:pPr>
-      <w:r>
-        <w:t>Basic Level Problems (1-12)</w:t>
+        <w:t>Problems</w:t>
       </w:r>
     </w:p>
     <w:p>
@@ -2150,19 +2246,6 @@
     </w:p>
     <w:p/>
     <w:p>
-      <w:r>
-        <w:br w:type="page"/>
-      </w:r>
-    </w:p>
-    <w:p>
-      <w:pPr>
-        <w:pStyle w:val="Heading2"/>
-      </w:pPr>
-      <w:r>
-        <w:t>Intermediate Level Problems (13-20)</w:t>
-      </w:r>
-    </w:p>
-    <w:p>
       <w:pPr>
         <w:pStyle w:val="Heading3"/>
       </w:pPr>
@@ -3686,151 +3769,6 @@
         <w:pStyle w:val="Heading1"/>
       </w:pPr>
       <w:r>
-        <w:t>Key Concepts Covered</w:t>
-      </w:r>
-    </w:p>
-    <w:p>
-      <w:pPr>
-        <w:pStyle w:val="Heading2"/>
-      </w:pPr>
-      <w:r>
-        <w:t>Control Structures</w:t>
-      </w:r>
-    </w:p>
-    <w:p>
-      <w:pPr>
-        <w:pStyle w:val="ListBullet"/>
-      </w:pPr>
-      <w:r>
-        <w:t>if-else statements</w:t>
-      </w:r>
-    </w:p>
-    <w:p>
-      <w:pPr>
-        <w:pStyle w:val="ListBullet"/>
-      </w:pPr>
-      <w:r>
-        <w:t>switch-case</w:t>
-      </w:r>
-    </w:p>
-    <w:p>
-      <w:pPr>
-        <w:pStyle w:val="ListBullet"/>
-      </w:pPr>
-      <w:r>
-        <w:t>for loops</w:t>
-      </w:r>
-    </w:p>
-    <w:p>
-      <w:pPr>
-        <w:pStyle w:val="ListBullet"/>
-      </w:pPr>
-      <w:r>
-        <w:t>while loops</w:t>
-      </w:r>
-    </w:p>
-    <w:p>
-      <w:pPr>
-        <w:pStyle w:val="Heading2"/>
-      </w:pPr>
-      <w:r>
-        <w:t>Data Structures</w:t>
-      </w:r>
-    </w:p>
-    <w:p>
-      <w:pPr>
-        <w:pStyle w:val="ListBullet"/>
-      </w:pPr>
-      <w:r>
-        <w:t>Arrays (1D)</w:t>
-      </w:r>
-    </w:p>
-    <w:p>
-      <w:pPr>
-        <w:pStyle w:val="ListBullet"/>
-      </w:pPr>
-      <w:r>
-        <w:t>Arrays (2D)</w:t>
-      </w:r>
-    </w:p>
-    <w:p>
-      <w:pPr>
-        <w:pStyle w:val="ListBullet"/>
-      </w:pPr>
-      <w:r>
-        <w:t>Strings</w:t>
-      </w:r>
-    </w:p>
-    <w:p>
-      <w:pPr>
-        <w:pStyle w:val="Heading2"/>
-      </w:pPr>
-      <w:r>
-        <w:t>Algorithms</w:t>
-      </w:r>
-    </w:p>
-    <w:p>
-      <w:pPr>
-        <w:pStyle w:val="ListBullet"/>
-      </w:pPr>
-      <w:r>
-        <w:t>Searching</w:t>
-      </w:r>
-    </w:p>
-    <w:p>
-      <w:pPr>
-        <w:pStyle w:val="ListBullet"/>
-      </w:pPr>
-      <w:r>
-        <w:t>Sorting</w:t>
-      </w:r>
-    </w:p>
-    <w:p>
-      <w:pPr>
-        <w:pStyle w:val="ListBullet"/>
-      </w:pPr>
-      <w:r>
-        <w:t>Number manipulation</w:t>
-      </w:r>
-    </w:p>
-    <w:p>
-      <w:pPr>
-        <w:pStyle w:val="Heading2"/>
-      </w:pPr>
-      <w:r>
-        <w:t>Programming Concepts</w:t>
-      </w:r>
-    </w:p>
-    <w:p>
-      <w:pPr>
-        <w:pStyle w:val="ListBullet"/>
-      </w:pPr>
-      <w:r>
-        <w:t>Functions</w:t>
-      </w:r>
-    </w:p>
-    <w:p>
-      <w:pPr>
-        <w:pStyle w:val="ListBullet"/>
-      </w:pPr>
-      <w:r>
-        <w:t>Operators</w:t>
-      </w:r>
-    </w:p>
-    <w:p>
-      <w:pPr>
-        <w:pStyle w:val="ListBullet"/>
-      </w:pPr>
-      <w:r>
-        <w:t>Input/output operations</w:t>
-      </w:r>
-    </w:p>
-    <w:p/>
-    <w:p>
-      <w:pPr>
-        <w:pStyle w:val="Heading1"/>
-      </w:pPr>
-      <w:r>
         <w:t>Conclusion</w:t>
       </w:r>
     </w:p>
@@ -3840,218 +3778,6 @@
         <w:br/>
         <w:br/>
         <w:t>All 20 problems were successfully implemented and tested with various test cases. The solutions demonstrate proper use of C programming concepts and follow good coding practices including proper variable naming, comments, and error handling where applicable.</w:t>
-      </w:r>
-    </w:p>
-    <w:p/>
-    <w:p>
-      <w:pPr>
-        <w:pStyle w:val="Heading2"/>
-      </w:pPr>
-      <w:r>
-        <w:t>Key Learnings</w:t>
-      </w:r>
-    </w:p>
-    <w:p>
-      <w:pPr>
-        <w:pStyle w:val="ListBullet"/>
-      </w:pPr>
-      <w:r>
-        <w:t>Importance of loop control and iteration</w:t>
-      </w:r>
-    </w:p>
-    <w:p>
-      <w:pPr>
-        <w:pStyle w:val="ListBullet"/>
-      </w:pPr>
-      <w:r>
-        <w:t>Array manipulation and traversal techniques</w:t>
-      </w:r>
-    </w:p>
-    <w:p>
-      <w:pPr>
-        <w:pStyle w:val="ListBullet"/>
-      </w:pPr>
-      <w:r>
-        <w:t>String handling in C</w:t>
-      </w:r>
-    </w:p>
-    <w:p>
-      <w:pPr>
-        <w:pStyle w:val="ListBullet"/>
-      </w:pPr>
-      <w:r>
-        <w:t>Implementation of basic algorithms</w:t>
-      </w:r>
-    </w:p>
-    <w:p>
-      <w:pPr>
-        <w:pStyle w:val="ListBullet"/>
-      </w:pPr>
-      <w:r>
-        <w:t>Problem-solving approach and logical thinking</w:t>
-      </w:r>
-    </w:p>
-    <w:p/>
-    <w:p>
-      <w:pPr>
-        <w:pStyle w:val="Heading2"/>
-      </w:pPr>
-      <w:r>
-        <w:t>Skills Demonstrated</w:t>
-      </w:r>
-    </w:p>
-    <w:p>
-      <w:pPr>
-        <w:pStyle w:val="ListBullet"/>
-      </w:pPr>
-      <w:r>
-        <w:t>Algorithm design and implementation</w:t>
-      </w:r>
-    </w:p>
-    <w:p>
-      <w:pPr>
-        <w:pStyle w:val="ListBullet"/>
-      </w:pPr>
-      <w:r>
-        <w:t>Code optimization</w:t>
-      </w:r>
-    </w:p>
-    <w:p>
-      <w:pPr>
-        <w:pStyle w:val="ListBullet"/>
-      </w:pPr>
-      <w:r>
-        <w:t>Error handling</w:t>
-      </w:r>
-    </w:p>
-    <w:p>
-      <w:pPr>
-        <w:pStyle w:val="ListBullet"/>
-      </w:pPr>
-      <w:r>
-        <w:t>Testing and debugging</w:t>
-      </w:r>
-    </w:p>
-    <w:p>
-      <w:pPr>
-        <w:pStyle w:val="ListBullet"/>
-      </w:pPr>
-      <w:r>
-        <w:t>Documentation</w:t>
-      </w:r>
-    </w:p>
-    <w:p/>
-    <w:p>
-      <w:pPr>
-        <w:pStyle w:val="Heading2"/>
-      </w:pPr>
-      <w:r>
-        <w:t>Summary Statistics</w:t>
-      </w:r>
-    </w:p>
-    <w:p>
-      <w:r>
-        <w:rPr>
-          <w:b/>
-        </w:rPr>
-        <w:t xml:space="preserve">Total Time Spent: </w:t>
-      </w:r>
-      <w:r>
-        <w:t>Approximately 4-5 hours</w:t>
-        <w:br/>
-      </w:r>
-      <w:r>
-        <w:rPr>
-          <w:b/>
-        </w:rPr>
-        <w:t xml:space="preserve">Success Rate: </w:t>
-      </w:r>
-      <w:r>
-        <w:t>100% (All 20 problems completed successfully)</w:t>
-        <w:br/>
-      </w:r>
-      <w:r>
-        <w:rPr>
-          <w:b/>
-        </w:rPr>
-        <w:t xml:space="preserve">Programming Language: </w:t>
-      </w:r>
-      <w:r>
-        <w:t>C (ANSI C standard)</w:t>
-        <w:br/>
-      </w:r>
-      <w:r>
-        <w:rPr>
-          <w:b/>
-        </w:rPr>
-        <w:t xml:space="preserve">Compiler Used: </w:t>
-      </w:r>
-      <w:r>
-        <w:t>GCC (GNU Compiler Collection)</w:t>
-      </w:r>
-    </w:p>
-    <w:p>
-      <w:r>
-        <w:br w:type="page"/>
-      </w:r>
-    </w:p>
-    <w:p>
-      <w:pPr>
-        <w:pStyle w:val="Heading1"/>
-      </w:pPr>
-      <w:r>
-        <w:t>Submission Information</w:t>
-      </w:r>
-    </w:p>
-    <w:p>
-      <w:r>
-        <w:rPr>
-          <w:b/>
-        </w:rPr>
-        <w:t xml:space="preserve">Submitted By: </w:t>
-      </w:r>
-      <w:r>
-        <w:t>[Your Name]</w:t>
-        <w:br/>
-      </w:r>
-      <w:r>
-        <w:rPr>
-          <w:b/>
-        </w:rPr>
-        <w:t xml:space="preserve">Roll Number: </w:t>
-      </w:r>
-      <w:r>
-        <w:t>[Your Roll Number]</w:t>
-        <w:br/>
-      </w:r>
-      <w:r>
-        <w:rPr>
-          <w:b/>
-        </w:rPr>
-        <w:t xml:space="preserve">Section: </w:t>
-      </w:r>
-      <w:r>
-        <w:t>[Your Section]</w:t>
-        <w:br/>
-      </w:r>
-      <w:r>
-        <w:rPr>
-          <w:b/>
-        </w:rPr>
-        <w:t xml:space="preserve">Instructor: </w:t>
-      </w:r>
-      <w:r>
-        <w:t>[Instructor Name]</w:t>
-        <w:br/>
-      </w:r>
-      <w:r>
-        <w:rPr>
-          <w:b/>
-        </w:rPr>
-        <w:t xml:space="preserve">Date: </w:t>
-      </w:r>
-      <w:r>
-        <w:t>November 15, 2025</w:t>
       </w:r>
     </w:p>
     <w:sectPr>

</xml_diff>

<commit_message>
Fix Lab_Report.docx with proper structure and formatting
FIXES:
- Algorithm numbering now restarts at 1 for each problem (was 21, 22, 23...)
- Added clickable table of contents with hyperlinks to each problem
- Using proper Word heading hierarchy (Heading 1, 2, 3, 4)

ADDITIONS:
- Added detailed problem descriptions for all 20 problems
- Each problem now has context explaining what it demonstrates

STRUCTURE:
- Heading 1: Index of Problems, Problems, Conclusion
- Heading 2: Each Problem Title
- Heading 3: Description, Objective, Algorithm, Code, Result
- Heading 4: Input, Output

All issues resolved - professional formatting with clickable navigation
</commit_message>
<xml_diff>
--- a/Lab_Report.docx
+++ b/Lab_Report.docx
@@ -59,160 +59,340 @@
         <w:pStyle w:val="ListNumber"/>
       </w:pPr>
       <w:r>
-        <w:t>Sum of Two Numbers</w:t>
-      </w:r>
+        <w:t xml:space="preserve">1. </w:t>
+      </w:r>
+      <w:hyperlink w:anchor="problem_1">
+        <w:r>
+          <w:rPr>
+            <w:color w:val="0000FF"/>
+            <w:u w:val="single"/>
+          </w:rPr>
+          <w:t>Sum of Two Numbers</w:t>
+        </w:r>
+      </w:hyperlink>
     </w:p>
     <w:p>
       <w:pPr>
         <w:pStyle w:val="ListNumber"/>
       </w:pPr>
       <w:r>
-        <w:t>Even or Odd</w:t>
-      </w:r>
+        <w:t xml:space="preserve">2. </w:t>
+      </w:r>
+      <w:hyperlink w:anchor="problem_2">
+        <w:r>
+          <w:rPr>
+            <w:color w:val="0000FF"/>
+            <w:u w:val="single"/>
+          </w:rPr>
+          <w:t>Even or Odd</w:t>
+        </w:r>
+      </w:hyperlink>
     </w:p>
     <w:p>
       <w:pPr>
         <w:pStyle w:val="ListNumber"/>
       </w:pPr>
       <w:r>
-        <w:t>Largest of Three Numbers</w:t>
-      </w:r>
+        <w:t xml:space="preserve">3. </w:t>
+      </w:r>
+      <w:hyperlink w:anchor="problem_3">
+        <w:r>
+          <w:rPr>
+            <w:color w:val="0000FF"/>
+            <w:u w:val="single"/>
+          </w:rPr>
+          <w:t>Largest of Three Numbers</w:t>
+        </w:r>
+      </w:hyperlink>
     </w:p>
     <w:p>
       <w:pPr>
         <w:pStyle w:val="ListNumber"/>
       </w:pPr>
       <w:r>
-        <w:t>Sum of N Natural Numbers</w:t>
-      </w:r>
+        <w:t xml:space="preserve">4. </w:t>
+      </w:r>
+      <w:hyperlink w:anchor="problem_4">
+        <w:r>
+          <w:rPr>
+            <w:color w:val="0000FF"/>
+            <w:u w:val="single"/>
+          </w:rPr>
+          <w:t>Sum of N Natural Numbers</w:t>
+        </w:r>
+      </w:hyperlink>
     </w:p>
     <w:p>
       <w:pPr>
         <w:pStyle w:val="ListNumber"/>
       </w:pPr>
       <w:r>
-        <w:t>Multiplication Table</w:t>
-      </w:r>
+        <w:t xml:space="preserve">5. </w:t>
+      </w:r>
+      <w:hyperlink w:anchor="problem_5">
+        <w:r>
+          <w:rPr>
+            <w:color w:val="0000FF"/>
+            <w:u w:val="single"/>
+          </w:rPr>
+          <w:t>Multiplication Table</w:t>
+        </w:r>
+      </w:hyperlink>
     </w:p>
     <w:p>
       <w:pPr>
         <w:pStyle w:val="ListNumber"/>
       </w:pPr>
       <w:r>
-        <w:t>Factorial Calculator</w:t>
-      </w:r>
+        <w:t xml:space="preserve">6. </w:t>
+      </w:r>
+      <w:hyperlink w:anchor="problem_6">
+        <w:r>
+          <w:rPr>
+            <w:color w:val="0000FF"/>
+            <w:u w:val="single"/>
+          </w:rPr>
+          <w:t>Factorial Calculator</w:t>
+        </w:r>
+      </w:hyperlink>
     </w:p>
     <w:p>
       <w:pPr>
         <w:pStyle w:val="ListNumber"/>
       </w:pPr>
       <w:r>
-        <w:t>Reverse a Number</w:t>
-      </w:r>
+        <w:t xml:space="preserve">7. </w:t>
+      </w:r>
+      <w:hyperlink w:anchor="problem_7">
+        <w:r>
+          <w:rPr>
+            <w:color w:val="0000FF"/>
+            <w:u w:val="single"/>
+          </w:rPr>
+          <w:t>Reverse a Number</w:t>
+        </w:r>
+      </w:hyperlink>
     </w:p>
     <w:p>
       <w:pPr>
         <w:pStyle w:val="ListNumber"/>
       </w:pPr>
       <w:r>
-        <w:t>Count Digits</w:t>
-      </w:r>
+        <w:t xml:space="preserve">8. </w:t>
+      </w:r>
+      <w:hyperlink w:anchor="problem_8">
+        <w:r>
+          <w:rPr>
+            <w:color w:val="0000FF"/>
+            <w:u w:val="single"/>
+          </w:rPr>
+          <w:t>Count Digits</w:t>
+        </w:r>
+      </w:hyperlink>
     </w:p>
     <w:p>
       <w:pPr>
         <w:pStyle w:val="ListNumber"/>
       </w:pPr>
       <w:r>
-        <w:t>Prime Number Checker</w:t>
-      </w:r>
+        <w:t xml:space="preserve">9. </w:t>
+      </w:r>
+      <w:hyperlink w:anchor="problem_9">
+        <w:r>
+          <w:rPr>
+            <w:color w:val="0000FF"/>
+            <w:u w:val="single"/>
+          </w:rPr>
+          <w:t>Prime Number Checker</w:t>
+        </w:r>
+      </w:hyperlink>
     </w:p>
     <w:p>
       <w:pPr>
         <w:pStyle w:val="ListNumber"/>
       </w:pPr>
       <w:r>
-        <w:t>Sum of Array Elements</w:t>
-      </w:r>
+        <w:t xml:space="preserve">10. </w:t>
+      </w:r>
+      <w:hyperlink w:anchor="problem_10">
+        <w:r>
+          <w:rPr>
+            <w:color w:val="0000FF"/>
+            <w:u w:val="single"/>
+          </w:rPr>
+          <w:t>Sum of Array Elements</w:t>
+        </w:r>
+      </w:hyperlink>
     </w:p>
     <w:p>
       <w:pPr>
         <w:pStyle w:val="ListNumber"/>
       </w:pPr>
       <w:r>
-        <w:t>Find Largest in Array</w:t>
-      </w:r>
+        <w:t xml:space="preserve">11. </w:t>
+      </w:r>
+      <w:hyperlink w:anchor="problem_11">
+        <w:r>
+          <w:rPr>
+            <w:color w:val="0000FF"/>
+            <w:u w:val="single"/>
+          </w:rPr>
+          <w:t>Find Largest in Array</w:t>
+        </w:r>
+      </w:hyperlink>
     </w:p>
     <w:p>
       <w:pPr>
         <w:pStyle w:val="ListNumber"/>
       </w:pPr>
       <w:r>
-        <w:t>Simple Calculator</w:t>
-      </w:r>
+        <w:t xml:space="preserve">12. </w:t>
+      </w:r>
+      <w:hyperlink w:anchor="problem_12">
+        <w:r>
+          <w:rPr>
+            <w:color w:val="0000FF"/>
+            <w:u w:val="single"/>
+          </w:rPr>
+          <w:t>Simple Calculator</w:t>
+        </w:r>
+      </w:hyperlink>
     </w:p>
     <w:p>
       <w:pPr>
         <w:pStyle w:val="ListNumber"/>
       </w:pPr>
       <w:r>
-        <w:t>Fibonacci Series</w:t>
-      </w:r>
+        <w:t xml:space="preserve">13. </w:t>
+      </w:r>
+      <w:hyperlink w:anchor="problem_13">
+        <w:r>
+          <w:rPr>
+            <w:color w:val="0000FF"/>
+            <w:u w:val="single"/>
+          </w:rPr>
+          <w:t>Fibonacci Series</w:t>
+        </w:r>
+      </w:hyperlink>
     </w:p>
     <w:p>
       <w:pPr>
         <w:pStyle w:val="ListNumber"/>
       </w:pPr>
       <w:r>
-        <w:t>Palindrome Number</w:t>
-      </w:r>
+        <w:t xml:space="preserve">14. </w:t>
+      </w:r>
+      <w:hyperlink w:anchor="problem_14">
+        <w:r>
+          <w:rPr>
+            <w:color w:val="0000FF"/>
+            <w:u w:val="single"/>
+          </w:rPr>
+          <w:t>Palindrome Number</w:t>
+        </w:r>
+      </w:hyperlink>
     </w:p>
     <w:p>
       <w:pPr>
         <w:pStyle w:val="ListNumber"/>
       </w:pPr>
       <w:r>
-        <w:t>Array Reversal</w:t>
-      </w:r>
+        <w:t xml:space="preserve">15. </w:t>
+      </w:r>
+      <w:hyperlink w:anchor="problem_15">
+        <w:r>
+          <w:rPr>
+            <w:color w:val="0000FF"/>
+            <w:u w:val="single"/>
+          </w:rPr>
+          <w:t>Array Reversal</w:t>
+        </w:r>
+      </w:hyperlink>
     </w:p>
     <w:p>
       <w:pPr>
         <w:pStyle w:val="ListNumber"/>
       </w:pPr>
       <w:r>
-        <w:t>Count Vowels</w:t>
-      </w:r>
+        <w:t xml:space="preserve">16. </w:t>
+      </w:r>
+      <w:hyperlink w:anchor="problem_16">
+        <w:r>
+          <w:rPr>
+            <w:color w:val="0000FF"/>
+            <w:u w:val="single"/>
+          </w:rPr>
+          <w:t>Count Vowels</w:t>
+        </w:r>
+      </w:hyperlink>
     </w:p>
     <w:p>
       <w:pPr>
         <w:pStyle w:val="ListNumber"/>
       </w:pPr>
       <w:r>
-        <w:t>Bubble Sort</w:t>
-      </w:r>
+        <w:t xml:space="preserve">17. </w:t>
+      </w:r>
+      <w:hyperlink w:anchor="problem_17">
+        <w:r>
+          <w:rPr>
+            <w:color w:val="0000FF"/>
+            <w:u w:val="single"/>
+          </w:rPr>
+          <w:t>Bubble Sort</w:t>
+        </w:r>
+      </w:hyperlink>
     </w:p>
     <w:p>
       <w:pPr>
         <w:pStyle w:val="ListNumber"/>
       </w:pPr>
       <w:r>
-        <w:t>String Length</w:t>
-      </w:r>
+        <w:t xml:space="preserve">18. </w:t>
+      </w:r>
+      <w:hyperlink w:anchor="problem_18">
+        <w:r>
+          <w:rPr>
+            <w:color w:val="0000FF"/>
+            <w:u w:val="single"/>
+          </w:rPr>
+          <w:t>String Length</w:t>
+        </w:r>
+      </w:hyperlink>
     </w:p>
     <w:p>
       <w:pPr>
         <w:pStyle w:val="ListNumber"/>
       </w:pPr>
       <w:r>
-        <w:t>Matrix Addition</w:t>
-      </w:r>
+        <w:t xml:space="preserve">19. </w:t>
+      </w:r>
+      <w:hyperlink w:anchor="problem_19">
+        <w:r>
+          <w:rPr>
+            <w:color w:val="0000FF"/>
+            <w:u w:val="single"/>
+          </w:rPr>
+          <w:t>Matrix Addition</w:t>
+        </w:r>
+      </w:hyperlink>
     </w:p>
     <w:p>
       <w:pPr>
         <w:pStyle w:val="ListNumber"/>
       </w:pPr>
       <w:r>
-        <w:t>Linear Search</w:t>
-      </w:r>
+        <w:t xml:space="preserve">20. </w:t>
+      </w:r>
+      <w:hyperlink w:anchor="problem_20">
+        <w:r>
+          <w:rPr>
+            <w:color w:val="0000FF"/>
+            <w:u w:val="single"/>
+          </w:rPr>
+          <w:t>Linear Search</w:t>
+        </w:r>
+      </w:hyperlink>
     </w:p>
     <w:p>
       <w:r>
@@ -229,10 +409,46 @@
     </w:p>
     <w:p>
       <w:pPr>
+        <w:pStyle w:val="Heading2"/>
+      </w:pPr>
+      <w:bookmarkStart w:id="565624" w:name="problem_1"/>
+      <w:r>
+        <w:t>Problem 1: Sum of Two Numbers</w:t>
+      </w:r>
+      <w:bookmarkEnd w:id="565624"/>
+    </w:p>
+    <w:p>
+      <w:pPr>
         <w:pStyle w:val="Heading3"/>
       </w:pPr>
       <w:r>
-        <w:t>Problem 1: Sum of Two Numbers</w:t>
+        <w:t>Description</w:t>
+      </w:r>
+    </w:p>
+    <w:p>
+      <w:r>
+        <w:t>This program demonstrates basic input/output operations and arithmetic in C. It takes two integer values from the user, adds them together, and displays the result.</w:t>
+      </w:r>
+    </w:p>
+    <w:p>
+      <w:pPr>
+        <w:pStyle w:val="Heading3"/>
+      </w:pPr>
+      <w:r>
+        <w:t>Objective</w:t>
+      </w:r>
+    </w:p>
+    <w:p>
+      <w:r>
+        <w:t>Write a program to add two integers and display the result.</w:t>
+      </w:r>
+    </w:p>
+    <w:p>
+      <w:pPr>
+        <w:pStyle w:val="Heading3"/>
+      </w:pPr>
+      <w:r>
+        <w:t>Algorithm</w:t>
       </w:r>
     </w:p>
     <w:p>
@@ -240,58 +456,51 @@
         <w:rPr>
           <w:b/>
         </w:rPr>
-        <w:t xml:space="preserve">Objective: </w:t>
-      </w:r>
-      <w:r>
-        <w:t>Write a program to add two integers and display the result.</w:t>
-      </w:r>
-    </w:p>
-    <w:p>
-      <w:pPr>
-        <w:pStyle w:val="Heading4"/>
-      </w:pPr>
-      <w:r>
-        <w:t>Algorithm:</w:t>
-      </w:r>
-    </w:p>
-    <w:p>
-      <w:pPr>
-        <w:pStyle w:val="ListNumber"/>
-      </w:pPr>
+        <w:t xml:space="preserve">1. </w:t>
+      </w:r>
       <w:r>
         <w:t>Declare three integer variables: a, b, and sum</w:t>
       </w:r>
     </w:p>
     <w:p>
-      <w:pPr>
-        <w:pStyle w:val="ListNumber"/>
-      </w:pPr>
+      <w:r>
+        <w:rPr>
+          <w:b/>
+        </w:rPr>
+        <w:t xml:space="preserve">2. </w:t>
+      </w:r>
       <w:r>
         <w:t>Take input for two numbers from the user</w:t>
       </w:r>
     </w:p>
     <w:p>
-      <w:pPr>
-        <w:pStyle w:val="ListNumber"/>
-      </w:pPr>
+      <w:r>
+        <w:rPr>
+          <w:b/>
+        </w:rPr>
+        <w:t xml:space="preserve">3. </w:t>
+      </w:r>
       <w:r>
         <w:t>Calculate sum = a + b</w:t>
       </w:r>
     </w:p>
     <w:p>
-      <w:pPr>
-        <w:pStyle w:val="ListNumber"/>
-      </w:pPr>
+      <w:r>
+        <w:rPr>
+          <w:b/>
+        </w:rPr>
+        <w:t xml:space="preserve">4. </w:t>
+      </w:r>
       <w:r>
         <w:t>Display the result</w:t>
       </w:r>
     </w:p>
     <w:p>
       <w:pPr>
-        <w:pStyle w:val="Heading4"/>
-      </w:pPr>
-      <w:r>
-        <w:t>Code:</w:t>
+        <w:pStyle w:val="Heading3"/>
+      </w:pPr>
+      <w:r>
+        <w:t>Code</w:t>
       </w:r>
     </w:p>
     <w:p>
@@ -329,13 +538,14 @@
       </w:r>
     </w:p>
     <w:p>
-      <w:r>
-        <w:rPr>
-          <w:b/>
-        </w:rPr>
-        <w:t>Input:</w:t>
-        <w:br/>
-      </w:r>
+      <w:pPr>
+        <w:pStyle w:val="Heading4"/>
+      </w:pPr>
+      <w:r>
+        <w:t>Input</w:t>
+      </w:r>
+    </w:p>
+    <w:p>
       <w:r>
         <w:rPr>
           <w:rFonts w:ascii="Courier New" w:hAnsi="Courier New"/>
@@ -345,13 +555,14 @@
       </w:r>
     </w:p>
     <w:p>
-      <w:r>
-        <w:rPr>
-          <w:b/>
-        </w:rPr>
-        <w:t>Output:</w:t>
-        <w:br/>
-      </w:r>
+      <w:pPr>
+        <w:pStyle w:val="Heading4"/>
+      </w:pPr>
+      <w:r>
+        <w:t>Output</w:t>
+      </w:r>
+    </w:p>
+    <w:p>
       <w:r>
         <w:rPr>
           <w:rFonts w:ascii="Courier New" w:hAnsi="Courier New"/>
@@ -361,23 +572,72 @@
       </w:r>
     </w:p>
     <w:p>
+      <w:pPr>
+        <w:pStyle w:val="Heading3"/>
+      </w:pPr>
+      <w:r>
+        <w:t>Result</w:t>
+      </w:r>
+    </w:p>
+    <w:p>
+      <w:r>
+        <w:t>Successfully implemented addition of two numbers.</w:t>
+      </w:r>
+    </w:p>
+    <w:p/>
+    <w:p>
+      <w:pPr>
+        <w:pStyle w:val="Heading2"/>
+      </w:pPr>
+      <w:bookmarkStart w:id="747442" w:name="problem_2"/>
+      <w:r>
+        <w:t>Problem 2: Even or Odd</w:t>
+      </w:r>
+      <w:bookmarkEnd w:id="747442"/>
+    </w:p>
+    <w:p>
+      <w:pPr>
+        <w:pStyle w:val="Heading3"/>
+      </w:pPr>
+      <w:r>
+        <w:t>Description</w:t>
+      </w:r>
+    </w:p>
+    <w:p>
+      <w:r>
+        <w:t>This program uses the modulus operator to determine if a number is even or odd. It demonstrates conditional statements and basic decision making in C.</w:t>
+      </w:r>
+    </w:p>
+    <w:p>
+      <w:pPr>
+        <w:pStyle w:val="Heading3"/>
+      </w:pPr>
+      <w:r>
+        <w:t>Objective</w:t>
+      </w:r>
+    </w:p>
+    <w:p>
+      <w:r>
+        <w:t>Check whether a given number is even or odd.</w:t>
+      </w:r>
+    </w:p>
+    <w:p>
+      <w:pPr>
+        <w:pStyle w:val="Heading3"/>
+      </w:pPr>
+      <w:r>
+        <w:t>Algorithm</w:t>
+      </w:r>
+    </w:p>
+    <w:p>
       <w:r>
         <w:rPr>
           <w:b/>
         </w:rPr>
-        <w:t xml:space="preserve">Result: </w:t>
-      </w:r>
-      <w:r>
-        <w:t>Successfully implemented addition of two numbers.</w:t>
-      </w:r>
-    </w:p>
-    <w:p/>
-    <w:p>
-      <w:pPr>
-        <w:pStyle w:val="Heading3"/>
-      </w:pPr>
-      <w:r>
-        <w:t>Problem 2: Even or Odd</w:t>
+        <w:t xml:space="preserve">1. </w:t>
+      </w:r>
+      <w:r>
+        <w:t>Take an integer input from the user</w:t>
       </w:r>
     </w:p>
     <w:p>
@@ -385,58 +645,40 @@
         <w:rPr>
           <w:b/>
         </w:rPr>
-        <w:t xml:space="preserve">Objective: </w:t>
-      </w:r>
-      <w:r>
-        <w:t>Check whether a given number is even or odd.</w:t>
-      </w:r>
-    </w:p>
-    <w:p>
-      <w:pPr>
-        <w:pStyle w:val="Heading4"/>
-      </w:pPr>
-      <w:r>
-        <w:t>Algorithm:</w:t>
-      </w:r>
-    </w:p>
-    <w:p>
-      <w:pPr>
-        <w:pStyle w:val="ListNumber"/>
-      </w:pPr>
-      <w:r>
-        <w:t>Take an integer input from the user</w:t>
-      </w:r>
-    </w:p>
-    <w:p>
-      <w:pPr>
-        <w:pStyle w:val="ListNumber"/>
-      </w:pPr>
+        <w:t xml:space="preserve">2. </w:t>
+      </w:r>
       <w:r>
         <w:t>Check if number % 2 == 0</w:t>
       </w:r>
     </w:p>
     <w:p>
-      <w:pPr>
-        <w:pStyle w:val="ListNumber"/>
-      </w:pPr>
+      <w:r>
+        <w:rPr>
+          <w:b/>
+        </w:rPr>
+        <w:t xml:space="preserve">3. </w:t>
+      </w:r>
       <w:r>
         <w:t>If true, the number is even; otherwise, it's odd</w:t>
       </w:r>
     </w:p>
     <w:p>
-      <w:pPr>
-        <w:pStyle w:val="ListNumber"/>
-      </w:pPr>
+      <w:r>
+        <w:rPr>
+          <w:b/>
+        </w:rPr>
+        <w:t xml:space="preserve">4. </w:t>
+      </w:r>
       <w:r>
         <w:t>Display the result</w:t>
       </w:r>
     </w:p>
     <w:p>
       <w:pPr>
-        <w:pStyle w:val="Heading4"/>
-      </w:pPr>
-      <w:r>
-        <w:t>Code:</w:t>
+        <w:pStyle w:val="Heading3"/>
+      </w:pPr>
+      <w:r>
+        <w:t>Code</w:t>
       </w:r>
     </w:p>
     <w:p>
@@ -478,13 +720,14 @@
       </w:r>
     </w:p>
     <w:p>
-      <w:r>
-        <w:rPr>
-          <w:b/>
-        </w:rPr>
-        <w:t>Input:</w:t>
-        <w:br/>
-      </w:r>
+      <w:pPr>
+        <w:pStyle w:val="Heading4"/>
+      </w:pPr>
+      <w:r>
+        <w:t>Input</w:t>
+      </w:r>
+    </w:p>
+    <w:p>
       <w:r>
         <w:rPr>
           <w:rFonts w:ascii="Courier New" w:hAnsi="Courier New"/>
@@ -494,13 +737,14 @@
       </w:r>
     </w:p>
     <w:p>
-      <w:r>
-        <w:rPr>
-          <w:b/>
-        </w:rPr>
-        <w:t>Output:</w:t>
-        <w:br/>
-      </w:r>
+      <w:pPr>
+        <w:pStyle w:val="Heading4"/>
+      </w:pPr>
+      <w:r>
+        <w:t>Output</w:t>
+      </w:r>
+    </w:p>
+    <w:p>
       <w:r>
         <w:rPr>
           <w:rFonts w:ascii="Courier New" w:hAnsi="Courier New"/>
@@ -510,23 +754,72 @@
       </w:r>
     </w:p>
     <w:p>
+      <w:pPr>
+        <w:pStyle w:val="Heading3"/>
+      </w:pPr>
+      <w:r>
+        <w:t>Result</w:t>
+      </w:r>
+    </w:p>
+    <w:p>
+      <w:r>
+        <w:t>Successfully determined even/odd nature of numbers.</w:t>
+      </w:r>
+    </w:p>
+    <w:p/>
+    <w:p>
+      <w:pPr>
+        <w:pStyle w:val="Heading2"/>
+      </w:pPr>
+      <w:bookmarkStart w:id="334534" w:name="problem_3"/>
+      <w:r>
+        <w:t>Problem 3: Largest of Three Numbers</w:t>
+      </w:r>
+      <w:bookmarkEnd w:id="334534"/>
+    </w:p>
+    <w:p>
+      <w:pPr>
+        <w:pStyle w:val="Heading3"/>
+      </w:pPr>
+      <w:r>
+        <w:t>Description</w:t>
+      </w:r>
+    </w:p>
+    <w:p>
+      <w:r>
+        <w:t>This program compares three numbers using if-else statements to find the largest value. It demonstrates multiple conditional checks and logical operators.</w:t>
+      </w:r>
+    </w:p>
+    <w:p>
+      <w:pPr>
+        <w:pStyle w:val="Heading3"/>
+      </w:pPr>
+      <w:r>
+        <w:t>Objective</w:t>
+      </w:r>
+    </w:p>
+    <w:p>
+      <w:r>
+        <w:t>Find the largest among three numbers using if-else statements.</w:t>
+      </w:r>
+    </w:p>
+    <w:p>
+      <w:pPr>
+        <w:pStyle w:val="Heading3"/>
+      </w:pPr>
+      <w:r>
+        <w:t>Algorithm</w:t>
+      </w:r>
+    </w:p>
+    <w:p>
       <w:r>
         <w:rPr>
           <w:b/>
         </w:rPr>
-        <w:t xml:space="preserve">Result: </w:t>
-      </w:r>
-      <w:r>
-        <w:t>Successfully determined even/odd nature of numbers.</w:t>
-      </w:r>
-    </w:p>
-    <w:p/>
-    <w:p>
-      <w:pPr>
-        <w:pStyle w:val="Heading3"/>
-      </w:pPr>
-      <w:r>
-        <w:t>Problem 3: Largest of Three Numbers</w:t>
+        <w:t xml:space="preserve">1. </w:t>
+      </w:r>
+      <w:r>
+        <w:t>Take three integer inputs from the user</w:t>
       </w:r>
     </w:p>
     <w:p>
@@ -534,58 +827,40 @@
         <w:rPr>
           <w:b/>
         </w:rPr>
-        <w:t xml:space="preserve">Objective: </w:t>
-      </w:r>
-      <w:r>
-        <w:t>Find the largest among three numbers using if-else statements.</w:t>
-      </w:r>
-    </w:p>
-    <w:p>
-      <w:pPr>
-        <w:pStyle w:val="Heading4"/>
-      </w:pPr>
-      <w:r>
-        <w:t>Algorithm:</w:t>
-      </w:r>
-    </w:p>
-    <w:p>
-      <w:pPr>
-        <w:pStyle w:val="ListNumber"/>
-      </w:pPr>
-      <w:r>
-        <w:t>Take three integer inputs from the user</w:t>
-      </w:r>
-    </w:p>
-    <w:p>
-      <w:pPr>
-        <w:pStyle w:val="ListNumber"/>
-      </w:pPr>
+        <w:t xml:space="preserve">2. </w:t>
+      </w:r>
       <w:r>
         <w:t>Compare first number with second and third</w:t>
       </w:r>
     </w:p>
     <w:p>
-      <w:pPr>
-        <w:pStyle w:val="ListNumber"/>
-      </w:pPr>
+      <w:r>
+        <w:rPr>
+          <w:b/>
+        </w:rPr>
+        <w:t xml:space="preserve">3. </w:t>
+      </w:r>
       <w:r>
         <w:t>Compare second number with third if first is not largest</w:t>
       </w:r>
     </w:p>
     <w:p>
-      <w:pPr>
-        <w:pStyle w:val="ListNumber"/>
-      </w:pPr>
+      <w:r>
+        <w:rPr>
+          <w:b/>
+        </w:rPr>
+        <w:t xml:space="preserve">4. </w:t>
+      </w:r>
       <w:r>
         <w:t>Display the largest number</w:t>
       </w:r>
     </w:p>
     <w:p>
       <w:pPr>
-        <w:pStyle w:val="Heading4"/>
-      </w:pPr>
-      <w:r>
-        <w:t>Code:</w:t>
+        <w:pStyle w:val="Heading3"/>
+      </w:pPr>
+      <w:r>
+        <w:t>Code</w:t>
       </w:r>
     </w:p>
     <w:p>
@@ -631,13 +906,14 @@
       </w:r>
     </w:p>
     <w:p>
-      <w:r>
-        <w:rPr>
-          <w:b/>
-        </w:rPr>
-        <w:t>Input:</w:t>
-        <w:br/>
-      </w:r>
+      <w:pPr>
+        <w:pStyle w:val="Heading4"/>
+      </w:pPr>
+      <w:r>
+        <w:t>Input</w:t>
+      </w:r>
+    </w:p>
+    <w:p>
       <w:r>
         <w:rPr>
           <w:rFonts w:ascii="Courier New" w:hAnsi="Courier New"/>
@@ -647,13 +923,14 @@
       </w:r>
     </w:p>
     <w:p>
-      <w:r>
-        <w:rPr>
-          <w:b/>
-        </w:rPr>
-        <w:t>Output:</w:t>
-        <w:br/>
-      </w:r>
+      <w:pPr>
+        <w:pStyle w:val="Heading4"/>
+      </w:pPr>
+      <w:r>
+        <w:t>Output</w:t>
+      </w:r>
+    </w:p>
+    <w:p>
       <w:r>
         <w:rPr>
           <w:rFonts w:ascii="Courier New" w:hAnsi="Courier New"/>
@@ -663,23 +940,72 @@
       </w:r>
     </w:p>
     <w:p>
+      <w:pPr>
+        <w:pStyle w:val="Heading3"/>
+      </w:pPr>
+      <w:r>
+        <w:t>Result</w:t>
+      </w:r>
+    </w:p>
+    <w:p>
+      <w:r>
+        <w:t>Successfully identified the largest of three numbers.</w:t>
+      </w:r>
+    </w:p>
+    <w:p/>
+    <w:p>
+      <w:pPr>
+        <w:pStyle w:val="Heading2"/>
+      </w:pPr>
+      <w:bookmarkStart w:id="384628" w:name="problem_4"/>
+      <w:r>
+        <w:t>Problem 4: Sum of N Natural Numbers</w:t>
+      </w:r>
+      <w:bookmarkEnd w:id="384628"/>
+    </w:p>
+    <w:p>
+      <w:pPr>
+        <w:pStyle w:val="Heading3"/>
+      </w:pPr>
+      <w:r>
+        <w:t>Description</w:t>
+      </w:r>
+    </w:p>
+    <w:p>
+      <w:r>
+        <w:t>This program calculates the sum of first N natural numbers using a for loop. It demonstrates loop iteration and accumulation techniques.</w:t>
+      </w:r>
+    </w:p>
+    <w:p>
+      <w:pPr>
+        <w:pStyle w:val="Heading3"/>
+      </w:pPr>
+      <w:r>
+        <w:t>Objective</w:t>
+      </w:r>
+    </w:p>
+    <w:p>
+      <w:r>
+        <w:t>Calculate the sum of first N natural numbers.</w:t>
+      </w:r>
+    </w:p>
+    <w:p>
+      <w:pPr>
+        <w:pStyle w:val="Heading3"/>
+      </w:pPr>
+      <w:r>
+        <w:t>Algorithm</w:t>
+      </w:r>
+    </w:p>
+    <w:p>
       <w:r>
         <w:rPr>
           <w:b/>
         </w:rPr>
-        <w:t xml:space="preserve">Result: </w:t>
-      </w:r>
-      <w:r>
-        <w:t>Successfully identified the largest of three numbers.</w:t>
-      </w:r>
-    </w:p>
-    <w:p/>
-    <w:p>
-      <w:pPr>
-        <w:pStyle w:val="Heading3"/>
-      </w:pPr>
-      <w:r>
-        <w:t>Problem 4: Sum of N Natural Numbers</w:t>
+        <w:t xml:space="preserve">1. </w:t>
+      </w:r>
+      <w:r>
+        <w:t>Take input N from the user</w:t>
       </w:r>
     </w:p>
     <w:p>
@@ -687,66 +1013,51 @@
         <w:rPr>
           <w:b/>
         </w:rPr>
-        <w:t xml:space="preserve">Objective: </w:t>
-      </w:r>
-      <w:r>
-        <w:t>Calculate the sum of first N natural numbers.</w:t>
-      </w:r>
-    </w:p>
-    <w:p>
-      <w:pPr>
-        <w:pStyle w:val="Heading4"/>
-      </w:pPr>
-      <w:r>
-        <w:t>Algorithm:</w:t>
-      </w:r>
-    </w:p>
-    <w:p>
-      <w:pPr>
-        <w:pStyle w:val="ListNumber"/>
-      </w:pPr>
-      <w:r>
-        <w:t>Take input N from the user</w:t>
-      </w:r>
-    </w:p>
-    <w:p>
-      <w:pPr>
-        <w:pStyle w:val="ListNumber"/>
-      </w:pPr>
+        <w:t xml:space="preserve">2. </w:t>
+      </w:r>
       <w:r>
         <w:t>Initialize sum = 0</w:t>
       </w:r>
     </w:p>
     <w:p>
-      <w:pPr>
-        <w:pStyle w:val="ListNumber"/>
-      </w:pPr>
+      <w:r>
+        <w:rPr>
+          <w:b/>
+        </w:rPr>
+        <w:t xml:space="preserve">3. </w:t>
+      </w:r>
       <w:r>
         <w:t>Use a for loop from i = 1 to N</w:t>
       </w:r>
     </w:p>
     <w:p>
-      <w:pPr>
-        <w:pStyle w:val="ListNumber"/>
-      </w:pPr>
+      <w:r>
+        <w:rPr>
+          <w:b/>
+        </w:rPr>
+        <w:t xml:space="preserve">4. </w:t>
+      </w:r>
       <w:r>
         <w:t>Add each i to sum</w:t>
       </w:r>
     </w:p>
     <w:p>
-      <w:pPr>
-        <w:pStyle w:val="ListNumber"/>
-      </w:pPr>
+      <w:r>
+        <w:rPr>
+          <w:b/>
+        </w:rPr>
+        <w:t xml:space="preserve">5. </w:t>
+      </w:r>
       <w:r>
         <w:t>Display the final sum</w:t>
       </w:r>
     </w:p>
     <w:p>
       <w:pPr>
-        <w:pStyle w:val="Heading4"/>
-      </w:pPr>
-      <w:r>
-        <w:t>Code:</w:t>
+        <w:pStyle w:val="Heading3"/>
+      </w:pPr>
+      <w:r>
+        <w:t>Code</w:t>
       </w:r>
     </w:p>
     <w:p>
@@ -788,13 +1099,14 @@
       </w:r>
     </w:p>
     <w:p>
-      <w:r>
-        <w:rPr>
-          <w:b/>
-        </w:rPr>
-        <w:t>Input:</w:t>
-        <w:br/>
-      </w:r>
+      <w:pPr>
+        <w:pStyle w:val="Heading4"/>
+      </w:pPr>
+      <w:r>
+        <w:t>Input</w:t>
+      </w:r>
+    </w:p>
+    <w:p>
       <w:r>
         <w:rPr>
           <w:rFonts w:ascii="Courier New" w:hAnsi="Courier New"/>
@@ -804,13 +1116,14 @@
       </w:r>
     </w:p>
     <w:p>
-      <w:r>
-        <w:rPr>
-          <w:b/>
-        </w:rPr>
-        <w:t>Output:</w:t>
-        <w:br/>
-      </w:r>
+      <w:pPr>
+        <w:pStyle w:val="Heading4"/>
+      </w:pPr>
+      <w:r>
+        <w:t>Output</w:t>
+      </w:r>
+    </w:p>
+    <w:p>
       <w:r>
         <w:rPr>
           <w:rFonts w:ascii="Courier New" w:hAnsi="Courier New"/>
@@ -820,23 +1133,72 @@
       </w:r>
     </w:p>
     <w:p>
+      <w:pPr>
+        <w:pStyle w:val="Heading3"/>
+      </w:pPr>
+      <w:r>
+        <w:t>Result</w:t>
+      </w:r>
+    </w:p>
+    <w:p>
+      <w:r>
+        <w:t>Successfully calculated sum of N natural numbers.</w:t>
+      </w:r>
+    </w:p>
+    <w:p/>
+    <w:p>
+      <w:pPr>
+        <w:pStyle w:val="Heading2"/>
+      </w:pPr>
+      <w:bookmarkStart w:id="374286" w:name="problem_5"/>
+      <w:r>
+        <w:t>Problem 5: Multiplication Table</w:t>
+      </w:r>
+      <w:bookmarkEnd w:id="374286"/>
+    </w:p>
+    <w:p>
+      <w:pPr>
+        <w:pStyle w:val="Heading3"/>
+      </w:pPr>
+      <w:r>
+        <w:t>Description</w:t>
+      </w:r>
+    </w:p>
+    <w:p>
+      <w:r>
+        <w:t>This program generates and displays the multiplication table for any given number from 1 to 10. It demonstrates formatted output and loop control.</w:t>
+      </w:r>
+    </w:p>
+    <w:p>
+      <w:pPr>
+        <w:pStyle w:val="Heading3"/>
+      </w:pPr>
+      <w:r>
+        <w:t>Objective</w:t>
+      </w:r>
+    </w:p>
+    <w:p>
+      <w:r>
+        <w:t>Print the multiplication table of a given number.</w:t>
+      </w:r>
+    </w:p>
+    <w:p>
+      <w:pPr>
+        <w:pStyle w:val="Heading3"/>
+      </w:pPr>
+      <w:r>
+        <w:t>Algorithm</w:t>
+      </w:r>
+    </w:p>
+    <w:p>
       <w:r>
         <w:rPr>
           <w:b/>
         </w:rPr>
-        <w:t xml:space="preserve">Result: </w:t>
-      </w:r>
-      <w:r>
-        <w:t>Successfully calculated sum of N natural numbers.</w:t>
-      </w:r>
-    </w:p>
-    <w:p/>
-    <w:p>
-      <w:pPr>
-        <w:pStyle w:val="Heading3"/>
-      </w:pPr>
-      <w:r>
-        <w:t>Problem 5: Multiplication Table</w:t>
+        <w:t xml:space="preserve">1. </w:t>
+      </w:r>
+      <w:r>
+        <w:t>Take input number from the user</w:t>
       </w:r>
     </w:p>
     <w:p>
@@ -844,58 +1206,40 @@
         <w:rPr>
           <w:b/>
         </w:rPr>
-        <w:t xml:space="preserve">Objective: </w:t>
-      </w:r>
-      <w:r>
-        <w:t>Print the multiplication table of a given number.</w:t>
-      </w:r>
-    </w:p>
-    <w:p>
-      <w:pPr>
-        <w:pStyle w:val="Heading4"/>
-      </w:pPr>
-      <w:r>
-        <w:t>Algorithm:</w:t>
-      </w:r>
-    </w:p>
-    <w:p>
-      <w:pPr>
-        <w:pStyle w:val="ListNumber"/>
-      </w:pPr>
-      <w:r>
-        <w:t>Take input number from the user</w:t>
-      </w:r>
-    </w:p>
-    <w:p>
-      <w:pPr>
-        <w:pStyle w:val="ListNumber"/>
-      </w:pPr>
+        <w:t xml:space="preserve">2. </w:t>
+      </w:r>
       <w:r>
         <w:t>Use a for loop from i = 1 to 10</w:t>
       </w:r>
     </w:p>
     <w:p>
-      <w:pPr>
-        <w:pStyle w:val="ListNumber"/>
-      </w:pPr>
+      <w:r>
+        <w:rPr>
+          <w:b/>
+        </w:rPr>
+        <w:t xml:space="preserve">3. </w:t>
+      </w:r>
       <w:r>
         <w:t>Print number × i = result for each iteration</w:t>
       </w:r>
     </w:p>
     <w:p>
-      <w:pPr>
-        <w:pStyle w:val="ListNumber"/>
-      </w:pPr>
+      <w:r>
+        <w:rPr>
+          <w:b/>
+        </w:rPr>
+        <w:t xml:space="preserve">4. </w:t>
+      </w:r>
       <w:r>
         <w:t>Display formatted output</w:t>
       </w:r>
     </w:p>
     <w:p>
       <w:pPr>
-        <w:pStyle w:val="Heading4"/>
-      </w:pPr>
-      <w:r>
-        <w:t>Code:</w:t>
+        <w:pStyle w:val="Heading3"/>
+      </w:pPr>
+      <w:r>
+        <w:t>Code</w:t>
       </w:r>
     </w:p>
     <w:p>
@@ -937,13 +1281,14 @@
       </w:r>
     </w:p>
     <w:p>
-      <w:r>
-        <w:rPr>
-          <w:b/>
-        </w:rPr>
-        <w:t>Input:</w:t>
-        <w:br/>
-      </w:r>
+      <w:pPr>
+        <w:pStyle w:val="Heading4"/>
+      </w:pPr>
+      <w:r>
+        <w:t>Input</w:t>
+      </w:r>
+    </w:p>
+    <w:p>
       <w:r>
         <w:rPr>
           <w:rFonts w:ascii="Courier New" w:hAnsi="Courier New"/>
@@ -953,13 +1298,14 @@
       </w:r>
     </w:p>
     <w:p>
-      <w:r>
-        <w:rPr>
-          <w:b/>
-        </w:rPr>
-        <w:t>Output:</w:t>
-        <w:br/>
-      </w:r>
+      <w:pPr>
+        <w:pStyle w:val="Heading4"/>
+      </w:pPr>
+      <w:r>
+        <w:t>Output</w:t>
+      </w:r>
+    </w:p>
+    <w:p>
       <w:r>
         <w:rPr>
           <w:rFonts w:ascii="Courier New" w:hAnsi="Courier New"/>
@@ -989,23 +1335,72 @@
       </w:r>
     </w:p>
     <w:p>
+      <w:pPr>
+        <w:pStyle w:val="Heading3"/>
+      </w:pPr>
+      <w:r>
+        <w:t>Result</w:t>
+      </w:r>
+    </w:p>
+    <w:p>
+      <w:r>
+        <w:t>Successfully generated multiplication table up to 10.</w:t>
+      </w:r>
+    </w:p>
+    <w:p/>
+    <w:p>
+      <w:pPr>
+        <w:pStyle w:val="Heading2"/>
+      </w:pPr>
+      <w:bookmarkStart w:id="120454" w:name="problem_6"/>
+      <w:r>
+        <w:t>Problem 6: Factorial Calculator</w:t>
+      </w:r>
+      <w:bookmarkEnd w:id="120454"/>
+    </w:p>
+    <w:p>
+      <w:pPr>
+        <w:pStyle w:val="Heading3"/>
+      </w:pPr>
+      <w:r>
+        <w:t>Description</w:t>
+      </w:r>
+    </w:p>
+    <w:p>
+      <w:r>
+        <w:t>This program calculates the factorial of a number using iterative multiplication. It uses long long data type to handle large factorial values.</w:t>
+      </w:r>
+    </w:p>
+    <w:p>
+      <w:pPr>
+        <w:pStyle w:val="Heading3"/>
+      </w:pPr>
+      <w:r>
+        <w:t>Objective</w:t>
+      </w:r>
+    </w:p>
+    <w:p>
+      <w:r>
+        <w:t>Calculate factorial of a number using a loop.</w:t>
+      </w:r>
+    </w:p>
+    <w:p>
+      <w:pPr>
+        <w:pStyle w:val="Heading3"/>
+      </w:pPr>
+      <w:r>
+        <w:t>Algorithm</w:t>
+      </w:r>
+    </w:p>
+    <w:p>
       <w:r>
         <w:rPr>
           <w:b/>
         </w:rPr>
-        <w:t xml:space="preserve">Result: </w:t>
-      </w:r>
-      <w:r>
-        <w:t>Successfully generated multiplication table up to 10.</w:t>
-      </w:r>
-    </w:p>
-    <w:p/>
-    <w:p>
-      <w:pPr>
-        <w:pStyle w:val="Heading3"/>
-      </w:pPr>
-      <w:r>
-        <w:t>Problem 6: Factorial Calculator</w:t>
+        <w:t xml:space="preserve">1. </w:t>
+      </w:r>
+      <w:r>
+        <w:t>Take input number from the user</w:t>
       </w:r>
     </w:p>
     <w:p>
@@ -1013,66 +1408,51 @@
         <w:rPr>
           <w:b/>
         </w:rPr>
-        <w:t xml:space="preserve">Objective: </w:t>
-      </w:r>
-      <w:r>
-        <w:t>Calculate factorial of a number using a loop.</w:t>
-      </w:r>
-    </w:p>
-    <w:p>
-      <w:pPr>
-        <w:pStyle w:val="Heading4"/>
-      </w:pPr>
-      <w:r>
-        <w:t>Algorithm:</w:t>
-      </w:r>
-    </w:p>
-    <w:p>
-      <w:pPr>
-        <w:pStyle w:val="ListNumber"/>
-      </w:pPr>
-      <w:r>
-        <w:t>Take input number from the user</w:t>
-      </w:r>
-    </w:p>
-    <w:p>
-      <w:pPr>
-        <w:pStyle w:val="ListNumber"/>
-      </w:pPr>
+        <w:t xml:space="preserve">2. </w:t>
+      </w:r>
       <w:r>
         <w:t>Initialize factorial = 1</w:t>
       </w:r>
     </w:p>
     <w:p>
-      <w:pPr>
-        <w:pStyle w:val="ListNumber"/>
-      </w:pPr>
+      <w:r>
+        <w:rPr>
+          <w:b/>
+        </w:rPr>
+        <w:t xml:space="preserve">3. </w:t>
+      </w:r>
       <w:r>
         <w:t>Use a for loop from i = 1 to number</w:t>
       </w:r>
     </w:p>
     <w:p>
-      <w:pPr>
-        <w:pStyle w:val="ListNumber"/>
-      </w:pPr>
+      <w:r>
+        <w:rPr>
+          <w:b/>
+        </w:rPr>
+        <w:t xml:space="preserve">4. </w:t>
+      </w:r>
       <w:r>
         <w:t>Multiply factorial by i in each iteration</w:t>
       </w:r>
     </w:p>
     <w:p>
-      <w:pPr>
-        <w:pStyle w:val="ListNumber"/>
-      </w:pPr>
+      <w:r>
+        <w:rPr>
+          <w:b/>
+        </w:rPr>
+        <w:t xml:space="preserve">5. </w:t>
+      </w:r>
       <w:r>
         <w:t>Display the factorial</w:t>
       </w:r>
     </w:p>
     <w:p>
       <w:pPr>
-        <w:pStyle w:val="Heading4"/>
-      </w:pPr>
-      <w:r>
-        <w:t>Code:</w:t>
+        <w:pStyle w:val="Heading3"/>
+      </w:pPr>
+      <w:r>
+        <w:t>Code</w:t>
       </w:r>
     </w:p>
     <w:p>
@@ -1116,13 +1496,14 @@
       </w:r>
     </w:p>
     <w:p>
-      <w:r>
-        <w:rPr>
-          <w:b/>
-        </w:rPr>
-        <w:t>Input:</w:t>
-        <w:br/>
-      </w:r>
+      <w:pPr>
+        <w:pStyle w:val="Heading4"/>
+      </w:pPr>
+      <w:r>
+        <w:t>Input</w:t>
+      </w:r>
+    </w:p>
+    <w:p>
       <w:r>
         <w:rPr>
           <w:rFonts w:ascii="Courier New" w:hAnsi="Courier New"/>
@@ -1132,13 +1513,14 @@
       </w:r>
     </w:p>
     <w:p>
-      <w:r>
-        <w:rPr>
-          <w:b/>
-        </w:rPr>
-        <w:t>Output:</w:t>
-        <w:br/>
-      </w:r>
+      <w:pPr>
+        <w:pStyle w:val="Heading4"/>
+      </w:pPr>
+      <w:r>
+        <w:t>Output</w:t>
+      </w:r>
+    </w:p>
+    <w:p>
       <w:r>
         <w:rPr>
           <w:rFonts w:ascii="Courier New" w:hAnsi="Courier New"/>
@@ -1148,23 +1530,72 @@
       </w:r>
     </w:p>
     <w:p>
+      <w:pPr>
+        <w:pStyle w:val="Heading3"/>
+      </w:pPr>
+      <w:r>
+        <w:t>Result</w:t>
+      </w:r>
+    </w:p>
+    <w:p>
+      <w:r>
+        <w:t>Successfully calculated factorial of given numbers.</w:t>
+      </w:r>
+    </w:p>
+    <w:p/>
+    <w:p>
+      <w:pPr>
+        <w:pStyle w:val="Heading2"/>
+      </w:pPr>
+      <w:bookmarkStart w:id="209969" w:name="problem_7"/>
+      <w:r>
+        <w:t>Problem 7: Reverse a Number</w:t>
+      </w:r>
+      <w:bookmarkEnd w:id="209969"/>
+    </w:p>
+    <w:p>
+      <w:pPr>
+        <w:pStyle w:val="Heading3"/>
+      </w:pPr>
+      <w:r>
+        <w:t>Description</w:t>
+      </w:r>
+    </w:p>
+    <w:p>
+      <w:r>
+        <w:t>This program reverses the digits of an integer using modulus and division operations. It demonstrates number manipulation and while loop usage.</w:t>
+      </w:r>
+    </w:p>
+    <w:p>
+      <w:pPr>
+        <w:pStyle w:val="Heading3"/>
+      </w:pPr>
+      <w:r>
+        <w:t>Objective</w:t>
+      </w:r>
+    </w:p>
+    <w:p>
+      <w:r>
+        <w:t>Take an integer as input and print its reverse.</w:t>
+      </w:r>
+    </w:p>
+    <w:p>
+      <w:pPr>
+        <w:pStyle w:val="Heading3"/>
+      </w:pPr>
+      <w:r>
+        <w:t>Algorithm</w:t>
+      </w:r>
+    </w:p>
+    <w:p>
       <w:r>
         <w:rPr>
           <w:b/>
         </w:rPr>
-        <w:t xml:space="preserve">Result: </w:t>
-      </w:r>
-      <w:r>
-        <w:t>Successfully calculated factorial of given numbers.</w:t>
-      </w:r>
-    </w:p>
-    <w:p/>
-    <w:p>
-      <w:pPr>
-        <w:pStyle w:val="Heading3"/>
-      </w:pPr>
-      <w:r>
-        <w:t>Problem 7: Reverse a Number</w:t>
+        <w:t xml:space="preserve">1. </w:t>
+      </w:r>
+      <w:r>
+        <w:t>Take input number from the user</w:t>
       </w:r>
     </w:p>
     <w:p>
@@ -1172,74 +1603,62 @@
         <w:rPr>
           <w:b/>
         </w:rPr>
-        <w:t xml:space="preserve">Objective: </w:t>
-      </w:r>
-      <w:r>
-        <w:t>Take an integer as input and print its reverse.</w:t>
-      </w:r>
-    </w:p>
-    <w:p>
-      <w:pPr>
-        <w:pStyle w:val="Heading4"/>
-      </w:pPr>
-      <w:r>
-        <w:t>Algorithm:</w:t>
-      </w:r>
-    </w:p>
-    <w:p>
-      <w:pPr>
-        <w:pStyle w:val="ListNumber"/>
-      </w:pPr>
-      <w:r>
-        <w:t>Take input number from the user</w:t>
-      </w:r>
-    </w:p>
-    <w:p>
-      <w:pPr>
-        <w:pStyle w:val="ListNumber"/>
-      </w:pPr>
+        <w:t xml:space="preserve">2. </w:t>
+      </w:r>
       <w:r>
         <w:t>Initialize reverse = 0</w:t>
       </w:r>
     </w:p>
     <w:p>
-      <w:pPr>
-        <w:pStyle w:val="ListNumber"/>
-      </w:pPr>
+      <w:r>
+        <w:rPr>
+          <w:b/>
+        </w:rPr>
+        <w:t xml:space="preserve">3. </w:t>
+      </w:r>
       <w:r>
         <w:t>Extract last digit using modulus operator</w:t>
       </w:r>
     </w:p>
     <w:p>
-      <w:pPr>
-        <w:pStyle w:val="ListNumber"/>
-      </w:pPr>
+      <w:r>
+        <w:rPr>
+          <w:b/>
+        </w:rPr>
+        <w:t xml:space="preserve">4. </w:t>
+      </w:r>
       <w:r>
         <w:t>Build reverse number by multiplying by 10 and adding digit</w:t>
       </w:r>
     </w:p>
     <w:p>
-      <w:pPr>
-        <w:pStyle w:val="ListNumber"/>
-      </w:pPr>
+      <w:r>
+        <w:rPr>
+          <w:b/>
+        </w:rPr>
+        <w:t xml:space="preserve">5. </w:t>
+      </w:r>
       <w:r>
         <w:t>Remove last digit using division</w:t>
       </w:r>
     </w:p>
     <w:p>
-      <w:pPr>
-        <w:pStyle w:val="ListNumber"/>
-      </w:pPr>
+      <w:r>
+        <w:rPr>
+          <w:b/>
+        </w:rPr>
+        <w:t xml:space="preserve">6. </w:t>
+      </w:r>
       <w:r>
         <w:t>Repeat until number becomes 0</w:t>
       </w:r>
     </w:p>
     <w:p>
       <w:pPr>
-        <w:pStyle w:val="Heading4"/>
-      </w:pPr>
-      <w:r>
-        <w:t>Code:</w:t>
+        <w:pStyle w:val="Heading3"/>
+      </w:pPr>
+      <w:r>
+        <w:t>Code</w:t>
       </w:r>
     </w:p>
     <w:p>
@@ -1287,13 +1706,14 @@
       </w:r>
     </w:p>
     <w:p>
-      <w:r>
-        <w:rPr>
-          <w:b/>
-        </w:rPr>
-        <w:t>Input:</w:t>
-        <w:br/>
-      </w:r>
+      <w:pPr>
+        <w:pStyle w:val="Heading4"/>
+      </w:pPr>
+      <w:r>
+        <w:t>Input</w:t>
+      </w:r>
+    </w:p>
+    <w:p>
       <w:r>
         <w:rPr>
           <w:rFonts w:ascii="Courier New" w:hAnsi="Courier New"/>
@@ -1303,13 +1723,14 @@
       </w:r>
     </w:p>
     <w:p>
-      <w:r>
-        <w:rPr>
-          <w:b/>
-        </w:rPr>
-        <w:t>Output:</w:t>
-        <w:br/>
-      </w:r>
+      <w:pPr>
+        <w:pStyle w:val="Heading4"/>
+      </w:pPr>
+      <w:r>
+        <w:t>Output</w:t>
+      </w:r>
+    </w:p>
+    <w:p>
       <w:r>
         <w:rPr>
           <w:rFonts w:ascii="Courier New" w:hAnsi="Courier New"/>
@@ -1319,23 +1740,72 @@
       </w:r>
     </w:p>
     <w:p>
+      <w:pPr>
+        <w:pStyle w:val="Heading3"/>
+      </w:pPr>
+      <w:r>
+        <w:t>Result</w:t>
+      </w:r>
+    </w:p>
+    <w:p>
+      <w:r>
+        <w:t>Successfully reversed the input number.</w:t>
+      </w:r>
+    </w:p>
+    <w:p/>
+    <w:p>
+      <w:pPr>
+        <w:pStyle w:val="Heading2"/>
+      </w:pPr>
+      <w:bookmarkStart w:id="912814" w:name="problem_8"/>
+      <w:r>
+        <w:t>Problem 8: Count Digits</w:t>
+      </w:r>
+      <w:bookmarkEnd w:id="912814"/>
+    </w:p>
+    <w:p>
+      <w:pPr>
+        <w:pStyle w:val="Heading3"/>
+      </w:pPr>
+      <w:r>
+        <w:t>Description</w:t>
+      </w:r>
+    </w:p>
+    <w:p>
+      <w:r>
+        <w:t>This program counts the total number of digits in an integer by repeatedly dividing by 10. It handles the special case of zero.</w:t>
+      </w:r>
+    </w:p>
+    <w:p>
+      <w:pPr>
+        <w:pStyle w:val="Heading3"/>
+      </w:pPr>
+      <w:r>
+        <w:t>Objective</w:t>
+      </w:r>
+    </w:p>
+    <w:p>
+      <w:r>
+        <w:t>Count the number of digits in a given integer.</w:t>
+      </w:r>
+    </w:p>
+    <w:p>
+      <w:pPr>
+        <w:pStyle w:val="Heading3"/>
+      </w:pPr>
+      <w:r>
+        <w:t>Algorithm</w:t>
+      </w:r>
+    </w:p>
+    <w:p>
       <w:r>
         <w:rPr>
           <w:b/>
         </w:rPr>
-        <w:t xml:space="preserve">Result: </w:t>
-      </w:r>
-      <w:r>
-        <w:t>Successfully reversed the input number.</w:t>
-      </w:r>
-    </w:p>
-    <w:p/>
-    <w:p>
-      <w:pPr>
-        <w:pStyle w:val="Heading3"/>
-      </w:pPr>
-      <w:r>
-        <w:t>Problem 8: Count Digits</w:t>
+        <w:t xml:space="preserve">1. </w:t>
+      </w:r>
+      <w:r>
+        <w:t>Take input number from the user</w:t>
       </w:r>
     </w:p>
     <w:p>
@@ -1343,74 +1813,62 @@
         <w:rPr>
           <w:b/>
         </w:rPr>
-        <w:t xml:space="preserve">Objective: </w:t>
-      </w:r>
-      <w:r>
-        <w:t>Count the number of digits in a given integer.</w:t>
-      </w:r>
-    </w:p>
-    <w:p>
-      <w:pPr>
-        <w:pStyle w:val="Heading4"/>
-      </w:pPr>
-      <w:r>
-        <w:t>Algorithm:</w:t>
-      </w:r>
-    </w:p>
-    <w:p>
-      <w:pPr>
-        <w:pStyle w:val="ListNumber"/>
-      </w:pPr>
-      <w:r>
-        <w:t>Take input number from the user</w:t>
-      </w:r>
-    </w:p>
-    <w:p>
-      <w:pPr>
-        <w:pStyle w:val="ListNumber"/>
-      </w:pPr>
+        <w:t xml:space="preserve">2. </w:t>
+      </w:r>
       <w:r>
         <w:t>Initialize count = 0</w:t>
       </w:r>
     </w:p>
     <w:p>
-      <w:pPr>
-        <w:pStyle w:val="ListNumber"/>
-      </w:pPr>
+      <w:r>
+        <w:rPr>
+          <w:b/>
+        </w:rPr>
+        <w:t xml:space="preserve">3. </w:t>
+      </w:r>
       <w:r>
         <w:t>Handle special case for 0</w:t>
       </w:r>
     </w:p>
     <w:p>
-      <w:pPr>
-        <w:pStyle w:val="ListNumber"/>
-      </w:pPr>
+      <w:r>
+        <w:rPr>
+          <w:b/>
+        </w:rPr>
+        <w:t xml:space="preserve">4. </w:t>
+      </w:r>
       <w:r>
         <w:t>Divide number by 10 repeatedly</w:t>
       </w:r>
     </w:p>
     <w:p>
-      <w:pPr>
-        <w:pStyle w:val="ListNumber"/>
-      </w:pPr>
+      <w:r>
+        <w:rPr>
+          <w:b/>
+        </w:rPr>
+        <w:t xml:space="preserve">5. </w:t>
+      </w:r>
       <w:r>
         <w:t>Increment count for each division</w:t>
       </w:r>
     </w:p>
     <w:p>
-      <w:pPr>
-        <w:pStyle w:val="ListNumber"/>
-      </w:pPr>
+      <w:r>
+        <w:rPr>
+          <w:b/>
+        </w:rPr>
+        <w:t xml:space="preserve">6. </w:t>
+      </w:r>
       <w:r>
         <w:t>Display the count</w:t>
       </w:r>
     </w:p>
     <w:p>
       <w:pPr>
-        <w:pStyle w:val="Heading4"/>
-      </w:pPr>
-      <w:r>
-        <w:t>Code:</w:t>
+        <w:pStyle w:val="Heading3"/>
+      </w:pPr>
+      <w:r>
+        <w:t>Code</w:t>
       </w:r>
     </w:p>
     <w:p>
@@ -1464,13 +1922,14 @@
       </w:r>
     </w:p>
     <w:p>
-      <w:r>
-        <w:rPr>
-          <w:b/>
-        </w:rPr>
-        <w:t>Input:</w:t>
-        <w:br/>
-      </w:r>
+      <w:pPr>
+        <w:pStyle w:val="Heading4"/>
+      </w:pPr>
+      <w:r>
+        <w:t>Input</w:t>
+      </w:r>
+    </w:p>
+    <w:p>
       <w:r>
         <w:rPr>
           <w:rFonts w:ascii="Courier New" w:hAnsi="Courier New"/>
@@ -1480,13 +1939,14 @@
       </w:r>
     </w:p>
     <w:p>
-      <w:r>
-        <w:rPr>
-          <w:b/>
-        </w:rPr>
-        <w:t>Output:</w:t>
-        <w:br/>
-      </w:r>
+      <w:pPr>
+        <w:pStyle w:val="Heading4"/>
+      </w:pPr>
+      <w:r>
+        <w:t>Output</w:t>
+      </w:r>
+    </w:p>
+    <w:p>
       <w:r>
         <w:rPr>
           <w:rFonts w:ascii="Courier New" w:hAnsi="Courier New"/>
@@ -1496,23 +1956,72 @@
       </w:r>
     </w:p>
     <w:p>
+      <w:pPr>
+        <w:pStyle w:val="Heading3"/>
+      </w:pPr>
+      <w:r>
+        <w:t>Result</w:t>
+      </w:r>
+    </w:p>
+    <w:p>
+      <w:r>
+        <w:t>Successfully counted digits in any integer.</w:t>
+      </w:r>
+    </w:p>
+    <w:p/>
+    <w:p>
+      <w:pPr>
+        <w:pStyle w:val="Heading2"/>
+      </w:pPr>
+      <w:bookmarkStart w:id="159732" w:name="problem_9"/>
+      <w:r>
+        <w:t>Problem 9: Prime Number Checker</w:t>
+      </w:r>
+      <w:bookmarkEnd w:id="159732"/>
+    </w:p>
+    <w:p>
+      <w:pPr>
+        <w:pStyle w:val="Heading3"/>
+      </w:pPr>
+      <w:r>
+        <w:t>Description</w:t>
+      </w:r>
+    </w:p>
+    <w:p>
+      <w:r>
+        <w:t>This program checks if a number is prime by testing divisibility up to its square root. It demonstrates efficient algorithm design.</w:t>
+      </w:r>
+    </w:p>
+    <w:p>
+      <w:pPr>
+        <w:pStyle w:val="Heading3"/>
+      </w:pPr>
+      <w:r>
+        <w:t>Objective</w:t>
+      </w:r>
+    </w:p>
+    <w:p>
+      <w:r>
+        <w:t>Check if a given number is prime or not.</w:t>
+      </w:r>
+    </w:p>
+    <w:p>
+      <w:pPr>
+        <w:pStyle w:val="Heading3"/>
+      </w:pPr>
+      <w:r>
+        <w:t>Algorithm</w:t>
+      </w:r>
+    </w:p>
+    <w:p>
       <w:r>
         <w:rPr>
           <w:b/>
         </w:rPr>
-        <w:t xml:space="preserve">Result: </w:t>
-      </w:r>
-      <w:r>
-        <w:t>Successfully counted digits in any integer.</w:t>
-      </w:r>
-    </w:p>
-    <w:p/>
-    <w:p>
-      <w:pPr>
-        <w:pStyle w:val="Heading3"/>
-      </w:pPr>
-      <w:r>
-        <w:t>Problem 9: Prime Number Checker</w:t>
+        <w:t xml:space="preserve">1. </w:t>
+      </w:r>
+      <w:r>
+        <w:t>Take input number from the user</w:t>
       </w:r>
     </w:p>
     <w:p>
@@ -1520,74 +2029,62 @@
         <w:rPr>
           <w:b/>
         </w:rPr>
-        <w:t xml:space="preserve">Objective: </w:t>
-      </w:r>
-      <w:r>
-        <w:t>Check if a given number is prime or not.</w:t>
-      </w:r>
-    </w:p>
-    <w:p>
-      <w:pPr>
-        <w:pStyle w:val="Heading4"/>
-      </w:pPr>
-      <w:r>
-        <w:t>Algorithm:</w:t>
-      </w:r>
-    </w:p>
-    <w:p>
-      <w:pPr>
-        <w:pStyle w:val="ListNumber"/>
-      </w:pPr>
-      <w:r>
-        <w:t>Take input number from the user</w:t>
-      </w:r>
-    </w:p>
-    <w:p>
-      <w:pPr>
-        <w:pStyle w:val="ListNumber"/>
-      </w:pPr>
+        <w:t xml:space="preserve">2. </w:t>
+      </w:r>
       <w:r>
         <w:t>Handle numbers ≤ 1 (not prime)</w:t>
       </w:r>
     </w:p>
     <w:p>
-      <w:pPr>
-        <w:pStyle w:val="ListNumber"/>
-      </w:pPr>
+      <w:r>
+        <w:rPr>
+          <w:b/>
+        </w:rPr>
+        <w:t xml:space="preserve">3. </w:t>
+      </w:r>
       <w:r>
         <w:t>Loop from i = 2 to √number</w:t>
       </w:r>
     </w:p>
     <w:p>
-      <w:pPr>
-        <w:pStyle w:val="ListNumber"/>
-      </w:pPr>
+      <w:r>
+        <w:rPr>
+          <w:b/>
+        </w:rPr>
+        <w:t xml:space="preserve">4. </w:t>
+      </w:r>
       <w:r>
         <w:t>Check if number is divisible by i</w:t>
       </w:r>
     </w:p>
     <w:p>
-      <w:pPr>
-        <w:pStyle w:val="ListNumber"/>
-      </w:pPr>
+      <w:r>
+        <w:rPr>
+          <w:b/>
+        </w:rPr>
+        <w:t xml:space="preserve">5. </w:t>
+      </w:r>
       <w:r>
         <w:t>If divisible, it's not prime</w:t>
       </w:r>
     </w:p>
     <w:p>
-      <w:pPr>
-        <w:pStyle w:val="ListNumber"/>
-      </w:pPr>
+      <w:r>
+        <w:rPr>
+          <w:b/>
+        </w:rPr>
+        <w:t xml:space="preserve">6. </w:t>
+      </w:r>
       <w:r>
         <w:t>Display the result</w:t>
       </w:r>
     </w:p>
     <w:p>
       <w:pPr>
-        <w:pStyle w:val="Heading4"/>
-      </w:pPr>
-      <w:r>
-        <w:t>Code:</w:t>
+        <w:pStyle w:val="Heading3"/>
+      </w:pPr>
+      <w:r>
+        <w:t>Code</w:t>
       </w:r>
     </w:p>
     <w:p>
@@ -1649,13 +2146,14 @@
       </w:r>
     </w:p>
     <w:p>
-      <w:r>
-        <w:rPr>
-          <w:b/>
-        </w:rPr>
-        <w:t>Input:</w:t>
-        <w:br/>
-      </w:r>
+      <w:pPr>
+        <w:pStyle w:val="Heading4"/>
+      </w:pPr>
+      <w:r>
+        <w:t>Input</w:t>
+      </w:r>
+    </w:p>
+    <w:p>
       <w:r>
         <w:rPr>
           <w:rFonts w:ascii="Courier New" w:hAnsi="Courier New"/>
@@ -1665,13 +2163,14 @@
       </w:r>
     </w:p>
     <w:p>
-      <w:r>
-        <w:rPr>
-          <w:b/>
-        </w:rPr>
-        <w:t>Output:</w:t>
-        <w:br/>
-      </w:r>
+      <w:pPr>
+        <w:pStyle w:val="Heading4"/>
+      </w:pPr>
+      <w:r>
+        <w:t>Output</w:t>
+      </w:r>
+    </w:p>
+    <w:p>
       <w:r>
         <w:rPr>
           <w:rFonts w:ascii="Courier New" w:hAnsi="Courier New"/>
@@ -1681,23 +2180,72 @@
       </w:r>
     </w:p>
     <w:p>
+      <w:pPr>
+        <w:pStyle w:val="Heading3"/>
+      </w:pPr>
+      <w:r>
+        <w:t>Result</w:t>
+      </w:r>
+    </w:p>
+    <w:p>
+      <w:r>
+        <w:t>Successfully identified prime numbers efficiently.</w:t>
+      </w:r>
+    </w:p>
+    <w:p/>
+    <w:p>
+      <w:pPr>
+        <w:pStyle w:val="Heading2"/>
+      </w:pPr>
+      <w:bookmarkStart w:id="420305" w:name="problem_10"/>
+      <w:r>
+        <w:t>Problem 10: Sum of Array Elements</w:t>
+      </w:r>
+      <w:bookmarkEnd w:id="420305"/>
+    </w:p>
+    <w:p>
+      <w:pPr>
+        <w:pStyle w:val="Heading3"/>
+      </w:pPr>
+      <w:r>
+        <w:t>Description</w:t>
+      </w:r>
+    </w:p>
+    <w:p>
+      <w:r>
+        <w:t>This program demonstrates basic array operations by calculating the sum of all elements. It uses variable-length arrays and array traversal.</w:t>
+      </w:r>
+    </w:p>
+    <w:p>
+      <w:pPr>
+        <w:pStyle w:val="Heading3"/>
+      </w:pPr>
+      <w:r>
+        <w:t>Objective</w:t>
+      </w:r>
+    </w:p>
+    <w:p>
+      <w:r>
+        <w:t>Calculate and display the sum of all elements in an integer array.</w:t>
+      </w:r>
+    </w:p>
+    <w:p>
+      <w:pPr>
+        <w:pStyle w:val="Heading3"/>
+      </w:pPr>
+      <w:r>
+        <w:t>Algorithm</w:t>
+      </w:r>
+    </w:p>
+    <w:p>
       <w:r>
         <w:rPr>
           <w:b/>
         </w:rPr>
-        <w:t xml:space="preserve">Result: </w:t>
-      </w:r>
-      <w:r>
-        <w:t>Successfully identified prime numbers efficiently.</w:t>
-      </w:r>
-    </w:p>
-    <w:p/>
-    <w:p>
-      <w:pPr>
-        <w:pStyle w:val="Heading3"/>
-      </w:pPr>
-      <w:r>
-        <w:t>Problem 10: Sum of Array Elements</w:t>
+        <w:t xml:space="preserve">1. </w:t>
+      </w:r>
+      <w:r>
+        <w:t>Take array size as input</w:t>
       </w:r>
     </w:p>
     <w:p>
@@ -1705,74 +2253,62 @@
         <w:rPr>
           <w:b/>
         </w:rPr>
-        <w:t xml:space="preserve">Objective: </w:t>
-      </w:r>
-      <w:r>
-        <w:t>Calculate and display the sum of all elements in an integer array.</w:t>
-      </w:r>
-    </w:p>
-    <w:p>
-      <w:pPr>
-        <w:pStyle w:val="Heading4"/>
-      </w:pPr>
-      <w:r>
-        <w:t>Algorithm:</w:t>
-      </w:r>
-    </w:p>
-    <w:p>
-      <w:pPr>
-        <w:pStyle w:val="ListNumber"/>
-      </w:pPr>
-      <w:r>
-        <w:t>Take array size as input</w:t>
-      </w:r>
-    </w:p>
-    <w:p>
-      <w:pPr>
-        <w:pStyle w:val="ListNumber"/>
-      </w:pPr>
+        <w:t xml:space="preserve">2. </w:t>
+      </w:r>
       <w:r>
         <w:t>Declare array of given size</w:t>
       </w:r>
     </w:p>
     <w:p>
-      <w:pPr>
-        <w:pStyle w:val="ListNumber"/>
-      </w:pPr>
+      <w:r>
+        <w:rPr>
+          <w:b/>
+        </w:rPr>
+        <w:t xml:space="preserve">3. </w:t>
+      </w:r>
       <w:r>
         <w:t>Input array elements from user</w:t>
       </w:r>
     </w:p>
     <w:p>
-      <w:pPr>
-        <w:pStyle w:val="ListNumber"/>
-      </w:pPr>
+      <w:r>
+        <w:rPr>
+          <w:b/>
+        </w:rPr>
+        <w:t xml:space="preserve">4. </w:t>
+      </w:r>
       <w:r>
         <w:t>Initialize sum = 0</w:t>
       </w:r>
     </w:p>
     <w:p>
-      <w:pPr>
-        <w:pStyle w:val="ListNumber"/>
-      </w:pPr>
+      <w:r>
+        <w:rPr>
+          <w:b/>
+        </w:rPr>
+        <w:t xml:space="preserve">5. </w:t>
+      </w:r>
       <w:r>
         <w:t>Traverse array and add each element to sum</w:t>
       </w:r>
     </w:p>
     <w:p>
-      <w:pPr>
-        <w:pStyle w:val="ListNumber"/>
-      </w:pPr>
+      <w:r>
+        <w:rPr>
+          <w:b/>
+        </w:rPr>
+        <w:t xml:space="preserve">6. </w:t>
+      </w:r>
       <w:r>
         <w:t>Display the total sum</w:t>
       </w:r>
     </w:p>
     <w:p>
       <w:pPr>
-        <w:pStyle w:val="Heading4"/>
-      </w:pPr>
-      <w:r>
-        <w:t>Code:</w:t>
+        <w:pStyle w:val="Heading3"/>
+      </w:pPr>
+      <w:r>
+        <w:t>Code</w:t>
       </w:r>
     </w:p>
     <w:p>
@@ -1820,13 +2356,14 @@
       </w:r>
     </w:p>
     <w:p>
-      <w:r>
-        <w:rPr>
-          <w:b/>
-        </w:rPr>
-        <w:t>Input:</w:t>
-        <w:br/>
-      </w:r>
+      <w:pPr>
+        <w:pStyle w:val="Heading4"/>
+      </w:pPr>
+      <w:r>
+        <w:t>Input</w:t>
+      </w:r>
+    </w:p>
+    <w:p>
       <w:r>
         <w:rPr>
           <w:rFonts w:ascii="Courier New" w:hAnsi="Courier New"/>
@@ -1838,13 +2375,14 @@
       </w:r>
     </w:p>
     <w:p>
-      <w:r>
-        <w:rPr>
-          <w:b/>
-        </w:rPr>
-        <w:t>Output:</w:t>
-        <w:br/>
-      </w:r>
+      <w:pPr>
+        <w:pStyle w:val="Heading4"/>
+      </w:pPr>
+      <w:r>
+        <w:t>Output</w:t>
+      </w:r>
+    </w:p>
+    <w:p>
       <w:r>
         <w:rPr>
           <w:rFonts w:ascii="Courier New" w:hAnsi="Courier New"/>
@@ -1854,23 +2392,72 @@
       </w:r>
     </w:p>
     <w:p>
+      <w:pPr>
+        <w:pStyle w:val="Heading3"/>
+      </w:pPr>
+      <w:r>
+        <w:t>Result</w:t>
+      </w:r>
+    </w:p>
+    <w:p>
+      <w:r>
+        <w:t>Successfully calculated sum of array elements.</w:t>
+      </w:r>
+    </w:p>
+    <w:p/>
+    <w:p>
+      <w:pPr>
+        <w:pStyle w:val="Heading2"/>
+      </w:pPr>
+      <w:bookmarkStart w:id="356265" w:name="problem_11"/>
+      <w:r>
+        <w:t>Problem 11: Find Largest in Array</w:t>
+      </w:r>
+      <w:bookmarkEnd w:id="356265"/>
+    </w:p>
+    <w:p>
+      <w:pPr>
+        <w:pStyle w:val="Heading3"/>
+      </w:pPr>
+      <w:r>
+        <w:t>Description</w:t>
+      </w:r>
+    </w:p>
+    <w:p>
+      <w:r>
+        <w:t>This program finds the maximum element in an array by comparing each element with the current largest value.</w:t>
+      </w:r>
+    </w:p>
+    <w:p>
+      <w:pPr>
+        <w:pStyle w:val="Heading3"/>
+      </w:pPr>
+      <w:r>
+        <w:t>Objective</w:t>
+      </w:r>
+    </w:p>
+    <w:p>
+      <w:r>
+        <w:t>Write a program to find the largest element in an array of integers.</w:t>
+      </w:r>
+    </w:p>
+    <w:p>
+      <w:pPr>
+        <w:pStyle w:val="Heading3"/>
+      </w:pPr>
+      <w:r>
+        <w:t>Algorithm</w:t>
+      </w:r>
+    </w:p>
+    <w:p>
       <w:r>
         <w:rPr>
           <w:b/>
         </w:rPr>
-        <w:t xml:space="preserve">Result: </w:t>
-      </w:r>
-      <w:r>
-        <w:t>Successfully calculated sum of array elements.</w:t>
-      </w:r>
-    </w:p>
-    <w:p/>
-    <w:p>
-      <w:pPr>
-        <w:pStyle w:val="Heading3"/>
-      </w:pPr>
-      <w:r>
-        <w:t>Problem 11: Find Largest in Array</w:t>
+        <w:t xml:space="preserve">1. </w:t>
+      </w:r>
+      <w:r>
+        <w:t>Take array size as input</w:t>
       </w:r>
     </w:p>
     <w:p>
@@ -1878,74 +2465,62 @@
         <w:rPr>
           <w:b/>
         </w:rPr>
-        <w:t xml:space="preserve">Objective: </w:t>
-      </w:r>
-      <w:r>
-        <w:t>Write a program to find the largest element in an array of integers.</w:t>
-      </w:r>
-    </w:p>
-    <w:p>
-      <w:pPr>
-        <w:pStyle w:val="Heading4"/>
-      </w:pPr>
-      <w:r>
-        <w:t>Algorithm:</w:t>
-      </w:r>
-    </w:p>
-    <w:p>
-      <w:pPr>
-        <w:pStyle w:val="ListNumber"/>
-      </w:pPr>
-      <w:r>
-        <w:t>Take array size as input</w:t>
-      </w:r>
-    </w:p>
-    <w:p>
-      <w:pPr>
-        <w:pStyle w:val="ListNumber"/>
-      </w:pPr>
+        <w:t xml:space="preserve">2. </w:t>
+      </w:r>
       <w:r>
         <w:t>Declare and input array elements</w:t>
       </w:r>
     </w:p>
     <w:p>
-      <w:pPr>
-        <w:pStyle w:val="ListNumber"/>
-      </w:pPr>
+      <w:r>
+        <w:rPr>
+          <w:b/>
+        </w:rPr>
+        <w:t xml:space="preserve">3. </w:t>
+      </w:r>
       <w:r>
         <w:t>Initialize largest = first element</w:t>
       </w:r>
     </w:p>
     <w:p>
-      <w:pPr>
-        <w:pStyle w:val="ListNumber"/>
-      </w:pPr>
+      <w:r>
+        <w:rPr>
+          <w:b/>
+        </w:rPr>
+        <w:t xml:space="preserve">4. </w:t>
+      </w:r>
       <w:r>
         <w:t>Traverse array from second element</w:t>
       </w:r>
     </w:p>
     <w:p>
-      <w:pPr>
-        <w:pStyle w:val="ListNumber"/>
-      </w:pPr>
+      <w:r>
+        <w:rPr>
+          <w:b/>
+        </w:rPr>
+        <w:t xml:space="preserve">5. </w:t>
+      </w:r>
       <w:r>
         <w:t>Update largest if current element is greater</w:t>
       </w:r>
     </w:p>
     <w:p>
-      <w:pPr>
-        <w:pStyle w:val="ListNumber"/>
-      </w:pPr>
+      <w:r>
+        <w:rPr>
+          <w:b/>
+        </w:rPr>
+        <w:t xml:space="preserve">6. </w:t>
+      </w:r>
       <w:r>
         <w:t>Display the largest element</w:t>
       </w:r>
     </w:p>
     <w:p>
       <w:pPr>
-        <w:pStyle w:val="Heading4"/>
-      </w:pPr>
-      <w:r>
-        <w:t>Code:</w:t>
+        <w:pStyle w:val="Heading3"/>
+      </w:pPr>
+      <w:r>
+        <w:t>Code</w:t>
       </w:r>
     </w:p>
     <w:p>
@@ -2001,13 +2576,14 @@
       </w:r>
     </w:p>
     <w:p>
-      <w:r>
-        <w:rPr>
-          <w:b/>
-        </w:rPr>
-        <w:t>Input:</w:t>
-        <w:br/>
-      </w:r>
+      <w:pPr>
+        <w:pStyle w:val="Heading4"/>
+      </w:pPr>
+      <w:r>
+        <w:t>Input</w:t>
+      </w:r>
+    </w:p>
+    <w:p>
       <w:r>
         <w:rPr>
           <w:rFonts w:ascii="Courier New" w:hAnsi="Courier New"/>
@@ -2019,13 +2595,14 @@
       </w:r>
     </w:p>
     <w:p>
-      <w:r>
-        <w:rPr>
-          <w:b/>
-        </w:rPr>
-        <w:t>Output:</w:t>
-        <w:br/>
-      </w:r>
+      <w:pPr>
+        <w:pStyle w:val="Heading4"/>
+      </w:pPr>
+      <w:r>
+        <w:t>Output</w:t>
+      </w:r>
+    </w:p>
+    <w:p>
       <w:r>
         <w:rPr>
           <w:rFonts w:ascii="Courier New" w:hAnsi="Courier New"/>
@@ -2035,23 +2612,72 @@
       </w:r>
     </w:p>
     <w:p>
+      <w:pPr>
+        <w:pStyle w:val="Heading3"/>
+      </w:pPr>
+      <w:r>
+        <w:t>Result</w:t>
+      </w:r>
+    </w:p>
+    <w:p>
+      <w:r>
+        <w:t>Successfully found the largest element in the array.</w:t>
+      </w:r>
+    </w:p>
+    <w:p/>
+    <w:p>
+      <w:pPr>
+        <w:pStyle w:val="Heading2"/>
+      </w:pPr>
+      <w:bookmarkStart w:id="967857" w:name="problem_12"/>
+      <w:r>
+        <w:t>Problem 12: Simple Calculator</w:t>
+      </w:r>
+      <w:bookmarkEnd w:id="967857"/>
+    </w:p>
+    <w:p>
+      <w:pPr>
+        <w:pStyle w:val="Heading3"/>
+      </w:pPr>
+      <w:r>
+        <w:t>Description</w:t>
+      </w:r>
+    </w:p>
+    <w:p>
+      <w:r>
+        <w:t>This program implements a basic calculator with four operations using switch-case statements. It includes error handling for division by zero and invalid operators.</w:t>
+      </w:r>
+    </w:p>
+    <w:p>
+      <w:pPr>
+        <w:pStyle w:val="Heading3"/>
+      </w:pPr>
+      <w:r>
+        <w:t>Objective</w:t>
+      </w:r>
+    </w:p>
+    <w:p>
+      <w:r>
+        <w:t>Create a calculator that performs basic arithmetic operations.</w:t>
+      </w:r>
+    </w:p>
+    <w:p>
+      <w:pPr>
+        <w:pStyle w:val="Heading3"/>
+      </w:pPr>
+      <w:r>
+        <w:t>Algorithm</w:t>
+      </w:r>
+    </w:p>
+    <w:p>
       <w:r>
         <w:rPr>
           <w:b/>
         </w:rPr>
-        <w:t xml:space="preserve">Result: </w:t>
-      </w:r>
-      <w:r>
-        <w:t>Successfully found the largest element in the array.</w:t>
-      </w:r>
-    </w:p>
-    <w:p/>
-    <w:p>
-      <w:pPr>
-        <w:pStyle w:val="Heading3"/>
-      </w:pPr>
-      <w:r>
-        <w:t>Problem 12: Simple Calculator</w:t>
+        <w:t xml:space="preserve">1. </w:t>
+      </w:r>
+      <w:r>
+        <w:t>Take operator input (+, -, *, /)</w:t>
       </w:r>
     </w:p>
     <w:p>
@@ -2059,74 +2685,62 @@
         <w:rPr>
           <w:b/>
         </w:rPr>
-        <w:t xml:space="preserve">Objective: </w:t>
-      </w:r>
-      <w:r>
-        <w:t>Create a calculator that performs basic arithmetic operations.</w:t>
-      </w:r>
-    </w:p>
-    <w:p>
-      <w:pPr>
-        <w:pStyle w:val="Heading4"/>
-      </w:pPr>
-      <w:r>
-        <w:t>Algorithm:</w:t>
-      </w:r>
-    </w:p>
-    <w:p>
-      <w:pPr>
-        <w:pStyle w:val="ListNumber"/>
-      </w:pPr>
-      <w:r>
-        <w:t>Take operator input (+, -, *, /)</w:t>
-      </w:r>
-    </w:p>
-    <w:p>
-      <w:pPr>
-        <w:pStyle w:val="ListNumber"/>
-      </w:pPr>
+        <w:t xml:space="preserve">2. </w:t>
+      </w:r>
       <w:r>
         <w:t>Take two number inputs</w:t>
       </w:r>
     </w:p>
     <w:p>
-      <w:pPr>
-        <w:pStyle w:val="ListNumber"/>
-      </w:pPr>
+      <w:r>
+        <w:rPr>
+          <w:b/>
+        </w:rPr>
+        <w:t xml:space="preserve">3. </w:t>
+      </w:r>
       <w:r>
         <w:t>Use switch statement for operation selection</w:t>
       </w:r>
     </w:p>
     <w:p>
-      <w:pPr>
-        <w:pStyle w:val="ListNumber"/>
-      </w:pPr>
+      <w:r>
+        <w:rPr>
+          <w:b/>
+        </w:rPr>
+        <w:t xml:space="preserve">4. </w:t>
+      </w:r>
       <w:r>
         <w:t>Perform the selected operation</w:t>
       </w:r>
     </w:p>
     <w:p>
-      <w:pPr>
-        <w:pStyle w:val="ListNumber"/>
-      </w:pPr>
+      <w:r>
+        <w:rPr>
+          <w:b/>
+        </w:rPr>
+        <w:t xml:space="preserve">5. </w:t>
+      </w:r>
       <w:r>
         <w:t>Handle division by zero error</w:t>
       </w:r>
     </w:p>
     <w:p>
-      <w:pPr>
-        <w:pStyle w:val="ListNumber"/>
-      </w:pPr>
+      <w:r>
+        <w:rPr>
+          <w:b/>
+        </w:rPr>
+        <w:t xml:space="preserve">6. </w:t>
+      </w:r>
       <w:r>
         <w:t>Display the result</w:t>
       </w:r>
     </w:p>
     <w:p>
       <w:pPr>
-        <w:pStyle w:val="Heading4"/>
-      </w:pPr>
-      <w:r>
-        <w:t>Code:</w:t>
+        <w:pStyle w:val="Heading3"/>
+      </w:pPr>
+      <w:r>
+        <w:t>Code</w:t>
       </w:r>
     </w:p>
     <w:p>
@@ -2200,13 +2814,14 @@
       </w:r>
     </w:p>
     <w:p>
-      <w:r>
-        <w:rPr>
-          <w:b/>
-        </w:rPr>
-        <w:t>Input:</w:t>
-        <w:br/>
-      </w:r>
+      <w:pPr>
+        <w:pStyle w:val="Heading4"/>
+      </w:pPr>
+      <w:r>
+        <w:t>Input</w:t>
+      </w:r>
+    </w:p>
+    <w:p>
       <w:r>
         <w:rPr>
           <w:rFonts w:ascii="Courier New" w:hAnsi="Courier New"/>
@@ -2218,13 +2833,14 @@
       </w:r>
     </w:p>
     <w:p>
-      <w:r>
-        <w:rPr>
-          <w:b/>
-        </w:rPr>
-        <w:t>Output:</w:t>
-        <w:br/>
-      </w:r>
+      <w:pPr>
+        <w:pStyle w:val="Heading4"/>
+      </w:pPr>
+      <w:r>
+        <w:t>Output</w:t>
+      </w:r>
+    </w:p>
+    <w:p>
       <w:r>
         <w:rPr>
           <w:rFonts w:ascii="Courier New" w:hAnsi="Courier New"/>
@@ -2234,23 +2850,72 @@
       </w:r>
     </w:p>
     <w:p>
+      <w:pPr>
+        <w:pStyle w:val="Heading3"/>
+      </w:pPr>
+      <w:r>
+        <w:t>Result</w:t>
+      </w:r>
+    </w:p>
+    <w:p>
+      <w:r>
+        <w:t>Successfully implemented a basic calculator with error handling.</w:t>
+      </w:r>
+    </w:p>
+    <w:p/>
+    <w:p>
+      <w:pPr>
+        <w:pStyle w:val="Heading2"/>
+      </w:pPr>
+      <w:bookmarkStart w:id="985019" w:name="problem_13"/>
+      <w:r>
+        <w:t>Problem 13: Fibonacci Series</w:t>
+      </w:r>
+      <w:bookmarkEnd w:id="985019"/>
+    </w:p>
+    <w:p>
+      <w:pPr>
+        <w:pStyle w:val="Heading3"/>
+      </w:pPr>
+      <w:r>
+        <w:t>Description</w:t>
+      </w:r>
+    </w:p>
+    <w:p>
+      <w:r>
+        <w:t>This program generates the Fibonacci sequence where each number is the sum of the two preceding ones. It demonstrates sequence generation and variable updates.</w:t>
+      </w:r>
+    </w:p>
+    <w:p>
+      <w:pPr>
+        <w:pStyle w:val="Heading3"/>
+      </w:pPr>
+      <w:r>
+        <w:t>Objective</w:t>
+      </w:r>
+    </w:p>
+    <w:p>
+      <w:r>
+        <w:t>Generate and print the first N terms of the Fibonacci series.</w:t>
+      </w:r>
+    </w:p>
+    <w:p>
+      <w:pPr>
+        <w:pStyle w:val="Heading3"/>
+      </w:pPr>
+      <w:r>
+        <w:t>Algorithm</w:t>
+      </w:r>
+    </w:p>
+    <w:p>
       <w:r>
         <w:rPr>
           <w:b/>
         </w:rPr>
-        <w:t xml:space="preserve">Result: </w:t>
-      </w:r>
-      <w:r>
-        <w:t>Successfully implemented a basic calculator with error handling.</w:t>
-      </w:r>
-    </w:p>
-    <w:p/>
-    <w:p>
-      <w:pPr>
-        <w:pStyle w:val="Heading3"/>
-      </w:pPr>
-      <w:r>
-        <w:t>Problem 13: Fibonacci Series</w:t>
+        <w:t xml:space="preserve">1. </w:t>
+      </w:r>
+      <w:r>
+        <w:t>Take input N (number of terms)</w:t>
       </w:r>
     </w:p>
     <w:p>
@@ -2258,74 +2923,62 @@
         <w:rPr>
           <w:b/>
         </w:rPr>
-        <w:t xml:space="preserve">Objective: </w:t>
-      </w:r>
-      <w:r>
-        <w:t>Generate and print the first N terms of the Fibonacci series.</w:t>
-      </w:r>
-    </w:p>
-    <w:p>
-      <w:pPr>
-        <w:pStyle w:val="Heading4"/>
-      </w:pPr>
-      <w:r>
-        <w:t>Algorithm:</w:t>
-      </w:r>
-    </w:p>
-    <w:p>
-      <w:pPr>
-        <w:pStyle w:val="ListNumber"/>
-      </w:pPr>
-      <w:r>
-        <w:t>Take input N (number of terms)</w:t>
-      </w:r>
-    </w:p>
-    <w:p>
-      <w:pPr>
-        <w:pStyle w:val="ListNumber"/>
-      </w:pPr>
+        <w:t xml:space="preserve">2. </w:t>
+      </w:r>
       <w:r>
         <w:t>Initialize first two terms: t1 = 0, t2 = 1</w:t>
       </w:r>
     </w:p>
     <w:p>
-      <w:pPr>
-        <w:pStyle w:val="ListNumber"/>
-      </w:pPr>
+      <w:r>
+        <w:rPr>
+          <w:b/>
+        </w:rPr>
+        <w:t xml:space="preserve">3. </w:t>
+      </w:r>
       <w:r>
         <w:t>Print first two terms</w:t>
       </w:r>
     </w:p>
     <w:p>
-      <w:pPr>
-        <w:pStyle w:val="ListNumber"/>
-      </w:pPr>
+      <w:r>
+        <w:rPr>
+          <w:b/>
+        </w:rPr>
+        <w:t xml:space="preserve">4. </w:t>
+      </w:r>
       <w:r>
         <w:t>Use loop to generate remaining terms</w:t>
       </w:r>
     </w:p>
     <w:p>
-      <w:pPr>
-        <w:pStyle w:val="ListNumber"/>
-      </w:pPr>
+      <w:r>
+        <w:rPr>
+          <w:b/>
+        </w:rPr>
+        <w:t xml:space="preserve">5. </w:t>
+      </w:r>
       <w:r>
         <w:t>Each term = sum of previous two terms</w:t>
       </w:r>
     </w:p>
     <w:p>
-      <w:pPr>
-        <w:pStyle w:val="ListNumber"/>
-      </w:pPr>
+      <w:r>
+        <w:rPr>
+          <w:b/>
+        </w:rPr>
+        <w:t xml:space="preserve">6. </w:t>
+      </w:r>
       <w:r>
         <w:t>Update variables for next iteration</w:t>
       </w:r>
     </w:p>
     <w:p>
       <w:pPr>
-        <w:pStyle w:val="Heading4"/>
-      </w:pPr>
-      <w:r>
-        <w:t>Code:</w:t>
+        <w:pStyle w:val="Heading3"/>
+      </w:pPr>
+      <w:r>
+        <w:t>Code</w:t>
       </w:r>
     </w:p>
     <w:p>
@@ -2391,13 +3044,14 @@
       </w:r>
     </w:p>
     <w:p>
-      <w:r>
-        <w:rPr>
-          <w:b/>
-        </w:rPr>
-        <w:t>Input:</w:t>
-        <w:br/>
-      </w:r>
+      <w:pPr>
+        <w:pStyle w:val="Heading4"/>
+      </w:pPr>
+      <w:r>
+        <w:t>Input</w:t>
+      </w:r>
+    </w:p>
+    <w:p>
       <w:r>
         <w:rPr>
           <w:rFonts w:ascii="Courier New" w:hAnsi="Courier New"/>
@@ -2407,13 +3061,14 @@
       </w:r>
     </w:p>
     <w:p>
-      <w:r>
-        <w:rPr>
-          <w:b/>
-        </w:rPr>
-        <w:t>Output:</w:t>
-        <w:br/>
-      </w:r>
+      <w:pPr>
+        <w:pStyle w:val="Heading4"/>
+      </w:pPr>
+      <w:r>
+        <w:t>Output</w:t>
+      </w:r>
+    </w:p>
+    <w:p>
       <w:r>
         <w:rPr>
           <w:rFonts w:ascii="Courier New" w:hAnsi="Courier New"/>
@@ -2423,23 +3078,72 @@
       </w:r>
     </w:p>
     <w:p>
+      <w:pPr>
+        <w:pStyle w:val="Heading3"/>
+      </w:pPr>
+      <w:r>
+        <w:t>Result</w:t>
+      </w:r>
+    </w:p>
+    <w:p>
+      <w:r>
+        <w:t>Successfully generated Fibonacci series for N terms.</w:t>
+      </w:r>
+    </w:p>
+    <w:p/>
+    <w:p>
+      <w:pPr>
+        <w:pStyle w:val="Heading2"/>
+      </w:pPr>
+      <w:bookmarkStart w:id="45960" w:name="problem_14"/>
+      <w:r>
+        <w:t>Problem 14: Palindrome Number</w:t>
+      </w:r>
+      <w:bookmarkEnd w:id="45960"/>
+    </w:p>
+    <w:p>
+      <w:pPr>
+        <w:pStyle w:val="Heading3"/>
+      </w:pPr>
+      <w:r>
+        <w:t>Description</w:t>
+      </w:r>
+    </w:p>
+    <w:p>
+      <w:r>
+        <w:t>This program checks if a number reads the same forwards and backwards by reversing it and comparing with the original.</w:t>
+      </w:r>
+    </w:p>
+    <w:p>
+      <w:pPr>
+        <w:pStyle w:val="Heading3"/>
+      </w:pPr>
+      <w:r>
+        <w:t>Objective</w:t>
+      </w:r>
+    </w:p>
+    <w:p>
+      <w:r>
+        <w:t>Check if a given number is a palindrome.</w:t>
+      </w:r>
+    </w:p>
+    <w:p>
+      <w:pPr>
+        <w:pStyle w:val="Heading3"/>
+      </w:pPr>
+      <w:r>
+        <w:t>Algorithm</w:t>
+      </w:r>
+    </w:p>
+    <w:p>
       <w:r>
         <w:rPr>
           <w:b/>
         </w:rPr>
-        <w:t xml:space="preserve">Result: </w:t>
-      </w:r>
-      <w:r>
-        <w:t>Successfully generated Fibonacci series for N terms.</w:t>
-      </w:r>
-    </w:p>
-    <w:p/>
-    <w:p>
-      <w:pPr>
-        <w:pStyle w:val="Heading3"/>
-      </w:pPr>
-      <w:r>
-        <w:t>Problem 14: Palindrome Number</w:t>
+        <w:t xml:space="preserve">1. </w:t>
+      </w:r>
+      <w:r>
+        <w:t>Take input number from the user</w:t>
       </w:r>
     </w:p>
     <w:p>
@@ -2447,66 +3151,51 @@
         <w:rPr>
           <w:b/>
         </w:rPr>
-        <w:t xml:space="preserve">Objective: </w:t>
-      </w:r>
-      <w:r>
-        <w:t>Check if a given number is a palindrome.</w:t>
-      </w:r>
-    </w:p>
-    <w:p>
-      <w:pPr>
-        <w:pStyle w:val="Heading4"/>
-      </w:pPr>
-      <w:r>
-        <w:t>Algorithm:</w:t>
-      </w:r>
-    </w:p>
-    <w:p>
-      <w:pPr>
-        <w:pStyle w:val="ListNumber"/>
-      </w:pPr>
-      <w:r>
-        <w:t>Take input number from the user</w:t>
-      </w:r>
-    </w:p>
-    <w:p>
-      <w:pPr>
-        <w:pStyle w:val="ListNumber"/>
-      </w:pPr>
+        <w:t xml:space="preserve">2. </w:t>
+      </w:r>
       <w:r>
         <w:t>Store original number in temp variable</w:t>
       </w:r>
     </w:p>
     <w:p>
-      <w:pPr>
-        <w:pStyle w:val="ListNumber"/>
-      </w:pPr>
+      <w:r>
+        <w:rPr>
+          <w:b/>
+        </w:rPr>
+        <w:t xml:space="preserve">3. </w:t>
+      </w:r>
       <w:r>
         <w:t>Reverse the number using modulus and division</w:t>
       </w:r>
     </w:p>
     <w:p>
-      <w:pPr>
-        <w:pStyle w:val="ListNumber"/>
-      </w:pPr>
+      <w:r>
+        <w:rPr>
+          <w:b/>
+        </w:rPr>
+        <w:t xml:space="preserve">4. </w:t>
+      </w:r>
       <w:r>
         <w:t>Compare reversed number with original</w:t>
       </w:r>
     </w:p>
     <w:p>
-      <w:pPr>
-        <w:pStyle w:val="ListNumber"/>
-      </w:pPr>
+      <w:r>
+        <w:rPr>
+          <w:b/>
+        </w:rPr>
+        <w:t xml:space="preserve">5. </w:t>
+      </w:r>
       <w:r>
         <w:t>Display whether it's palindrome or not</w:t>
       </w:r>
     </w:p>
     <w:p>
       <w:pPr>
-        <w:pStyle w:val="Heading4"/>
-      </w:pPr>
-      <w:r>
-        <w:t>Code:</w:t>
+        <w:pStyle w:val="Heading3"/>
+      </w:pPr>
+      <w:r>
+        <w:t>Code</w:t>
       </w:r>
     </w:p>
     <w:p>
@@ -2560,13 +3249,14 @@
       </w:r>
     </w:p>
     <w:p>
-      <w:r>
-        <w:rPr>
-          <w:b/>
-        </w:rPr>
-        <w:t>Input:</w:t>
-        <w:br/>
-      </w:r>
+      <w:pPr>
+        <w:pStyle w:val="Heading4"/>
+      </w:pPr>
+      <w:r>
+        <w:t>Input</w:t>
+      </w:r>
+    </w:p>
+    <w:p>
       <w:r>
         <w:rPr>
           <w:rFonts w:ascii="Courier New" w:hAnsi="Courier New"/>
@@ -2576,13 +3266,14 @@
       </w:r>
     </w:p>
     <w:p>
-      <w:r>
-        <w:rPr>
-          <w:b/>
-        </w:rPr>
-        <w:t>Output:</w:t>
-        <w:br/>
-      </w:r>
+      <w:pPr>
+        <w:pStyle w:val="Heading4"/>
+      </w:pPr>
+      <w:r>
+        <w:t>Output</w:t>
+      </w:r>
+    </w:p>
+    <w:p>
       <w:r>
         <w:rPr>
           <w:rFonts w:ascii="Courier New" w:hAnsi="Courier New"/>
@@ -2592,23 +3283,72 @@
       </w:r>
     </w:p>
     <w:p>
+      <w:pPr>
+        <w:pStyle w:val="Heading3"/>
+      </w:pPr>
+      <w:r>
+        <w:t>Result</w:t>
+      </w:r>
+    </w:p>
+    <w:p>
+      <w:r>
+        <w:t>Successfully identified palindrome numbers.</w:t>
+      </w:r>
+    </w:p>
+    <w:p/>
+    <w:p>
+      <w:pPr>
+        <w:pStyle w:val="Heading2"/>
+      </w:pPr>
+      <w:bookmarkStart w:id="317172" w:name="problem_15"/>
+      <w:r>
+        <w:t>Problem 15: Array Reversal</w:t>
+      </w:r>
+      <w:bookmarkEnd w:id="317172"/>
+    </w:p>
+    <w:p>
+      <w:pPr>
+        <w:pStyle w:val="Heading3"/>
+      </w:pPr>
+      <w:r>
+        <w:t>Description</w:t>
+      </w:r>
+    </w:p>
+    <w:p>
+      <w:r>
+        <w:t>This program reverses an array in-place using the two-pointer technique by swapping elements from both ends moving towards the center.</w:t>
+      </w:r>
+    </w:p>
+    <w:p>
+      <w:pPr>
+        <w:pStyle w:val="Heading3"/>
+      </w:pPr>
+      <w:r>
+        <w:t>Objective</w:t>
+      </w:r>
+    </w:p>
+    <w:p>
+      <w:r>
+        <w:t>Reverse the elements of an array and display it.</w:t>
+      </w:r>
+    </w:p>
+    <w:p>
+      <w:pPr>
+        <w:pStyle w:val="Heading3"/>
+      </w:pPr>
+      <w:r>
+        <w:t>Algorithm</w:t>
+      </w:r>
+    </w:p>
+    <w:p>
       <w:r>
         <w:rPr>
           <w:b/>
         </w:rPr>
-        <w:t xml:space="preserve">Result: </w:t>
-      </w:r>
-      <w:r>
-        <w:t>Successfully identified palindrome numbers.</w:t>
-      </w:r>
-    </w:p>
-    <w:p/>
-    <w:p>
-      <w:pPr>
-        <w:pStyle w:val="Heading3"/>
-      </w:pPr>
-      <w:r>
-        <w:t>Problem 15: Array Reversal</w:t>
+        <w:t xml:space="preserve">1. </w:t>
+      </w:r>
+      <w:r>
+        <w:t>Take array size and elements as input</w:t>
       </w:r>
     </w:p>
     <w:p>
@@ -2616,74 +3356,62 @@
         <w:rPr>
           <w:b/>
         </w:rPr>
-        <w:t xml:space="preserve">Objective: </w:t>
-      </w:r>
-      <w:r>
-        <w:t>Reverse the elements of an array and display it.</w:t>
-      </w:r>
-    </w:p>
-    <w:p>
-      <w:pPr>
-        <w:pStyle w:val="Heading4"/>
-      </w:pPr>
-      <w:r>
-        <w:t>Algorithm:</w:t>
-      </w:r>
-    </w:p>
-    <w:p>
-      <w:pPr>
-        <w:pStyle w:val="ListNumber"/>
-      </w:pPr>
-      <w:r>
-        <w:t>Take array size and elements as input</w:t>
-      </w:r>
-    </w:p>
-    <w:p>
-      <w:pPr>
-        <w:pStyle w:val="ListNumber"/>
-      </w:pPr>
+        <w:t xml:space="preserve">2. </w:t>
+      </w:r>
       <w:r>
         <w:t>Use two-pointer approach</w:t>
       </w:r>
     </w:p>
     <w:p>
-      <w:pPr>
-        <w:pStyle w:val="ListNumber"/>
-      </w:pPr>
+      <w:r>
+        <w:rPr>
+          <w:b/>
+        </w:rPr>
+        <w:t xml:space="preserve">3. </w:t>
+      </w:r>
       <w:r>
         <w:t>Swap elements from start and end</w:t>
       </w:r>
     </w:p>
     <w:p>
-      <w:pPr>
-        <w:pStyle w:val="ListNumber"/>
-      </w:pPr>
+      <w:r>
+        <w:rPr>
+          <w:b/>
+        </w:rPr>
+        <w:t xml:space="preserve">4. </w:t>
+      </w:r>
       <w:r>
         <w:t>Move pointers toward center</w:t>
       </w:r>
     </w:p>
     <w:p>
-      <w:pPr>
-        <w:pStyle w:val="ListNumber"/>
-      </w:pPr>
+      <w:r>
+        <w:rPr>
+          <w:b/>
+        </w:rPr>
+        <w:t xml:space="preserve">5. </w:t>
+      </w:r>
       <w:r>
         <w:t>Stop when pointers meet</w:t>
       </w:r>
     </w:p>
     <w:p>
-      <w:pPr>
-        <w:pStyle w:val="ListNumber"/>
-      </w:pPr>
+      <w:r>
+        <w:rPr>
+          <w:b/>
+        </w:rPr>
+        <w:t xml:space="preserve">6. </w:t>
+      </w:r>
       <w:r>
         <w:t>Display reversed array</w:t>
       </w:r>
     </w:p>
     <w:p>
       <w:pPr>
-        <w:pStyle w:val="Heading4"/>
-      </w:pPr>
-      <w:r>
-        <w:t>Code:</w:t>
+        <w:pStyle w:val="Heading3"/>
+      </w:pPr>
+      <w:r>
+        <w:t>Code</w:t>
       </w:r>
     </w:p>
     <w:p>
@@ -2749,13 +3477,14 @@
       </w:r>
     </w:p>
     <w:p>
-      <w:r>
-        <w:rPr>
-          <w:b/>
-        </w:rPr>
-        <w:t>Input:</w:t>
-        <w:br/>
-      </w:r>
+      <w:pPr>
+        <w:pStyle w:val="Heading4"/>
+      </w:pPr>
+      <w:r>
+        <w:t>Input</w:t>
+      </w:r>
+    </w:p>
+    <w:p>
       <w:r>
         <w:rPr>
           <w:rFonts w:ascii="Courier New" w:hAnsi="Courier New"/>
@@ -2767,13 +3496,14 @@
       </w:r>
     </w:p>
     <w:p>
-      <w:r>
-        <w:rPr>
-          <w:b/>
-        </w:rPr>
-        <w:t>Output:</w:t>
-        <w:br/>
-      </w:r>
+      <w:pPr>
+        <w:pStyle w:val="Heading4"/>
+      </w:pPr>
+      <w:r>
+        <w:t>Output</w:t>
+      </w:r>
+    </w:p>
+    <w:p>
       <w:r>
         <w:rPr>
           <w:rFonts w:ascii="Courier New" w:hAnsi="Courier New"/>
@@ -2783,23 +3513,72 @@
       </w:r>
     </w:p>
     <w:p>
+      <w:pPr>
+        <w:pStyle w:val="Heading3"/>
+      </w:pPr>
+      <w:r>
+        <w:t>Result</w:t>
+      </w:r>
+    </w:p>
+    <w:p>
+      <w:r>
+        <w:t>Successfully reversed array in place.</w:t>
+      </w:r>
+    </w:p>
+    <w:p/>
+    <w:p>
+      <w:pPr>
+        <w:pStyle w:val="Heading2"/>
+      </w:pPr>
+      <w:bookmarkStart w:id="152919" w:name="problem_16"/>
+      <w:r>
+        <w:t>Problem 16: Count Vowels</w:t>
+      </w:r>
+      <w:bookmarkEnd w:id="152919"/>
+    </w:p>
+    <w:p>
+      <w:pPr>
+        <w:pStyle w:val="Heading3"/>
+      </w:pPr>
+      <w:r>
+        <w:t>Description</w:t>
+      </w:r>
+    </w:p>
+    <w:p>
+      <w:r>
+        <w:t>This program counts vowels in a string by checking each character against all vowels (both uppercase and lowercase).</w:t>
+      </w:r>
+    </w:p>
+    <w:p>
+      <w:pPr>
+        <w:pStyle w:val="Heading3"/>
+      </w:pPr>
+      <w:r>
+        <w:t>Objective</w:t>
+      </w:r>
+    </w:p>
+    <w:p>
+      <w:r>
+        <w:t>Count the number of vowels in a given string.</w:t>
+      </w:r>
+    </w:p>
+    <w:p>
+      <w:pPr>
+        <w:pStyle w:val="Heading3"/>
+      </w:pPr>
+      <w:r>
+        <w:t>Algorithm</w:t>
+      </w:r>
+    </w:p>
+    <w:p>
       <w:r>
         <w:rPr>
           <w:b/>
         </w:rPr>
-        <w:t xml:space="preserve">Result: </w:t>
-      </w:r>
-      <w:r>
-        <w:t>Successfully reversed array in place.</w:t>
-      </w:r>
-    </w:p>
-    <w:p/>
-    <w:p>
-      <w:pPr>
-        <w:pStyle w:val="Heading3"/>
-      </w:pPr>
-      <w:r>
-        <w:t>Problem 16: Count Vowels</w:t>
+        <w:t xml:space="preserve">1. </w:t>
+      </w:r>
+      <w:r>
+        <w:t>Take string input from the user</w:t>
       </w:r>
     </w:p>
     <w:p>
@@ -2807,74 +3586,62 @@
         <w:rPr>
           <w:b/>
         </w:rPr>
-        <w:t xml:space="preserve">Objective: </w:t>
-      </w:r>
-      <w:r>
-        <w:t>Count the number of vowels in a given string.</w:t>
-      </w:r>
-    </w:p>
-    <w:p>
-      <w:pPr>
-        <w:pStyle w:val="Heading4"/>
-      </w:pPr>
-      <w:r>
-        <w:t>Algorithm:</w:t>
-      </w:r>
-    </w:p>
-    <w:p>
-      <w:pPr>
-        <w:pStyle w:val="ListNumber"/>
-      </w:pPr>
-      <w:r>
-        <w:t>Take string input from the user</w:t>
-      </w:r>
-    </w:p>
-    <w:p>
-      <w:pPr>
-        <w:pStyle w:val="ListNumber"/>
-      </w:pPr>
+        <w:t xml:space="preserve">2. </w:t>
+      </w:r>
       <w:r>
         <w:t>Initialize count = 0</w:t>
       </w:r>
     </w:p>
     <w:p>
-      <w:pPr>
-        <w:pStyle w:val="ListNumber"/>
-      </w:pPr>
+      <w:r>
+        <w:rPr>
+          <w:b/>
+        </w:rPr>
+        <w:t xml:space="preserve">3. </w:t>
+      </w:r>
       <w:r>
         <w:t>Traverse each character of the string</w:t>
       </w:r>
     </w:p>
     <w:p>
-      <w:pPr>
-        <w:pStyle w:val="ListNumber"/>
-      </w:pPr>
+      <w:r>
+        <w:rPr>
+          <w:b/>
+        </w:rPr>
+        <w:t xml:space="preserve">4. </w:t>
+      </w:r>
       <w:r>
         <w:t>Check if character is a vowel (a, e, i, o, u)</w:t>
       </w:r>
     </w:p>
     <w:p>
-      <w:pPr>
-        <w:pStyle w:val="ListNumber"/>
-      </w:pPr>
+      <w:r>
+        <w:rPr>
+          <w:b/>
+        </w:rPr>
+        <w:t xml:space="preserve">5. </w:t>
+      </w:r>
       <w:r>
         <w:t>Check both uppercase and lowercase</w:t>
       </w:r>
     </w:p>
     <w:p>
-      <w:pPr>
-        <w:pStyle w:val="ListNumber"/>
-      </w:pPr>
+      <w:r>
+        <w:rPr>
+          <w:b/>
+        </w:rPr>
+        <w:t xml:space="preserve">6. </w:t>
+      </w:r>
       <w:r>
         <w:t>Display the vowel count</w:t>
       </w:r>
     </w:p>
     <w:p>
       <w:pPr>
-        <w:pStyle w:val="Heading4"/>
-      </w:pPr>
-      <w:r>
-        <w:t>Code:</w:t>
+        <w:pStyle w:val="Heading3"/>
+      </w:pPr>
+      <w:r>
+        <w:t>Code</w:t>
       </w:r>
     </w:p>
     <w:p>
@@ -2926,13 +3693,14 @@
       </w:r>
     </w:p>
     <w:p>
-      <w:r>
-        <w:rPr>
-          <w:b/>
-        </w:rPr>
-        <w:t>Input:</w:t>
-        <w:br/>
-      </w:r>
+      <w:pPr>
+        <w:pStyle w:val="Heading4"/>
+      </w:pPr>
+      <w:r>
+        <w:t>Input</w:t>
+      </w:r>
+    </w:p>
+    <w:p>
       <w:r>
         <w:rPr>
           <w:rFonts w:ascii="Courier New" w:hAnsi="Courier New"/>
@@ -2942,13 +3710,14 @@
       </w:r>
     </w:p>
     <w:p>
-      <w:r>
-        <w:rPr>
-          <w:b/>
-        </w:rPr>
-        <w:t>Output:</w:t>
-        <w:br/>
-      </w:r>
+      <w:pPr>
+        <w:pStyle w:val="Heading4"/>
+      </w:pPr>
+      <w:r>
+        <w:t>Output</w:t>
+      </w:r>
+    </w:p>
+    <w:p>
       <w:r>
         <w:rPr>
           <w:rFonts w:ascii="Courier New" w:hAnsi="Courier New"/>
@@ -2958,23 +3727,72 @@
       </w:r>
     </w:p>
     <w:p>
+      <w:pPr>
+        <w:pStyle w:val="Heading3"/>
+      </w:pPr>
+      <w:r>
+        <w:t>Result</w:t>
+      </w:r>
+    </w:p>
+    <w:p>
+      <w:r>
+        <w:t>Successfully counted vowels in any string.</w:t>
+      </w:r>
+    </w:p>
+    <w:p/>
+    <w:p>
+      <w:pPr>
+        <w:pStyle w:val="Heading2"/>
+      </w:pPr>
+      <w:bookmarkStart w:id="71835" w:name="problem_17"/>
+      <w:r>
+        <w:t>Problem 17: Bubble Sort</w:t>
+      </w:r>
+      <w:bookmarkEnd w:id="71835"/>
+    </w:p>
+    <w:p>
+      <w:pPr>
+        <w:pStyle w:val="Heading3"/>
+      </w:pPr>
+      <w:r>
+        <w:t>Description</w:t>
+      </w:r>
+    </w:p>
+    <w:p>
+      <w:r>
+        <w:t>This program implements the bubble sort algorithm which repeatedly compares adjacent elements and swaps them if they are in wrong order.</w:t>
+      </w:r>
+    </w:p>
+    <w:p>
+      <w:pPr>
+        <w:pStyle w:val="Heading3"/>
+      </w:pPr>
+      <w:r>
+        <w:t>Objective</w:t>
+      </w:r>
+    </w:p>
+    <w:p>
+      <w:r>
+        <w:t>Sort an array of integers using bubble sort algorithm.</w:t>
+      </w:r>
+    </w:p>
+    <w:p>
+      <w:pPr>
+        <w:pStyle w:val="Heading3"/>
+      </w:pPr>
+      <w:r>
+        <w:t>Algorithm</w:t>
+      </w:r>
+    </w:p>
+    <w:p>
       <w:r>
         <w:rPr>
           <w:b/>
         </w:rPr>
-        <w:t xml:space="preserve">Result: </w:t>
-      </w:r>
-      <w:r>
-        <w:t>Successfully counted vowels in any string.</w:t>
-      </w:r>
-    </w:p>
-    <w:p/>
-    <w:p>
-      <w:pPr>
-        <w:pStyle w:val="Heading3"/>
-      </w:pPr>
-      <w:r>
-        <w:t>Problem 17: Bubble Sort</w:t>
+        <w:t xml:space="preserve">1. </w:t>
+      </w:r>
+      <w:r>
+        <w:t>Take array size and elements as input</w:t>
       </w:r>
     </w:p>
     <w:p>
@@ -2982,74 +3800,62 @@
         <w:rPr>
           <w:b/>
         </w:rPr>
-        <w:t xml:space="preserve">Objective: </w:t>
-      </w:r>
-      <w:r>
-        <w:t>Sort an array of integers using bubble sort algorithm.</w:t>
-      </w:r>
-    </w:p>
-    <w:p>
-      <w:pPr>
-        <w:pStyle w:val="Heading4"/>
-      </w:pPr>
-      <w:r>
-        <w:t>Algorithm:</w:t>
-      </w:r>
-    </w:p>
-    <w:p>
-      <w:pPr>
-        <w:pStyle w:val="ListNumber"/>
-      </w:pPr>
-      <w:r>
-        <w:t>Take array size and elements as input</w:t>
-      </w:r>
-    </w:p>
-    <w:p>
-      <w:pPr>
-        <w:pStyle w:val="ListNumber"/>
-      </w:pPr>
+        <w:t xml:space="preserve">2. </w:t>
+      </w:r>
       <w:r>
         <w:t>Use nested loops for sorting</w:t>
       </w:r>
     </w:p>
     <w:p>
-      <w:pPr>
-        <w:pStyle w:val="ListNumber"/>
-      </w:pPr>
+      <w:r>
+        <w:rPr>
+          <w:b/>
+        </w:rPr>
+        <w:t xml:space="preserve">3. </w:t>
+      </w:r>
       <w:r>
         <w:t>Outer loop runs n-1 times</w:t>
       </w:r>
     </w:p>
     <w:p>
-      <w:pPr>
-        <w:pStyle w:val="ListNumber"/>
-      </w:pPr>
+      <w:r>
+        <w:rPr>
+          <w:b/>
+        </w:rPr>
+        <w:t xml:space="preserve">4. </w:t>
+      </w:r>
       <w:r>
         <w:t>Inner loop compares adjacent elements</w:t>
       </w:r>
     </w:p>
     <w:p>
-      <w:pPr>
-        <w:pStyle w:val="ListNumber"/>
-      </w:pPr>
+      <w:r>
+        <w:rPr>
+          <w:b/>
+        </w:rPr>
+        <w:t xml:space="preserve">5. </w:t>
+      </w:r>
       <w:r>
         <w:t>Swap if elements are in wrong order</w:t>
       </w:r>
     </w:p>
     <w:p>
-      <w:pPr>
-        <w:pStyle w:val="ListNumber"/>
-      </w:pPr>
+      <w:r>
+        <w:rPr>
+          <w:b/>
+        </w:rPr>
+        <w:t xml:space="preserve">6. </w:t>
+      </w:r>
       <w:r>
         <w:t>Display sorted array</w:t>
       </w:r>
     </w:p>
     <w:p>
       <w:pPr>
-        <w:pStyle w:val="Heading4"/>
-      </w:pPr>
-      <w:r>
-        <w:t>Code:</w:t>
+        <w:pStyle w:val="Heading3"/>
+      </w:pPr>
+      <w:r>
+        <w:t>Code</w:t>
       </w:r>
     </w:p>
     <w:p>
@@ -3123,13 +3929,14 @@
       </w:r>
     </w:p>
     <w:p>
-      <w:r>
-        <w:rPr>
-          <w:b/>
-        </w:rPr>
-        <w:t>Input:</w:t>
-        <w:br/>
-      </w:r>
+      <w:pPr>
+        <w:pStyle w:val="Heading4"/>
+      </w:pPr>
+      <w:r>
+        <w:t>Input</w:t>
+      </w:r>
+    </w:p>
+    <w:p>
       <w:r>
         <w:rPr>
           <w:rFonts w:ascii="Courier New" w:hAnsi="Courier New"/>
@@ -3141,13 +3948,14 @@
       </w:r>
     </w:p>
     <w:p>
-      <w:r>
-        <w:rPr>
-          <w:b/>
-        </w:rPr>
-        <w:t>Output:</w:t>
-        <w:br/>
-      </w:r>
+      <w:pPr>
+        <w:pStyle w:val="Heading4"/>
+      </w:pPr>
+      <w:r>
+        <w:t>Output</w:t>
+      </w:r>
+    </w:p>
+    <w:p>
       <w:r>
         <w:rPr>
           <w:rFonts w:ascii="Courier New" w:hAnsi="Courier New"/>
@@ -3157,23 +3965,72 @@
       </w:r>
     </w:p>
     <w:p>
+      <w:pPr>
+        <w:pStyle w:val="Heading3"/>
+      </w:pPr>
+      <w:r>
+        <w:t>Result</w:t>
+      </w:r>
+    </w:p>
+    <w:p>
+      <w:r>
+        <w:t>Successfully sorted array in ascending order.</w:t>
+      </w:r>
+    </w:p>
+    <w:p/>
+    <w:p>
+      <w:pPr>
+        <w:pStyle w:val="Heading2"/>
+      </w:pPr>
+      <w:bookmarkStart w:id="781407" w:name="problem_18"/>
+      <w:r>
+        <w:t>Problem 18: String Length</w:t>
+      </w:r>
+      <w:bookmarkEnd w:id="781407"/>
+    </w:p>
+    <w:p>
+      <w:pPr>
+        <w:pStyle w:val="Heading3"/>
+      </w:pPr>
+      <w:r>
+        <w:t>Description</w:t>
+      </w:r>
+    </w:p>
+    <w:p>
+      <w:r>
+        <w:t>This program calculates string length manually by counting characters until the null terminator is reached, without using the strlen() library function.</w:t>
+      </w:r>
+    </w:p>
+    <w:p>
+      <w:pPr>
+        <w:pStyle w:val="Heading3"/>
+      </w:pPr>
+      <w:r>
+        <w:t>Objective</w:t>
+      </w:r>
+    </w:p>
+    <w:p>
+      <w:r>
+        <w:t>Find the length of a string without using strlen() function.</w:t>
+      </w:r>
+    </w:p>
+    <w:p>
+      <w:pPr>
+        <w:pStyle w:val="Heading3"/>
+      </w:pPr>
+      <w:r>
+        <w:t>Algorithm</w:t>
+      </w:r>
+    </w:p>
+    <w:p>
       <w:r>
         <w:rPr>
           <w:b/>
         </w:rPr>
-        <w:t xml:space="preserve">Result: </w:t>
-      </w:r>
-      <w:r>
-        <w:t>Successfully sorted array in ascending order.</w:t>
-      </w:r>
-    </w:p>
-    <w:p/>
-    <w:p>
-      <w:pPr>
-        <w:pStyle w:val="Heading3"/>
-      </w:pPr>
-      <w:r>
-        <w:t>Problem 18: String Length</w:t>
+        <w:t xml:space="preserve">1. </w:t>
+      </w:r>
+      <w:r>
+        <w:t>Take string input from the user</w:t>
       </w:r>
     </w:p>
     <w:p>
@@ -3181,66 +4038,51 @@
         <w:rPr>
           <w:b/>
         </w:rPr>
-        <w:t xml:space="preserve">Objective: </w:t>
-      </w:r>
-      <w:r>
-        <w:t>Find the length of a string without using strlen() function.</w:t>
-      </w:r>
-    </w:p>
-    <w:p>
-      <w:pPr>
-        <w:pStyle w:val="Heading4"/>
-      </w:pPr>
-      <w:r>
-        <w:t>Algorithm:</w:t>
-      </w:r>
-    </w:p>
-    <w:p>
-      <w:pPr>
-        <w:pStyle w:val="ListNumber"/>
-      </w:pPr>
-      <w:r>
-        <w:t>Take string input from the user</w:t>
-      </w:r>
-    </w:p>
-    <w:p>
-      <w:pPr>
-        <w:pStyle w:val="ListNumber"/>
-      </w:pPr>
+        <w:t xml:space="preserve">2. </w:t>
+      </w:r>
       <w:r>
         <w:t>Initialize length = 0</w:t>
       </w:r>
     </w:p>
     <w:p>
-      <w:pPr>
-        <w:pStyle w:val="ListNumber"/>
-      </w:pPr>
+      <w:r>
+        <w:rPr>
+          <w:b/>
+        </w:rPr>
+        <w:t xml:space="preserve">3. </w:t>
+      </w:r>
       <w:r>
         <w:t>Traverse string character by character</w:t>
       </w:r>
     </w:p>
     <w:p>
-      <w:pPr>
-        <w:pStyle w:val="ListNumber"/>
-      </w:pPr>
+      <w:r>
+        <w:rPr>
+          <w:b/>
+        </w:rPr>
+        <w:t xml:space="preserve">4. </w:t>
+      </w:r>
       <w:r>
         <w:t>Increment length until null character is found</w:t>
       </w:r>
     </w:p>
     <w:p>
-      <w:pPr>
-        <w:pStyle w:val="ListNumber"/>
-      </w:pPr>
+      <w:r>
+        <w:rPr>
+          <w:b/>
+        </w:rPr>
+        <w:t xml:space="preserve">5. </w:t>
+      </w:r>
       <w:r>
         <w:t>Display the length</w:t>
       </w:r>
     </w:p>
     <w:p>
       <w:pPr>
-        <w:pStyle w:val="Heading4"/>
-      </w:pPr>
-      <w:r>
-        <w:t>Code:</w:t>
+        <w:pStyle w:val="Heading3"/>
+      </w:pPr>
+      <w:r>
+        <w:t>Code</w:t>
       </w:r>
     </w:p>
     <w:p>
@@ -3284,13 +4126,14 @@
       </w:r>
     </w:p>
     <w:p>
-      <w:r>
-        <w:rPr>
-          <w:b/>
-        </w:rPr>
-        <w:t>Input:</w:t>
-        <w:br/>
-      </w:r>
+      <w:pPr>
+        <w:pStyle w:val="Heading4"/>
+      </w:pPr>
+      <w:r>
+        <w:t>Input</w:t>
+      </w:r>
+    </w:p>
+    <w:p>
       <w:r>
         <w:rPr>
           <w:rFonts w:ascii="Courier New" w:hAnsi="Courier New"/>
@@ -3300,13 +4143,14 @@
       </w:r>
     </w:p>
     <w:p>
-      <w:r>
-        <w:rPr>
-          <w:b/>
-        </w:rPr>
-        <w:t>Output:</w:t>
-        <w:br/>
-      </w:r>
+      <w:pPr>
+        <w:pStyle w:val="Heading4"/>
+      </w:pPr>
+      <w:r>
+        <w:t>Output</w:t>
+      </w:r>
+    </w:p>
+    <w:p>
       <w:r>
         <w:rPr>
           <w:rFonts w:ascii="Courier New" w:hAnsi="Courier New"/>
@@ -3316,23 +4160,72 @@
       </w:r>
     </w:p>
     <w:p>
+      <w:pPr>
+        <w:pStyle w:val="Heading3"/>
+      </w:pPr>
+      <w:r>
+        <w:t>Result</w:t>
+      </w:r>
+    </w:p>
+    <w:p>
+      <w:r>
+        <w:t>Successfully calculated string length manually.</w:t>
+      </w:r>
+    </w:p>
+    <w:p/>
+    <w:p>
+      <w:pPr>
+        <w:pStyle w:val="Heading2"/>
+      </w:pPr>
+      <w:bookmarkStart w:id="160188" w:name="problem_19"/>
+      <w:r>
+        <w:t>Problem 19: Matrix Addition</w:t>
+      </w:r>
+      <w:bookmarkEnd w:id="160188"/>
+    </w:p>
+    <w:p>
+      <w:pPr>
+        <w:pStyle w:val="Heading3"/>
+      </w:pPr>
+      <w:r>
+        <w:t>Description</w:t>
+      </w:r>
+    </w:p>
+    <w:p>
+      <w:r>
+        <w:t>This program adds two matrices of the same dimensions by adding corresponding elements. It demonstrates 2D array operations and nested loops.</w:t>
+      </w:r>
+    </w:p>
+    <w:p>
+      <w:pPr>
+        <w:pStyle w:val="Heading3"/>
+      </w:pPr>
+      <w:r>
+        <w:t>Objective</w:t>
+      </w:r>
+    </w:p>
+    <w:p>
+      <w:r>
+        <w:t>Add two matrices and display the result.</w:t>
+      </w:r>
+    </w:p>
+    <w:p>
+      <w:pPr>
+        <w:pStyle w:val="Heading3"/>
+      </w:pPr>
+      <w:r>
+        <w:t>Algorithm</w:t>
+      </w:r>
+    </w:p>
+    <w:p>
       <w:r>
         <w:rPr>
           <w:b/>
         </w:rPr>
-        <w:t xml:space="preserve">Result: </w:t>
-      </w:r>
-      <w:r>
-        <w:t>Successfully calculated string length manually.</w:t>
-      </w:r>
-    </w:p>
-    <w:p/>
-    <w:p>
-      <w:pPr>
-        <w:pStyle w:val="Heading3"/>
-      </w:pPr>
-      <w:r>
-        <w:t>Problem 19: Matrix Addition</w:t>
+        <w:t xml:space="preserve">1. </w:t>
+      </w:r>
+      <w:r>
+        <w:t>Take rows and columns as input</w:t>
       </w:r>
     </w:p>
     <w:p>
@@ -3340,74 +4233,62 @@
         <w:rPr>
           <w:b/>
         </w:rPr>
-        <w:t xml:space="preserve">Objective: </w:t>
-      </w:r>
-      <w:r>
-        <w:t>Add two matrices and display the result.</w:t>
-      </w:r>
-    </w:p>
-    <w:p>
-      <w:pPr>
-        <w:pStyle w:val="Heading4"/>
-      </w:pPr>
-      <w:r>
-        <w:t>Algorithm:</w:t>
-      </w:r>
-    </w:p>
-    <w:p>
-      <w:pPr>
-        <w:pStyle w:val="ListNumber"/>
-      </w:pPr>
-      <w:r>
-        <w:t>Take rows and columns as input</w:t>
-      </w:r>
-    </w:p>
-    <w:p>
-      <w:pPr>
-        <w:pStyle w:val="ListNumber"/>
-      </w:pPr>
+        <w:t xml:space="preserve">2. </w:t>
+      </w:r>
       <w:r>
         <w:t>Declare three matrices (mat1, mat2, result)</w:t>
       </w:r>
     </w:p>
     <w:p>
-      <w:pPr>
-        <w:pStyle w:val="ListNumber"/>
-      </w:pPr>
+      <w:r>
+        <w:rPr>
+          <w:b/>
+        </w:rPr>
+        <w:t xml:space="preserve">3. </w:t>
+      </w:r>
       <w:r>
         <w:t>Input elements for both matrices</w:t>
       </w:r>
     </w:p>
     <w:p>
-      <w:pPr>
-        <w:pStyle w:val="ListNumber"/>
-      </w:pPr>
+      <w:r>
+        <w:rPr>
+          <w:b/>
+        </w:rPr>
+        <w:t xml:space="preserve">4. </w:t>
+      </w:r>
       <w:r>
         <w:t>Use nested loops to add corresponding elements</w:t>
       </w:r>
     </w:p>
     <w:p>
-      <w:pPr>
-        <w:pStyle w:val="ListNumber"/>
-      </w:pPr>
+      <w:r>
+        <w:rPr>
+          <w:b/>
+        </w:rPr>
+        <w:t xml:space="preserve">5. </w:t>
+      </w:r>
       <w:r>
         <w:t>Store sum in result matrix</w:t>
       </w:r>
     </w:p>
     <w:p>
-      <w:pPr>
-        <w:pStyle w:val="ListNumber"/>
-      </w:pPr>
+      <w:r>
+        <w:rPr>
+          <w:b/>
+        </w:rPr>
+        <w:t xml:space="preserve">6. </w:t>
+      </w:r>
       <w:r>
         <w:t>Display the result matrix</w:t>
       </w:r>
     </w:p>
     <w:p>
       <w:pPr>
-        <w:pStyle w:val="Heading4"/>
-      </w:pPr>
-      <w:r>
-        <w:t>Code:</w:t>
+        <w:pStyle w:val="Heading3"/>
+      </w:pPr>
+      <w:r>
+        <w:t>Code</w:t>
       </w:r>
     </w:p>
     <w:p>
@@ -3501,13 +4382,14 @@
       </w:r>
     </w:p>
     <w:p>
-      <w:r>
-        <w:rPr>
-          <w:b/>
-        </w:rPr>
-        <w:t>Input:</w:t>
-        <w:br/>
-      </w:r>
+      <w:pPr>
+        <w:pStyle w:val="Heading4"/>
+      </w:pPr>
+      <w:r>
+        <w:t>Input</w:t>
+      </w:r>
+    </w:p>
+    <w:p>
       <w:r>
         <w:rPr>
           <w:rFonts w:ascii="Courier New" w:hAnsi="Courier New"/>
@@ -3529,13 +4411,14 @@
       </w:r>
     </w:p>
     <w:p>
-      <w:r>
-        <w:rPr>
-          <w:b/>
-        </w:rPr>
-        <w:t>Output:</w:t>
-        <w:br/>
-      </w:r>
+      <w:pPr>
+        <w:pStyle w:val="Heading4"/>
+      </w:pPr>
+      <w:r>
+        <w:t>Output</w:t>
+      </w:r>
+    </w:p>
+    <w:p>
       <w:r>
         <w:rPr>
           <w:rFonts w:ascii="Courier New" w:hAnsi="Courier New"/>
@@ -3549,23 +4432,72 @@
       </w:r>
     </w:p>
     <w:p>
+      <w:pPr>
+        <w:pStyle w:val="Heading3"/>
+      </w:pPr>
+      <w:r>
+        <w:t>Result</w:t>
+      </w:r>
+    </w:p>
+    <w:p>
+      <w:r>
+        <w:t>Successfully performed matrix addition.</w:t>
+      </w:r>
+    </w:p>
+    <w:p/>
+    <w:p>
+      <w:pPr>
+        <w:pStyle w:val="Heading2"/>
+      </w:pPr>
+      <w:bookmarkStart w:id="437085" w:name="problem_20"/>
+      <w:r>
+        <w:t>Problem 20: Linear Search</w:t>
+      </w:r>
+      <w:bookmarkEnd w:id="437085"/>
+    </w:p>
+    <w:p>
+      <w:pPr>
+        <w:pStyle w:val="Heading3"/>
+      </w:pPr>
+      <w:r>
+        <w:t>Description</w:t>
+      </w:r>
+    </w:p>
+    <w:p>
+      <w:r>
+        <w:t>This program implements linear search algorithm to find an element in an array by checking each element sequentially until a match is found.</w:t>
+      </w:r>
+    </w:p>
+    <w:p>
+      <w:pPr>
+        <w:pStyle w:val="Heading3"/>
+      </w:pPr>
+      <w:r>
+        <w:t>Objective</w:t>
+      </w:r>
+    </w:p>
+    <w:p>
+      <w:r>
+        <w:t>Search for an element in an array and print its position.</w:t>
+      </w:r>
+    </w:p>
+    <w:p>
+      <w:pPr>
+        <w:pStyle w:val="Heading3"/>
+      </w:pPr>
+      <w:r>
+        <w:t>Algorithm</w:t>
+      </w:r>
+    </w:p>
+    <w:p>
       <w:r>
         <w:rPr>
           <w:b/>
         </w:rPr>
-        <w:t xml:space="preserve">Result: </w:t>
-      </w:r>
-      <w:r>
-        <w:t>Successfully performed matrix addition.</w:t>
-      </w:r>
-    </w:p>
-    <w:p/>
-    <w:p>
-      <w:pPr>
-        <w:pStyle w:val="Heading3"/>
-      </w:pPr>
-      <w:r>
-        <w:t>Problem 20: Linear Search</w:t>
+        <w:t xml:space="preserve">1. </w:t>
+      </w:r>
+      <w:r>
+        <w:t>Take array size and elements as input</w:t>
       </w:r>
     </w:p>
     <w:p>
@@ -3573,74 +4505,62 @@
         <w:rPr>
           <w:b/>
         </w:rPr>
-        <w:t xml:space="preserve">Objective: </w:t>
-      </w:r>
-      <w:r>
-        <w:t>Search for an element in an array and print its position.</w:t>
-      </w:r>
-    </w:p>
-    <w:p>
-      <w:pPr>
-        <w:pStyle w:val="Heading4"/>
-      </w:pPr>
-      <w:r>
-        <w:t>Algorithm:</w:t>
-      </w:r>
-    </w:p>
-    <w:p>
-      <w:pPr>
-        <w:pStyle w:val="ListNumber"/>
-      </w:pPr>
-      <w:r>
-        <w:t>Take array size and elements as input</w:t>
-      </w:r>
-    </w:p>
-    <w:p>
-      <w:pPr>
-        <w:pStyle w:val="ListNumber"/>
-      </w:pPr>
+        <w:t xml:space="preserve">2. </w:t>
+      </w:r>
       <w:r>
         <w:t>Take search element from the user</w:t>
       </w:r>
     </w:p>
     <w:p>
-      <w:pPr>
-        <w:pStyle w:val="ListNumber"/>
-      </w:pPr>
+      <w:r>
+        <w:rPr>
+          <w:b/>
+        </w:rPr>
+        <w:t xml:space="preserve">3. </w:t>
+      </w:r>
       <w:r>
         <w:t>Initialize found = -1</w:t>
       </w:r>
     </w:p>
     <w:p>
-      <w:pPr>
-        <w:pStyle w:val="ListNumber"/>
-      </w:pPr>
+      <w:r>
+        <w:rPr>
+          <w:b/>
+        </w:rPr>
+        <w:t xml:space="preserve">4. </w:t>
+      </w:r>
       <w:r>
         <w:t>Traverse array sequentially</w:t>
       </w:r>
     </w:p>
     <w:p>
-      <w:pPr>
-        <w:pStyle w:val="ListNumber"/>
-      </w:pPr>
+      <w:r>
+        <w:rPr>
+          <w:b/>
+        </w:rPr>
+        <w:t xml:space="preserve">5. </w:t>
+      </w:r>
       <w:r>
         <w:t>If element is found, store its index</w:t>
       </w:r>
     </w:p>
     <w:p>
-      <w:pPr>
-        <w:pStyle w:val="ListNumber"/>
-      </w:pPr>
+      <w:r>
+        <w:rPr>
+          <w:b/>
+        </w:rPr>
+        <w:t xml:space="preserve">6. </w:t>
+      </w:r>
       <w:r>
         <w:t>Display position or "not found" message</w:t>
       </w:r>
     </w:p>
     <w:p>
       <w:pPr>
-        <w:pStyle w:val="Heading4"/>
-      </w:pPr>
-      <w:r>
-        <w:t>Code:</w:t>
+        <w:pStyle w:val="Heading3"/>
+      </w:pPr>
+      <w:r>
+        <w:t>Code</w:t>
       </w:r>
     </w:p>
     <w:p>
@@ -3712,13 +4632,14 @@
       </w:r>
     </w:p>
     <w:p>
-      <w:r>
-        <w:rPr>
-          <w:b/>
-        </w:rPr>
-        <w:t>Input:</w:t>
-        <w:br/>
-      </w:r>
+      <w:pPr>
+        <w:pStyle w:val="Heading4"/>
+      </w:pPr>
+      <w:r>
+        <w:t>Input</w:t>
+      </w:r>
+    </w:p>
+    <w:p>
       <w:r>
         <w:rPr>
           <w:rFonts w:ascii="Courier New" w:hAnsi="Courier New"/>
@@ -3732,13 +4653,14 @@
       </w:r>
     </w:p>
     <w:p>
-      <w:r>
-        <w:rPr>
-          <w:b/>
-        </w:rPr>
-        <w:t>Output:</w:t>
-        <w:br/>
-      </w:r>
+      <w:pPr>
+        <w:pStyle w:val="Heading4"/>
+      </w:pPr>
+      <w:r>
+        <w:t>Output</w:t>
+      </w:r>
+    </w:p>
+    <w:p>
       <w:r>
         <w:rPr>
           <w:rFonts w:ascii="Courier New" w:hAnsi="Courier New"/>
@@ -3748,12 +4670,14 @@
       </w:r>
     </w:p>
     <w:p>
-      <w:r>
-        <w:rPr>
-          <w:b/>
-        </w:rPr>
-        <w:t xml:space="preserve">Result: </w:t>
-      </w:r>
+      <w:pPr>
+        <w:pStyle w:val="Heading3"/>
+      </w:pPr>
+      <w:r>
+        <w:t>Result</w:t>
+      </w:r>
+    </w:p>
+    <w:p>
       <w:r>
         <w:t>Successfully implemented linear search with position display.</w:t>
       </w:r>

</xml_diff>

<commit_message>
Remove subsections from Table of Contents in Lab_Report.docx
CHANGED:
- Description, Objective, Algorithm, Code, Input, Output, Result are now bold text instead of Heading 3/4
- These sections will NO LONGER appear in auto-generated Table of Contents

TABLE OF CONTENTS NOW SHOWS ONLY:
- Index of Problems (Heading 1)
- Problems (Heading 1)
  - Problem 1: Sum of Two Numbers (Heading 2)
  - Problem 2: Even or Odd (Heading 2)
  - ... (all 20 problems as Heading 2)
- Conclusion (Heading 1)

Clean, minimal TOC with just main sections and problem titles
</commit_message>
<xml_diff>
--- a/Lab_Report.docx
+++ b/Lab_Report.docx
@@ -411,51 +411,47 @@
       <w:pPr>
         <w:pStyle w:val="Heading2"/>
       </w:pPr>
-      <w:bookmarkStart w:id="565624" w:name="problem_1"/>
+      <w:bookmarkStart w:id="909202" w:name="problem_1"/>
       <w:r>
         <w:t>Problem 1: Sum of Two Numbers</w:t>
       </w:r>
-      <w:bookmarkEnd w:id="565624"/>
-    </w:p>
-    <w:p>
-      <w:pPr>
-        <w:pStyle w:val="Heading3"/>
-      </w:pPr>
-      <w:r>
-        <w:t>Description</w:t>
-      </w:r>
-    </w:p>
-    <w:p>
-      <w:r>
-        <w:t>This program demonstrates basic input/output operations and arithmetic in C. It takes two integer values from the user, adds them together, and displays the result.</w:t>
-      </w:r>
-    </w:p>
-    <w:p>
-      <w:pPr>
-        <w:pStyle w:val="Heading3"/>
-      </w:pPr>
-      <w:r>
-        <w:t>Objective</w:t>
-      </w:r>
-    </w:p>
-    <w:p>
-      <w:r>
-        <w:t>Write a program to add two integers and display the result.</w:t>
-      </w:r>
-    </w:p>
-    <w:p>
-      <w:pPr>
-        <w:pStyle w:val="Heading3"/>
-      </w:pPr>
-      <w:r>
-        <w:t>Algorithm</w:t>
-      </w:r>
+      <w:bookmarkEnd w:id="909202"/>
     </w:p>
     <w:p>
       <w:r>
         <w:rPr>
           <w:b/>
         </w:rPr>
+        <w:t>Description:</w:t>
+      </w:r>
+      <w:r>
+        <w:t xml:space="preserve"> This program demonstrates basic input/output operations and arithmetic in C. It takes two integer values from the user, adds them together, and displays the result.</w:t>
+      </w:r>
+    </w:p>
+    <w:p>
+      <w:r>
+        <w:rPr>
+          <w:b/>
+        </w:rPr>
+        <w:t>Objective:</w:t>
+      </w:r>
+      <w:r>
+        <w:t xml:space="preserve"> Write a program to add two integers and display the result.</w:t>
+      </w:r>
+    </w:p>
+    <w:p>
+      <w:r>
+        <w:rPr>
+          <w:b/>
+        </w:rPr>
+        <w:t>Algorithm:</w:t>
+      </w:r>
+    </w:p>
+    <w:p>
+      <w:r>
+        <w:rPr>
+          <w:b/>
+        </w:rPr>
         <w:t xml:space="preserve">1. </w:t>
       </w:r>
       <w:r>
@@ -496,11 +492,11 @@
       </w:r>
     </w:p>
     <w:p>
-      <w:pPr>
-        <w:pStyle w:val="Heading3"/>
-      </w:pPr>
-      <w:r>
-        <w:t>Code</w:t>
+      <w:r>
+        <w:rPr>
+          <w:b/>
+        </w:rPr>
+        <w:t>Code:</w:t>
       </w:r>
     </w:p>
     <w:p>
@@ -538,11 +534,11 @@
       </w:r>
     </w:p>
     <w:p>
-      <w:pPr>
-        <w:pStyle w:val="Heading4"/>
-      </w:pPr>
-      <w:r>
-        <w:t>Input</w:t>
+      <w:r>
+        <w:rPr>
+          <w:b/>
+        </w:rPr>
+        <w:t>Input:</w:t>
       </w:r>
     </w:p>
     <w:p>
@@ -555,11 +551,11 @@
       </w:r>
     </w:p>
     <w:p>
-      <w:pPr>
-        <w:pStyle w:val="Heading4"/>
-      </w:pPr>
-      <w:r>
-        <w:t>Output</w:t>
+      <w:r>
+        <w:rPr>
+          <w:b/>
+        </w:rPr>
+        <w:t>Output:</w:t>
       </w:r>
     </w:p>
     <w:p>
@@ -572,16 +568,14 @@
       </w:r>
     </w:p>
     <w:p>
-      <w:pPr>
-        <w:pStyle w:val="Heading3"/>
-      </w:pPr>
-      <w:r>
-        <w:t>Result</w:t>
-      </w:r>
-    </w:p>
-    <w:p>
-      <w:r>
-        <w:t>Successfully implemented addition of two numbers.</w:t>
+      <w:r>
+        <w:rPr>
+          <w:b/>
+        </w:rPr>
+        <w:t>Result:</w:t>
+      </w:r>
+      <w:r>
+        <w:t xml:space="preserve"> Successfully implemented addition of two numbers.</w:t>
       </w:r>
     </w:p>
     <w:p/>
@@ -589,51 +583,47 @@
       <w:pPr>
         <w:pStyle w:val="Heading2"/>
       </w:pPr>
-      <w:bookmarkStart w:id="747442" w:name="problem_2"/>
+      <w:bookmarkStart w:id="428346" w:name="problem_2"/>
       <w:r>
         <w:t>Problem 2: Even or Odd</w:t>
       </w:r>
-      <w:bookmarkEnd w:id="747442"/>
-    </w:p>
-    <w:p>
-      <w:pPr>
-        <w:pStyle w:val="Heading3"/>
-      </w:pPr>
-      <w:r>
-        <w:t>Description</w:t>
-      </w:r>
-    </w:p>
-    <w:p>
-      <w:r>
-        <w:t>This program uses the modulus operator to determine if a number is even or odd. It demonstrates conditional statements and basic decision making in C.</w:t>
-      </w:r>
-    </w:p>
-    <w:p>
-      <w:pPr>
-        <w:pStyle w:val="Heading3"/>
-      </w:pPr>
-      <w:r>
-        <w:t>Objective</w:t>
-      </w:r>
-    </w:p>
-    <w:p>
-      <w:r>
-        <w:t>Check whether a given number is even or odd.</w:t>
-      </w:r>
-    </w:p>
-    <w:p>
-      <w:pPr>
-        <w:pStyle w:val="Heading3"/>
-      </w:pPr>
-      <w:r>
-        <w:t>Algorithm</w:t>
-      </w:r>
+      <w:bookmarkEnd w:id="428346"/>
     </w:p>
     <w:p>
       <w:r>
         <w:rPr>
           <w:b/>
         </w:rPr>
+        <w:t>Description:</w:t>
+      </w:r>
+      <w:r>
+        <w:t xml:space="preserve"> This program uses the modulus operator to determine if a number is even or odd. It demonstrates conditional statements and basic decision making in C.</w:t>
+      </w:r>
+    </w:p>
+    <w:p>
+      <w:r>
+        <w:rPr>
+          <w:b/>
+        </w:rPr>
+        <w:t>Objective:</w:t>
+      </w:r>
+      <w:r>
+        <w:t xml:space="preserve"> Check whether a given number is even or odd.</w:t>
+      </w:r>
+    </w:p>
+    <w:p>
+      <w:r>
+        <w:rPr>
+          <w:b/>
+        </w:rPr>
+        <w:t>Algorithm:</w:t>
+      </w:r>
+    </w:p>
+    <w:p>
+      <w:r>
+        <w:rPr>
+          <w:b/>
+        </w:rPr>
         <w:t xml:space="preserve">1. </w:t>
       </w:r>
       <w:r>
@@ -674,11 +664,11 @@
       </w:r>
     </w:p>
     <w:p>
-      <w:pPr>
-        <w:pStyle w:val="Heading3"/>
-      </w:pPr>
-      <w:r>
-        <w:t>Code</w:t>
+      <w:r>
+        <w:rPr>
+          <w:b/>
+        </w:rPr>
+        <w:t>Code:</w:t>
       </w:r>
     </w:p>
     <w:p>
@@ -720,11 +710,11 @@
       </w:r>
     </w:p>
     <w:p>
-      <w:pPr>
-        <w:pStyle w:val="Heading4"/>
-      </w:pPr>
-      <w:r>
-        <w:t>Input</w:t>
+      <w:r>
+        <w:rPr>
+          <w:b/>
+        </w:rPr>
+        <w:t>Input:</w:t>
       </w:r>
     </w:p>
     <w:p>
@@ -737,11 +727,11 @@
       </w:r>
     </w:p>
     <w:p>
-      <w:pPr>
-        <w:pStyle w:val="Heading4"/>
-      </w:pPr>
-      <w:r>
-        <w:t>Output</w:t>
+      <w:r>
+        <w:rPr>
+          <w:b/>
+        </w:rPr>
+        <w:t>Output:</w:t>
       </w:r>
     </w:p>
     <w:p>
@@ -754,16 +744,14 @@
       </w:r>
     </w:p>
     <w:p>
-      <w:pPr>
-        <w:pStyle w:val="Heading3"/>
-      </w:pPr>
-      <w:r>
-        <w:t>Result</w:t>
-      </w:r>
-    </w:p>
-    <w:p>
-      <w:r>
-        <w:t>Successfully determined even/odd nature of numbers.</w:t>
+      <w:r>
+        <w:rPr>
+          <w:b/>
+        </w:rPr>
+        <w:t>Result:</w:t>
+      </w:r>
+      <w:r>
+        <w:t xml:space="preserve"> Successfully determined even/odd nature of numbers.</w:t>
       </w:r>
     </w:p>
     <w:p/>
@@ -771,51 +759,47 @@
       <w:pPr>
         <w:pStyle w:val="Heading2"/>
       </w:pPr>
-      <w:bookmarkStart w:id="334534" w:name="problem_3"/>
+      <w:bookmarkStart w:id="48208" w:name="problem_3"/>
       <w:r>
         <w:t>Problem 3: Largest of Three Numbers</w:t>
       </w:r>
-      <w:bookmarkEnd w:id="334534"/>
-    </w:p>
-    <w:p>
-      <w:pPr>
-        <w:pStyle w:val="Heading3"/>
-      </w:pPr>
-      <w:r>
-        <w:t>Description</w:t>
-      </w:r>
-    </w:p>
-    <w:p>
-      <w:r>
-        <w:t>This program compares three numbers using if-else statements to find the largest value. It demonstrates multiple conditional checks and logical operators.</w:t>
-      </w:r>
-    </w:p>
-    <w:p>
-      <w:pPr>
-        <w:pStyle w:val="Heading3"/>
-      </w:pPr>
-      <w:r>
-        <w:t>Objective</w:t>
-      </w:r>
-    </w:p>
-    <w:p>
-      <w:r>
-        <w:t>Find the largest among three numbers using if-else statements.</w:t>
-      </w:r>
-    </w:p>
-    <w:p>
-      <w:pPr>
-        <w:pStyle w:val="Heading3"/>
-      </w:pPr>
-      <w:r>
-        <w:t>Algorithm</w:t>
-      </w:r>
+      <w:bookmarkEnd w:id="48208"/>
     </w:p>
     <w:p>
       <w:r>
         <w:rPr>
           <w:b/>
         </w:rPr>
+        <w:t>Description:</w:t>
+      </w:r>
+      <w:r>
+        <w:t xml:space="preserve"> This program compares three numbers using if-else statements to find the largest value. It demonstrates multiple conditional checks and logical operators.</w:t>
+      </w:r>
+    </w:p>
+    <w:p>
+      <w:r>
+        <w:rPr>
+          <w:b/>
+        </w:rPr>
+        <w:t>Objective:</w:t>
+      </w:r>
+      <w:r>
+        <w:t xml:space="preserve"> Find the largest among three numbers using if-else statements.</w:t>
+      </w:r>
+    </w:p>
+    <w:p>
+      <w:r>
+        <w:rPr>
+          <w:b/>
+        </w:rPr>
+        <w:t>Algorithm:</w:t>
+      </w:r>
+    </w:p>
+    <w:p>
+      <w:r>
+        <w:rPr>
+          <w:b/>
+        </w:rPr>
         <w:t xml:space="preserve">1. </w:t>
       </w:r>
       <w:r>
@@ -856,11 +840,11 @@
       </w:r>
     </w:p>
     <w:p>
-      <w:pPr>
-        <w:pStyle w:val="Heading3"/>
-      </w:pPr>
-      <w:r>
-        <w:t>Code</w:t>
+      <w:r>
+        <w:rPr>
+          <w:b/>
+        </w:rPr>
+        <w:t>Code:</w:t>
       </w:r>
     </w:p>
     <w:p>
@@ -906,11 +890,11 @@
       </w:r>
     </w:p>
     <w:p>
-      <w:pPr>
-        <w:pStyle w:val="Heading4"/>
-      </w:pPr>
-      <w:r>
-        <w:t>Input</w:t>
+      <w:r>
+        <w:rPr>
+          <w:b/>
+        </w:rPr>
+        <w:t>Input:</w:t>
       </w:r>
     </w:p>
     <w:p>
@@ -923,11 +907,11 @@
       </w:r>
     </w:p>
     <w:p>
-      <w:pPr>
-        <w:pStyle w:val="Heading4"/>
-      </w:pPr>
-      <w:r>
-        <w:t>Output</w:t>
+      <w:r>
+        <w:rPr>
+          <w:b/>
+        </w:rPr>
+        <w:t>Output:</w:t>
       </w:r>
     </w:p>
     <w:p>
@@ -940,16 +924,14 @@
       </w:r>
     </w:p>
     <w:p>
-      <w:pPr>
-        <w:pStyle w:val="Heading3"/>
-      </w:pPr>
-      <w:r>
-        <w:t>Result</w:t>
-      </w:r>
-    </w:p>
-    <w:p>
-      <w:r>
-        <w:t>Successfully identified the largest of three numbers.</w:t>
+      <w:r>
+        <w:rPr>
+          <w:b/>
+        </w:rPr>
+        <w:t>Result:</w:t>
+      </w:r>
+      <w:r>
+        <w:t xml:space="preserve"> Successfully identified the largest of three numbers.</w:t>
       </w:r>
     </w:p>
     <w:p/>
@@ -957,51 +939,47 @@
       <w:pPr>
         <w:pStyle w:val="Heading2"/>
       </w:pPr>
-      <w:bookmarkStart w:id="384628" w:name="problem_4"/>
+      <w:bookmarkStart w:id="722482" w:name="problem_4"/>
       <w:r>
         <w:t>Problem 4: Sum of N Natural Numbers</w:t>
       </w:r>
-      <w:bookmarkEnd w:id="384628"/>
-    </w:p>
-    <w:p>
-      <w:pPr>
-        <w:pStyle w:val="Heading3"/>
-      </w:pPr>
-      <w:r>
-        <w:t>Description</w:t>
-      </w:r>
-    </w:p>
-    <w:p>
-      <w:r>
-        <w:t>This program calculates the sum of first N natural numbers using a for loop. It demonstrates loop iteration and accumulation techniques.</w:t>
-      </w:r>
-    </w:p>
-    <w:p>
-      <w:pPr>
-        <w:pStyle w:val="Heading3"/>
-      </w:pPr>
-      <w:r>
-        <w:t>Objective</w:t>
-      </w:r>
-    </w:p>
-    <w:p>
-      <w:r>
-        <w:t>Calculate the sum of first N natural numbers.</w:t>
-      </w:r>
-    </w:p>
-    <w:p>
-      <w:pPr>
-        <w:pStyle w:val="Heading3"/>
-      </w:pPr>
-      <w:r>
-        <w:t>Algorithm</w:t>
-      </w:r>
+      <w:bookmarkEnd w:id="722482"/>
     </w:p>
     <w:p>
       <w:r>
         <w:rPr>
           <w:b/>
         </w:rPr>
+        <w:t>Description:</w:t>
+      </w:r>
+      <w:r>
+        <w:t xml:space="preserve"> This program calculates the sum of first N natural numbers using a for loop. It demonstrates loop iteration and accumulation techniques.</w:t>
+      </w:r>
+    </w:p>
+    <w:p>
+      <w:r>
+        <w:rPr>
+          <w:b/>
+        </w:rPr>
+        <w:t>Objective:</w:t>
+      </w:r>
+      <w:r>
+        <w:t xml:space="preserve"> Calculate the sum of first N natural numbers.</w:t>
+      </w:r>
+    </w:p>
+    <w:p>
+      <w:r>
+        <w:rPr>
+          <w:b/>
+        </w:rPr>
+        <w:t>Algorithm:</w:t>
+      </w:r>
+    </w:p>
+    <w:p>
+      <w:r>
+        <w:rPr>
+          <w:b/>
+        </w:rPr>
         <w:t xml:space="preserve">1. </w:t>
       </w:r>
       <w:r>
@@ -1053,11 +1031,11 @@
       </w:r>
     </w:p>
     <w:p>
-      <w:pPr>
-        <w:pStyle w:val="Heading3"/>
-      </w:pPr>
-      <w:r>
-        <w:t>Code</w:t>
+      <w:r>
+        <w:rPr>
+          <w:b/>
+        </w:rPr>
+        <w:t>Code:</w:t>
       </w:r>
     </w:p>
     <w:p>
@@ -1099,11 +1077,11 @@
       </w:r>
     </w:p>
     <w:p>
-      <w:pPr>
-        <w:pStyle w:val="Heading4"/>
-      </w:pPr>
-      <w:r>
-        <w:t>Input</w:t>
+      <w:r>
+        <w:rPr>
+          <w:b/>
+        </w:rPr>
+        <w:t>Input:</w:t>
       </w:r>
     </w:p>
     <w:p>
@@ -1116,11 +1094,11 @@
       </w:r>
     </w:p>
     <w:p>
-      <w:pPr>
-        <w:pStyle w:val="Heading4"/>
-      </w:pPr>
-      <w:r>
-        <w:t>Output</w:t>
+      <w:r>
+        <w:rPr>
+          <w:b/>
+        </w:rPr>
+        <w:t>Output:</w:t>
       </w:r>
     </w:p>
     <w:p>
@@ -1133,16 +1111,14 @@
       </w:r>
     </w:p>
     <w:p>
-      <w:pPr>
-        <w:pStyle w:val="Heading3"/>
-      </w:pPr>
-      <w:r>
-        <w:t>Result</w:t>
-      </w:r>
-    </w:p>
-    <w:p>
-      <w:r>
-        <w:t>Successfully calculated sum of N natural numbers.</w:t>
+      <w:r>
+        <w:rPr>
+          <w:b/>
+        </w:rPr>
+        <w:t>Result:</w:t>
+      </w:r>
+      <w:r>
+        <w:t xml:space="preserve"> Successfully calculated sum of N natural numbers.</w:t>
       </w:r>
     </w:p>
     <w:p/>
@@ -1150,51 +1126,47 @@
       <w:pPr>
         <w:pStyle w:val="Heading2"/>
       </w:pPr>
-      <w:bookmarkStart w:id="374286" w:name="problem_5"/>
+      <w:bookmarkStart w:id="328329" w:name="problem_5"/>
       <w:r>
         <w:t>Problem 5: Multiplication Table</w:t>
       </w:r>
-      <w:bookmarkEnd w:id="374286"/>
-    </w:p>
-    <w:p>
-      <w:pPr>
-        <w:pStyle w:val="Heading3"/>
-      </w:pPr>
-      <w:r>
-        <w:t>Description</w:t>
-      </w:r>
-    </w:p>
-    <w:p>
-      <w:r>
-        <w:t>This program generates and displays the multiplication table for any given number from 1 to 10. It demonstrates formatted output and loop control.</w:t>
-      </w:r>
-    </w:p>
-    <w:p>
-      <w:pPr>
-        <w:pStyle w:val="Heading3"/>
-      </w:pPr>
-      <w:r>
-        <w:t>Objective</w:t>
-      </w:r>
-    </w:p>
-    <w:p>
-      <w:r>
-        <w:t>Print the multiplication table of a given number.</w:t>
-      </w:r>
-    </w:p>
-    <w:p>
-      <w:pPr>
-        <w:pStyle w:val="Heading3"/>
-      </w:pPr>
-      <w:r>
-        <w:t>Algorithm</w:t>
-      </w:r>
+      <w:bookmarkEnd w:id="328329"/>
     </w:p>
     <w:p>
       <w:r>
         <w:rPr>
           <w:b/>
         </w:rPr>
+        <w:t>Description:</w:t>
+      </w:r>
+      <w:r>
+        <w:t xml:space="preserve"> This program generates and displays the multiplication table for any given number from 1 to 10. It demonstrates formatted output and loop control.</w:t>
+      </w:r>
+    </w:p>
+    <w:p>
+      <w:r>
+        <w:rPr>
+          <w:b/>
+        </w:rPr>
+        <w:t>Objective:</w:t>
+      </w:r>
+      <w:r>
+        <w:t xml:space="preserve"> Print the multiplication table of a given number.</w:t>
+      </w:r>
+    </w:p>
+    <w:p>
+      <w:r>
+        <w:rPr>
+          <w:b/>
+        </w:rPr>
+        <w:t>Algorithm:</w:t>
+      </w:r>
+    </w:p>
+    <w:p>
+      <w:r>
+        <w:rPr>
+          <w:b/>
+        </w:rPr>
         <w:t xml:space="preserve">1. </w:t>
       </w:r>
       <w:r>
@@ -1235,11 +1207,11 @@
       </w:r>
     </w:p>
     <w:p>
-      <w:pPr>
-        <w:pStyle w:val="Heading3"/>
-      </w:pPr>
-      <w:r>
-        <w:t>Code</w:t>
+      <w:r>
+        <w:rPr>
+          <w:b/>
+        </w:rPr>
+        <w:t>Code:</w:t>
       </w:r>
     </w:p>
     <w:p>
@@ -1281,11 +1253,11 @@
       </w:r>
     </w:p>
     <w:p>
-      <w:pPr>
-        <w:pStyle w:val="Heading4"/>
-      </w:pPr>
-      <w:r>
-        <w:t>Input</w:t>
+      <w:r>
+        <w:rPr>
+          <w:b/>
+        </w:rPr>
+        <w:t>Input:</w:t>
       </w:r>
     </w:p>
     <w:p>
@@ -1298,11 +1270,11 @@
       </w:r>
     </w:p>
     <w:p>
-      <w:pPr>
-        <w:pStyle w:val="Heading4"/>
-      </w:pPr>
-      <w:r>
-        <w:t>Output</w:t>
+      <w:r>
+        <w:rPr>
+          <w:b/>
+        </w:rPr>
+        <w:t>Output:</w:t>
       </w:r>
     </w:p>
     <w:p>
@@ -1335,16 +1307,14 @@
       </w:r>
     </w:p>
     <w:p>
-      <w:pPr>
-        <w:pStyle w:val="Heading3"/>
-      </w:pPr>
-      <w:r>
-        <w:t>Result</w:t>
-      </w:r>
-    </w:p>
-    <w:p>
-      <w:r>
-        <w:t>Successfully generated multiplication table up to 10.</w:t>
+      <w:r>
+        <w:rPr>
+          <w:b/>
+        </w:rPr>
+        <w:t>Result:</w:t>
+      </w:r>
+      <w:r>
+        <w:t xml:space="preserve"> Successfully generated multiplication table up to 10.</w:t>
       </w:r>
     </w:p>
     <w:p/>
@@ -1352,51 +1322,47 @@
       <w:pPr>
         <w:pStyle w:val="Heading2"/>
       </w:pPr>
-      <w:bookmarkStart w:id="120454" w:name="problem_6"/>
+      <w:bookmarkStart w:id="196807" w:name="problem_6"/>
       <w:r>
         <w:t>Problem 6: Factorial Calculator</w:t>
       </w:r>
-      <w:bookmarkEnd w:id="120454"/>
-    </w:p>
-    <w:p>
-      <w:pPr>
-        <w:pStyle w:val="Heading3"/>
-      </w:pPr>
-      <w:r>
-        <w:t>Description</w:t>
-      </w:r>
-    </w:p>
-    <w:p>
-      <w:r>
-        <w:t>This program calculates the factorial of a number using iterative multiplication. It uses long long data type to handle large factorial values.</w:t>
-      </w:r>
-    </w:p>
-    <w:p>
-      <w:pPr>
-        <w:pStyle w:val="Heading3"/>
-      </w:pPr>
-      <w:r>
-        <w:t>Objective</w:t>
-      </w:r>
-    </w:p>
-    <w:p>
-      <w:r>
-        <w:t>Calculate factorial of a number using a loop.</w:t>
-      </w:r>
-    </w:p>
-    <w:p>
-      <w:pPr>
-        <w:pStyle w:val="Heading3"/>
-      </w:pPr>
-      <w:r>
-        <w:t>Algorithm</w:t>
-      </w:r>
+      <w:bookmarkEnd w:id="196807"/>
     </w:p>
     <w:p>
       <w:r>
         <w:rPr>
           <w:b/>
         </w:rPr>
+        <w:t>Description:</w:t>
+      </w:r>
+      <w:r>
+        <w:t xml:space="preserve"> This program calculates the factorial of a number using iterative multiplication. It uses long long data type to handle large factorial values.</w:t>
+      </w:r>
+    </w:p>
+    <w:p>
+      <w:r>
+        <w:rPr>
+          <w:b/>
+        </w:rPr>
+        <w:t>Objective:</w:t>
+      </w:r>
+      <w:r>
+        <w:t xml:space="preserve"> Calculate factorial of a number using a loop.</w:t>
+      </w:r>
+    </w:p>
+    <w:p>
+      <w:r>
+        <w:rPr>
+          <w:b/>
+        </w:rPr>
+        <w:t>Algorithm:</w:t>
+      </w:r>
+    </w:p>
+    <w:p>
+      <w:r>
+        <w:rPr>
+          <w:b/>
+        </w:rPr>
         <w:t xml:space="preserve">1. </w:t>
       </w:r>
       <w:r>
@@ -1448,11 +1414,11 @@
       </w:r>
     </w:p>
     <w:p>
-      <w:pPr>
-        <w:pStyle w:val="Heading3"/>
-      </w:pPr>
-      <w:r>
-        <w:t>Code</w:t>
+      <w:r>
+        <w:rPr>
+          <w:b/>
+        </w:rPr>
+        <w:t>Code:</w:t>
       </w:r>
     </w:p>
     <w:p>
@@ -1496,11 +1462,11 @@
       </w:r>
     </w:p>
     <w:p>
-      <w:pPr>
-        <w:pStyle w:val="Heading4"/>
-      </w:pPr>
-      <w:r>
-        <w:t>Input</w:t>
+      <w:r>
+        <w:rPr>
+          <w:b/>
+        </w:rPr>
+        <w:t>Input:</w:t>
       </w:r>
     </w:p>
     <w:p>
@@ -1513,11 +1479,11 @@
       </w:r>
     </w:p>
     <w:p>
-      <w:pPr>
-        <w:pStyle w:val="Heading4"/>
-      </w:pPr>
-      <w:r>
-        <w:t>Output</w:t>
+      <w:r>
+        <w:rPr>
+          <w:b/>
+        </w:rPr>
+        <w:t>Output:</w:t>
       </w:r>
     </w:p>
     <w:p>
@@ -1530,16 +1496,14 @@
       </w:r>
     </w:p>
     <w:p>
-      <w:pPr>
-        <w:pStyle w:val="Heading3"/>
-      </w:pPr>
-      <w:r>
-        <w:t>Result</w:t>
-      </w:r>
-    </w:p>
-    <w:p>
-      <w:r>
-        <w:t>Successfully calculated factorial of given numbers.</w:t>
+      <w:r>
+        <w:rPr>
+          <w:b/>
+        </w:rPr>
+        <w:t>Result:</w:t>
+      </w:r>
+      <w:r>
+        <w:t xml:space="preserve"> Successfully calculated factorial of given numbers.</w:t>
       </w:r>
     </w:p>
     <w:p/>
@@ -1547,51 +1511,47 @@
       <w:pPr>
         <w:pStyle w:val="Heading2"/>
       </w:pPr>
-      <w:bookmarkStart w:id="209969" w:name="problem_7"/>
+      <w:bookmarkStart w:id="166132" w:name="problem_7"/>
       <w:r>
         <w:t>Problem 7: Reverse a Number</w:t>
       </w:r>
-      <w:bookmarkEnd w:id="209969"/>
-    </w:p>
-    <w:p>
-      <w:pPr>
-        <w:pStyle w:val="Heading3"/>
-      </w:pPr>
-      <w:r>
-        <w:t>Description</w:t>
-      </w:r>
-    </w:p>
-    <w:p>
-      <w:r>
-        <w:t>This program reverses the digits of an integer using modulus and division operations. It demonstrates number manipulation and while loop usage.</w:t>
-      </w:r>
-    </w:p>
-    <w:p>
-      <w:pPr>
-        <w:pStyle w:val="Heading3"/>
-      </w:pPr>
-      <w:r>
-        <w:t>Objective</w:t>
-      </w:r>
-    </w:p>
-    <w:p>
-      <w:r>
-        <w:t>Take an integer as input and print its reverse.</w:t>
-      </w:r>
-    </w:p>
-    <w:p>
-      <w:pPr>
-        <w:pStyle w:val="Heading3"/>
-      </w:pPr>
-      <w:r>
-        <w:t>Algorithm</w:t>
-      </w:r>
+      <w:bookmarkEnd w:id="166132"/>
     </w:p>
     <w:p>
       <w:r>
         <w:rPr>
           <w:b/>
         </w:rPr>
+        <w:t>Description:</w:t>
+      </w:r>
+      <w:r>
+        <w:t xml:space="preserve"> This program reverses the digits of an integer using modulus and division operations. It demonstrates number manipulation and while loop usage.</w:t>
+      </w:r>
+    </w:p>
+    <w:p>
+      <w:r>
+        <w:rPr>
+          <w:b/>
+        </w:rPr>
+        <w:t>Objective:</w:t>
+      </w:r>
+      <w:r>
+        <w:t xml:space="preserve"> Take an integer as input and print its reverse.</w:t>
+      </w:r>
+    </w:p>
+    <w:p>
+      <w:r>
+        <w:rPr>
+          <w:b/>
+        </w:rPr>
+        <w:t>Algorithm:</w:t>
+      </w:r>
+    </w:p>
+    <w:p>
+      <w:r>
+        <w:rPr>
+          <w:b/>
+        </w:rPr>
         <w:t xml:space="preserve">1. </w:t>
       </w:r>
       <w:r>
@@ -1654,11 +1614,11 @@
       </w:r>
     </w:p>
     <w:p>
-      <w:pPr>
-        <w:pStyle w:val="Heading3"/>
-      </w:pPr>
-      <w:r>
-        <w:t>Code</w:t>
+      <w:r>
+        <w:rPr>
+          <w:b/>
+        </w:rPr>
+        <w:t>Code:</w:t>
       </w:r>
     </w:p>
     <w:p>
@@ -1706,11 +1666,11 @@
       </w:r>
     </w:p>
     <w:p>
-      <w:pPr>
-        <w:pStyle w:val="Heading4"/>
-      </w:pPr>
-      <w:r>
-        <w:t>Input</w:t>
+      <w:r>
+        <w:rPr>
+          <w:b/>
+        </w:rPr>
+        <w:t>Input:</w:t>
       </w:r>
     </w:p>
     <w:p>
@@ -1723,11 +1683,11 @@
       </w:r>
     </w:p>
     <w:p>
-      <w:pPr>
-        <w:pStyle w:val="Heading4"/>
-      </w:pPr>
-      <w:r>
-        <w:t>Output</w:t>
+      <w:r>
+        <w:rPr>
+          <w:b/>
+        </w:rPr>
+        <w:t>Output:</w:t>
       </w:r>
     </w:p>
     <w:p>
@@ -1740,16 +1700,14 @@
       </w:r>
     </w:p>
     <w:p>
-      <w:pPr>
-        <w:pStyle w:val="Heading3"/>
-      </w:pPr>
-      <w:r>
-        <w:t>Result</w:t>
-      </w:r>
-    </w:p>
-    <w:p>
-      <w:r>
-        <w:t>Successfully reversed the input number.</w:t>
+      <w:r>
+        <w:rPr>
+          <w:b/>
+        </w:rPr>
+        <w:t>Result:</w:t>
+      </w:r>
+      <w:r>
+        <w:t xml:space="preserve"> Successfully reversed the input number.</w:t>
       </w:r>
     </w:p>
     <w:p/>
@@ -1757,51 +1715,47 @@
       <w:pPr>
         <w:pStyle w:val="Heading2"/>
       </w:pPr>
-      <w:bookmarkStart w:id="912814" w:name="problem_8"/>
+      <w:bookmarkStart w:id="165169" w:name="problem_8"/>
       <w:r>
         <w:t>Problem 8: Count Digits</w:t>
       </w:r>
-      <w:bookmarkEnd w:id="912814"/>
-    </w:p>
-    <w:p>
-      <w:pPr>
-        <w:pStyle w:val="Heading3"/>
-      </w:pPr>
-      <w:r>
-        <w:t>Description</w:t>
-      </w:r>
-    </w:p>
-    <w:p>
-      <w:r>
-        <w:t>This program counts the total number of digits in an integer by repeatedly dividing by 10. It handles the special case of zero.</w:t>
-      </w:r>
-    </w:p>
-    <w:p>
-      <w:pPr>
-        <w:pStyle w:val="Heading3"/>
-      </w:pPr>
-      <w:r>
-        <w:t>Objective</w:t>
-      </w:r>
-    </w:p>
-    <w:p>
-      <w:r>
-        <w:t>Count the number of digits in a given integer.</w:t>
-      </w:r>
-    </w:p>
-    <w:p>
-      <w:pPr>
-        <w:pStyle w:val="Heading3"/>
-      </w:pPr>
-      <w:r>
-        <w:t>Algorithm</w:t>
-      </w:r>
+      <w:bookmarkEnd w:id="165169"/>
     </w:p>
     <w:p>
       <w:r>
         <w:rPr>
           <w:b/>
         </w:rPr>
+        <w:t>Description:</w:t>
+      </w:r>
+      <w:r>
+        <w:t xml:space="preserve"> This program counts the total number of digits in an integer by repeatedly dividing by 10. It handles the special case of zero.</w:t>
+      </w:r>
+    </w:p>
+    <w:p>
+      <w:r>
+        <w:rPr>
+          <w:b/>
+        </w:rPr>
+        <w:t>Objective:</w:t>
+      </w:r>
+      <w:r>
+        <w:t xml:space="preserve"> Count the number of digits in a given integer.</w:t>
+      </w:r>
+    </w:p>
+    <w:p>
+      <w:r>
+        <w:rPr>
+          <w:b/>
+        </w:rPr>
+        <w:t>Algorithm:</w:t>
+      </w:r>
+    </w:p>
+    <w:p>
+      <w:r>
+        <w:rPr>
+          <w:b/>
+        </w:rPr>
         <w:t xml:space="preserve">1. </w:t>
       </w:r>
       <w:r>
@@ -1864,11 +1818,11 @@
       </w:r>
     </w:p>
     <w:p>
-      <w:pPr>
-        <w:pStyle w:val="Heading3"/>
-      </w:pPr>
-      <w:r>
-        <w:t>Code</w:t>
+      <w:r>
+        <w:rPr>
+          <w:b/>
+        </w:rPr>
+        <w:t>Code:</w:t>
       </w:r>
     </w:p>
     <w:p>
@@ -1922,11 +1876,11 @@
       </w:r>
     </w:p>
     <w:p>
-      <w:pPr>
-        <w:pStyle w:val="Heading4"/>
-      </w:pPr>
-      <w:r>
-        <w:t>Input</w:t>
+      <w:r>
+        <w:rPr>
+          <w:b/>
+        </w:rPr>
+        <w:t>Input:</w:t>
       </w:r>
     </w:p>
     <w:p>
@@ -1939,11 +1893,11 @@
       </w:r>
     </w:p>
     <w:p>
-      <w:pPr>
-        <w:pStyle w:val="Heading4"/>
-      </w:pPr>
-      <w:r>
-        <w:t>Output</w:t>
+      <w:r>
+        <w:rPr>
+          <w:b/>
+        </w:rPr>
+        <w:t>Output:</w:t>
       </w:r>
     </w:p>
     <w:p>
@@ -1956,16 +1910,14 @@
       </w:r>
     </w:p>
     <w:p>
-      <w:pPr>
-        <w:pStyle w:val="Heading3"/>
-      </w:pPr>
-      <w:r>
-        <w:t>Result</w:t>
-      </w:r>
-    </w:p>
-    <w:p>
-      <w:r>
-        <w:t>Successfully counted digits in any integer.</w:t>
+      <w:r>
+        <w:rPr>
+          <w:b/>
+        </w:rPr>
+        <w:t>Result:</w:t>
+      </w:r>
+      <w:r>
+        <w:t xml:space="preserve"> Successfully counted digits in any integer.</w:t>
       </w:r>
     </w:p>
     <w:p/>
@@ -1973,51 +1925,47 @@
       <w:pPr>
         <w:pStyle w:val="Heading2"/>
       </w:pPr>
-      <w:bookmarkStart w:id="159732" w:name="problem_9"/>
+      <w:bookmarkStart w:id="159985" w:name="problem_9"/>
       <w:r>
         <w:t>Problem 9: Prime Number Checker</w:t>
       </w:r>
-      <w:bookmarkEnd w:id="159732"/>
-    </w:p>
-    <w:p>
-      <w:pPr>
-        <w:pStyle w:val="Heading3"/>
-      </w:pPr>
-      <w:r>
-        <w:t>Description</w:t>
-      </w:r>
-    </w:p>
-    <w:p>
-      <w:r>
-        <w:t>This program checks if a number is prime by testing divisibility up to its square root. It demonstrates efficient algorithm design.</w:t>
-      </w:r>
-    </w:p>
-    <w:p>
-      <w:pPr>
-        <w:pStyle w:val="Heading3"/>
-      </w:pPr>
-      <w:r>
-        <w:t>Objective</w:t>
-      </w:r>
-    </w:p>
-    <w:p>
-      <w:r>
-        <w:t>Check if a given number is prime or not.</w:t>
-      </w:r>
-    </w:p>
-    <w:p>
-      <w:pPr>
-        <w:pStyle w:val="Heading3"/>
-      </w:pPr>
-      <w:r>
-        <w:t>Algorithm</w:t>
-      </w:r>
+      <w:bookmarkEnd w:id="159985"/>
     </w:p>
     <w:p>
       <w:r>
         <w:rPr>
           <w:b/>
         </w:rPr>
+        <w:t>Description:</w:t>
+      </w:r>
+      <w:r>
+        <w:t xml:space="preserve"> This program checks if a number is prime by testing divisibility up to its square root. It demonstrates efficient algorithm design.</w:t>
+      </w:r>
+    </w:p>
+    <w:p>
+      <w:r>
+        <w:rPr>
+          <w:b/>
+        </w:rPr>
+        <w:t>Objective:</w:t>
+      </w:r>
+      <w:r>
+        <w:t xml:space="preserve"> Check if a given number is prime or not.</w:t>
+      </w:r>
+    </w:p>
+    <w:p>
+      <w:r>
+        <w:rPr>
+          <w:b/>
+        </w:rPr>
+        <w:t>Algorithm:</w:t>
+      </w:r>
+    </w:p>
+    <w:p>
+      <w:r>
+        <w:rPr>
+          <w:b/>
+        </w:rPr>
         <w:t xml:space="preserve">1. </w:t>
       </w:r>
       <w:r>
@@ -2080,11 +2028,11 @@
       </w:r>
     </w:p>
     <w:p>
-      <w:pPr>
-        <w:pStyle w:val="Heading3"/>
-      </w:pPr>
-      <w:r>
-        <w:t>Code</w:t>
+      <w:r>
+        <w:rPr>
+          <w:b/>
+        </w:rPr>
+        <w:t>Code:</w:t>
       </w:r>
     </w:p>
     <w:p>
@@ -2146,11 +2094,11 @@
       </w:r>
     </w:p>
     <w:p>
-      <w:pPr>
-        <w:pStyle w:val="Heading4"/>
-      </w:pPr>
-      <w:r>
-        <w:t>Input</w:t>
+      <w:r>
+        <w:rPr>
+          <w:b/>
+        </w:rPr>
+        <w:t>Input:</w:t>
       </w:r>
     </w:p>
     <w:p>
@@ -2163,11 +2111,11 @@
       </w:r>
     </w:p>
     <w:p>
-      <w:pPr>
-        <w:pStyle w:val="Heading4"/>
-      </w:pPr>
-      <w:r>
-        <w:t>Output</w:t>
+      <w:r>
+        <w:rPr>
+          <w:b/>
+        </w:rPr>
+        <w:t>Output:</w:t>
       </w:r>
     </w:p>
     <w:p>
@@ -2180,16 +2128,14 @@
       </w:r>
     </w:p>
     <w:p>
-      <w:pPr>
-        <w:pStyle w:val="Heading3"/>
-      </w:pPr>
-      <w:r>
-        <w:t>Result</w:t>
-      </w:r>
-    </w:p>
-    <w:p>
-      <w:r>
-        <w:t>Successfully identified prime numbers efficiently.</w:t>
+      <w:r>
+        <w:rPr>
+          <w:b/>
+        </w:rPr>
+        <w:t>Result:</w:t>
+      </w:r>
+      <w:r>
+        <w:t xml:space="preserve"> Successfully identified prime numbers efficiently.</w:t>
       </w:r>
     </w:p>
     <w:p/>
@@ -2197,51 +2143,47 @@
       <w:pPr>
         <w:pStyle w:val="Heading2"/>
       </w:pPr>
-      <w:bookmarkStart w:id="420305" w:name="problem_10"/>
+      <w:bookmarkStart w:id="436975" w:name="problem_10"/>
       <w:r>
         <w:t>Problem 10: Sum of Array Elements</w:t>
       </w:r>
-      <w:bookmarkEnd w:id="420305"/>
-    </w:p>
-    <w:p>
-      <w:pPr>
-        <w:pStyle w:val="Heading3"/>
-      </w:pPr>
-      <w:r>
-        <w:t>Description</w:t>
-      </w:r>
-    </w:p>
-    <w:p>
-      <w:r>
-        <w:t>This program demonstrates basic array operations by calculating the sum of all elements. It uses variable-length arrays and array traversal.</w:t>
-      </w:r>
-    </w:p>
-    <w:p>
-      <w:pPr>
-        <w:pStyle w:val="Heading3"/>
-      </w:pPr>
-      <w:r>
-        <w:t>Objective</w:t>
-      </w:r>
-    </w:p>
-    <w:p>
-      <w:r>
-        <w:t>Calculate and display the sum of all elements in an integer array.</w:t>
-      </w:r>
-    </w:p>
-    <w:p>
-      <w:pPr>
-        <w:pStyle w:val="Heading3"/>
-      </w:pPr>
-      <w:r>
-        <w:t>Algorithm</w:t>
-      </w:r>
+      <w:bookmarkEnd w:id="436975"/>
     </w:p>
     <w:p>
       <w:r>
         <w:rPr>
           <w:b/>
         </w:rPr>
+        <w:t>Description:</w:t>
+      </w:r>
+      <w:r>
+        <w:t xml:space="preserve"> This program demonstrates basic array operations by calculating the sum of all elements. It uses variable-length arrays and array traversal.</w:t>
+      </w:r>
+    </w:p>
+    <w:p>
+      <w:r>
+        <w:rPr>
+          <w:b/>
+        </w:rPr>
+        <w:t>Objective:</w:t>
+      </w:r>
+      <w:r>
+        <w:t xml:space="preserve"> Calculate and display the sum of all elements in an integer array.</w:t>
+      </w:r>
+    </w:p>
+    <w:p>
+      <w:r>
+        <w:rPr>
+          <w:b/>
+        </w:rPr>
+        <w:t>Algorithm:</w:t>
+      </w:r>
+    </w:p>
+    <w:p>
+      <w:r>
+        <w:rPr>
+          <w:b/>
+        </w:rPr>
         <w:t xml:space="preserve">1. </w:t>
       </w:r>
       <w:r>
@@ -2304,11 +2246,11 @@
       </w:r>
     </w:p>
     <w:p>
-      <w:pPr>
-        <w:pStyle w:val="Heading3"/>
-      </w:pPr>
-      <w:r>
-        <w:t>Code</w:t>
+      <w:r>
+        <w:rPr>
+          <w:b/>
+        </w:rPr>
+        <w:t>Code:</w:t>
       </w:r>
     </w:p>
     <w:p>
@@ -2356,11 +2298,11 @@
       </w:r>
     </w:p>
     <w:p>
-      <w:pPr>
-        <w:pStyle w:val="Heading4"/>
-      </w:pPr>
-      <w:r>
-        <w:t>Input</w:t>
+      <w:r>
+        <w:rPr>
+          <w:b/>
+        </w:rPr>
+        <w:t>Input:</w:t>
       </w:r>
     </w:p>
     <w:p>
@@ -2375,11 +2317,11 @@
       </w:r>
     </w:p>
     <w:p>
-      <w:pPr>
-        <w:pStyle w:val="Heading4"/>
-      </w:pPr>
-      <w:r>
-        <w:t>Output</w:t>
+      <w:r>
+        <w:rPr>
+          <w:b/>
+        </w:rPr>
+        <w:t>Output:</w:t>
       </w:r>
     </w:p>
     <w:p>
@@ -2392,16 +2334,14 @@
       </w:r>
     </w:p>
     <w:p>
-      <w:pPr>
-        <w:pStyle w:val="Heading3"/>
-      </w:pPr>
-      <w:r>
-        <w:t>Result</w:t>
-      </w:r>
-    </w:p>
-    <w:p>
-      <w:r>
-        <w:t>Successfully calculated sum of array elements.</w:t>
+      <w:r>
+        <w:rPr>
+          <w:b/>
+        </w:rPr>
+        <w:t>Result:</w:t>
+      </w:r>
+      <w:r>
+        <w:t xml:space="preserve"> Successfully calculated sum of array elements.</w:t>
       </w:r>
     </w:p>
     <w:p/>
@@ -2409,51 +2349,47 @@
       <w:pPr>
         <w:pStyle w:val="Heading2"/>
       </w:pPr>
-      <w:bookmarkStart w:id="356265" w:name="problem_11"/>
+      <w:bookmarkStart w:id="865646" w:name="problem_11"/>
       <w:r>
         <w:t>Problem 11: Find Largest in Array</w:t>
       </w:r>
-      <w:bookmarkEnd w:id="356265"/>
-    </w:p>
-    <w:p>
-      <w:pPr>
-        <w:pStyle w:val="Heading3"/>
-      </w:pPr>
-      <w:r>
-        <w:t>Description</w:t>
-      </w:r>
-    </w:p>
-    <w:p>
-      <w:r>
-        <w:t>This program finds the maximum element in an array by comparing each element with the current largest value.</w:t>
-      </w:r>
-    </w:p>
-    <w:p>
-      <w:pPr>
-        <w:pStyle w:val="Heading3"/>
-      </w:pPr>
-      <w:r>
-        <w:t>Objective</w:t>
-      </w:r>
-    </w:p>
-    <w:p>
-      <w:r>
-        <w:t>Write a program to find the largest element in an array of integers.</w:t>
-      </w:r>
-    </w:p>
-    <w:p>
-      <w:pPr>
-        <w:pStyle w:val="Heading3"/>
-      </w:pPr>
-      <w:r>
-        <w:t>Algorithm</w:t>
-      </w:r>
+      <w:bookmarkEnd w:id="865646"/>
     </w:p>
     <w:p>
       <w:r>
         <w:rPr>
           <w:b/>
         </w:rPr>
+        <w:t>Description:</w:t>
+      </w:r>
+      <w:r>
+        <w:t xml:space="preserve"> This program finds the maximum element in an array by comparing each element with the current largest value.</w:t>
+      </w:r>
+    </w:p>
+    <w:p>
+      <w:r>
+        <w:rPr>
+          <w:b/>
+        </w:rPr>
+        <w:t>Objective:</w:t>
+      </w:r>
+      <w:r>
+        <w:t xml:space="preserve"> Write a program to find the largest element in an array of integers.</w:t>
+      </w:r>
+    </w:p>
+    <w:p>
+      <w:r>
+        <w:rPr>
+          <w:b/>
+        </w:rPr>
+        <w:t>Algorithm:</w:t>
+      </w:r>
+    </w:p>
+    <w:p>
+      <w:r>
+        <w:rPr>
+          <w:b/>
+        </w:rPr>
         <w:t xml:space="preserve">1. </w:t>
       </w:r>
       <w:r>
@@ -2516,11 +2452,11 @@
       </w:r>
     </w:p>
     <w:p>
-      <w:pPr>
-        <w:pStyle w:val="Heading3"/>
-      </w:pPr>
-      <w:r>
-        <w:t>Code</w:t>
+      <w:r>
+        <w:rPr>
+          <w:b/>
+        </w:rPr>
+        <w:t>Code:</w:t>
       </w:r>
     </w:p>
     <w:p>
@@ -2576,11 +2512,11 @@
       </w:r>
     </w:p>
     <w:p>
-      <w:pPr>
-        <w:pStyle w:val="Heading4"/>
-      </w:pPr>
-      <w:r>
-        <w:t>Input</w:t>
+      <w:r>
+        <w:rPr>
+          <w:b/>
+        </w:rPr>
+        <w:t>Input:</w:t>
       </w:r>
     </w:p>
     <w:p>
@@ -2595,11 +2531,11 @@
       </w:r>
     </w:p>
     <w:p>
-      <w:pPr>
-        <w:pStyle w:val="Heading4"/>
-      </w:pPr>
-      <w:r>
-        <w:t>Output</w:t>
+      <w:r>
+        <w:rPr>
+          <w:b/>
+        </w:rPr>
+        <w:t>Output:</w:t>
       </w:r>
     </w:p>
     <w:p>
@@ -2612,16 +2548,14 @@
       </w:r>
     </w:p>
     <w:p>
-      <w:pPr>
-        <w:pStyle w:val="Heading3"/>
-      </w:pPr>
-      <w:r>
-        <w:t>Result</w:t>
-      </w:r>
-    </w:p>
-    <w:p>
-      <w:r>
-        <w:t>Successfully found the largest element in the array.</w:t>
+      <w:r>
+        <w:rPr>
+          <w:b/>
+        </w:rPr>
+        <w:t>Result:</w:t>
+      </w:r>
+      <w:r>
+        <w:t xml:space="preserve"> Successfully found the largest element in the array.</w:t>
       </w:r>
     </w:p>
     <w:p/>
@@ -2629,51 +2563,47 @@
       <w:pPr>
         <w:pStyle w:val="Heading2"/>
       </w:pPr>
-      <w:bookmarkStart w:id="967857" w:name="problem_12"/>
+      <w:bookmarkStart w:id="295275" w:name="problem_12"/>
       <w:r>
         <w:t>Problem 12: Simple Calculator</w:t>
       </w:r>
-      <w:bookmarkEnd w:id="967857"/>
-    </w:p>
-    <w:p>
-      <w:pPr>
-        <w:pStyle w:val="Heading3"/>
-      </w:pPr>
-      <w:r>
-        <w:t>Description</w:t>
-      </w:r>
-    </w:p>
-    <w:p>
-      <w:r>
-        <w:t>This program implements a basic calculator with four operations using switch-case statements. It includes error handling for division by zero and invalid operators.</w:t>
-      </w:r>
-    </w:p>
-    <w:p>
-      <w:pPr>
-        <w:pStyle w:val="Heading3"/>
-      </w:pPr>
-      <w:r>
-        <w:t>Objective</w:t>
-      </w:r>
-    </w:p>
-    <w:p>
-      <w:r>
-        <w:t>Create a calculator that performs basic arithmetic operations.</w:t>
-      </w:r>
-    </w:p>
-    <w:p>
-      <w:pPr>
-        <w:pStyle w:val="Heading3"/>
-      </w:pPr>
-      <w:r>
-        <w:t>Algorithm</w:t>
-      </w:r>
+      <w:bookmarkEnd w:id="295275"/>
     </w:p>
     <w:p>
       <w:r>
         <w:rPr>
           <w:b/>
         </w:rPr>
+        <w:t>Description:</w:t>
+      </w:r>
+      <w:r>
+        <w:t xml:space="preserve"> This program implements a basic calculator with four operations using switch-case statements. It includes error handling for division by zero and invalid operators.</w:t>
+      </w:r>
+    </w:p>
+    <w:p>
+      <w:r>
+        <w:rPr>
+          <w:b/>
+        </w:rPr>
+        <w:t>Objective:</w:t>
+      </w:r>
+      <w:r>
+        <w:t xml:space="preserve"> Create a calculator that performs basic arithmetic operations.</w:t>
+      </w:r>
+    </w:p>
+    <w:p>
+      <w:r>
+        <w:rPr>
+          <w:b/>
+        </w:rPr>
+        <w:t>Algorithm:</w:t>
+      </w:r>
+    </w:p>
+    <w:p>
+      <w:r>
+        <w:rPr>
+          <w:b/>
+        </w:rPr>
         <w:t xml:space="preserve">1. </w:t>
       </w:r>
       <w:r>
@@ -2736,11 +2666,11 @@
       </w:r>
     </w:p>
     <w:p>
-      <w:pPr>
-        <w:pStyle w:val="Heading3"/>
-      </w:pPr>
-      <w:r>
-        <w:t>Code</w:t>
+      <w:r>
+        <w:rPr>
+          <w:b/>
+        </w:rPr>
+        <w:t>Code:</w:t>
       </w:r>
     </w:p>
     <w:p>
@@ -2814,11 +2744,11 @@
       </w:r>
     </w:p>
     <w:p>
-      <w:pPr>
-        <w:pStyle w:val="Heading4"/>
-      </w:pPr>
-      <w:r>
-        <w:t>Input</w:t>
+      <w:r>
+        <w:rPr>
+          <w:b/>
+        </w:rPr>
+        <w:t>Input:</w:t>
       </w:r>
     </w:p>
     <w:p>
@@ -2833,11 +2763,11 @@
       </w:r>
     </w:p>
     <w:p>
-      <w:pPr>
-        <w:pStyle w:val="Heading4"/>
-      </w:pPr>
-      <w:r>
-        <w:t>Output</w:t>
+      <w:r>
+        <w:rPr>
+          <w:b/>
+        </w:rPr>
+        <w:t>Output:</w:t>
       </w:r>
     </w:p>
     <w:p>
@@ -2850,16 +2780,14 @@
       </w:r>
     </w:p>
     <w:p>
-      <w:pPr>
-        <w:pStyle w:val="Heading3"/>
-      </w:pPr>
-      <w:r>
-        <w:t>Result</w:t>
-      </w:r>
-    </w:p>
-    <w:p>
-      <w:r>
-        <w:t>Successfully implemented a basic calculator with error handling.</w:t>
+      <w:r>
+        <w:rPr>
+          <w:b/>
+        </w:rPr>
+        <w:t>Result:</w:t>
+      </w:r>
+      <w:r>
+        <w:t xml:space="preserve"> Successfully implemented a basic calculator with error handling.</w:t>
       </w:r>
     </w:p>
     <w:p/>
@@ -2867,51 +2795,47 @@
       <w:pPr>
         <w:pStyle w:val="Heading2"/>
       </w:pPr>
-      <w:bookmarkStart w:id="985019" w:name="problem_13"/>
+      <w:bookmarkStart w:id="749216" w:name="problem_13"/>
       <w:r>
         <w:t>Problem 13: Fibonacci Series</w:t>
       </w:r>
-      <w:bookmarkEnd w:id="985019"/>
-    </w:p>
-    <w:p>
-      <w:pPr>
-        <w:pStyle w:val="Heading3"/>
-      </w:pPr>
-      <w:r>
-        <w:t>Description</w:t>
-      </w:r>
-    </w:p>
-    <w:p>
-      <w:r>
-        <w:t>This program generates the Fibonacci sequence where each number is the sum of the two preceding ones. It demonstrates sequence generation and variable updates.</w:t>
-      </w:r>
-    </w:p>
-    <w:p>
-      <w:pPr>
-        <w:pStyle w:val="Heading3"/>
-      </w:pPr>
-      <w:r>
-        <w:t>Objective</w:t>
-      </w:r>
-    </w:p>
-    <w:p>
-      <w:r>
-        <w:t>Generate and print the first N terms of the Fibonacci series.</w:t>
-      </w:r>
-    </w:p>
-    <w:p>
-      <w:pPr>
-        <w:pStyle w:val="Heading3"/>
-      </w:pPr>
-      <w:r>
-        <w:t>Algorithm</w:t>
-      </w:r>
+      <w:bookmarkEnd w:id="749216"/>
     </w:p>
     <w:p>
       <w:r>
         <w:rPr>
           <w:b/>
         </w:rPr>
+        <w:t>Description:</w:t>
+      </w:r>
+      <w:r>
+        <w:t xml:space="preserve"> This program generates the Fibonacci sequence where each number is the sum of the two preceding ones. It demonstrates sequence generation and variable updates.</w:t>
+      </w:r>
+    </w:p>
+    <w:p>
+      <w:r>
+        <w:rPr>
+          <w:b/>
+        </w:rPr>
+        <w:t>Objective:</w:t>
+      </w:r>
+      <w:r>
+        <w:t xml:space="preserve"> Generate and print the first N terms of the Fibonacci series.</w:t>
+      </w:r>
+    </w:p>
+    <w:p>
+      <w:r>
+        <w:rPr>
+          <w:b/>
+        </w:rPr>
+        <w:t>Algorithm:</w:t>
+      </w:r>
+    </w:p>
+    <w:p>
+      <w:r>
+        <w:rPr>
+          <w:b/>
+        </w:rPr>
         <w:t xml:space="preserve">1. </w:t>
       </w:r>
       <w:r>
@@ -2974,11 +2898,11 @@
       </w:r>
     </w:p>
     <w:p>
-      <w:pPr>
-        <w:pStyle w:val="Heading3"/>
-      </w:pPr>
-      <w:r>
-        <w:t>Code</w:t>
+      <w:r>
+        <w:rPr>
+          <w:b/>
+        </w:rPr>
+        <w:t>Code:</w:t>
       </w:r>
     </w:p>
     <w:p>
@@ -3044,11 +2968,11 @@
       </w:r>
     </w:p>
     <w:p>
-      <w:pPr>
-        <w:pStyle w:val="Heading4"/>
-      </w:pPr>
-      <w:r>
-        <w:t>Input</w:t>
+      <w:r>
+        <w:rPr>
+          <w:b/>
+        </w:rPr>
+        <w:t>Input:</w:t>
       </w:r>
     </w:p>
     <w:p>
@@ -3061,11 +2985,11 @@
       </w:r>
     </w:p>
     <w:p>
-      <w:pPr>
-        <w:pStyle w:val="Heading4"/>
-      </w:pPr>
-      <w:r>
-        <w:t>Output</w:t>
+      <w:r>
+        <w:rPr>
+          <w:b/>
+        </w:rPr>
+        <w:t>Output:</w:t>
       </w:r>
     </w:p>
     <w:p>
@@ -3078,16 +3002,14 @@
       </w:r>
     </w:p>
     <w:p>
-      <w:pPr>
-        <w:pStyle w:val="Heading3"/>
-      </w:pPr>
-      <w:r>
-        <w:t>Result</w:t>
-      </w:r>
-    </w:p>
-    <w:p>
-      <w:r>
-        <w:t>Successfully generated Fibonacci series for N terms.</w:t>
+      <w:r>
+        <w:rPr>
+          <w:b/>
+        </w:rPr>
+        <w:t>Result:</w:t>
+      </w:r>
+      <w:r>
+        <w:t xml:space="preserve"> Successfully generated Fibonacci series for N terms.</w:t>
       </w:r>
     </w:p>
     <w:p/>
@@ -3095,51 +3017,47 @@
       <w:pPr>
         <w:pStyle w:val="Heading2"/>
       </w:pPr>
-      <w:bookmarkStart w:id="45960" w:name="problem_14"/>
+      <w:bookmarkStart w:id="609961" w:name="problem_14"/>
       <w:r>
         <w:t>Problem 14: Palindrome Number</w:t>
       </w:r>
-      <w:bookmarkEnd w:id="45960"/>
-    </w:p>
-    <w:p>
-      <w:pPr>
-        <w:pStyle w:val="Heading3"/>
-      </w:pPr>
-      <w:r>
-        <w:t>Description</w:t>
-      </w:r>
-    </w:p>
-    <w:p>
-      <w:r>
-        <w:t>This program checks if a number reads the same forwards and backwards by reversing it and comparing with the original.</w:t>
-      </w:r>
-    </w:p>
-    <w:p>
-      <w:pPr>
-        <w:pStyle w:val="Heading3"/>
-      </w:pPr>
-      <w:r>
-        <w:t>Objective</w:t>
-      </w:r>
-    </w:p>
-    <w:p>
-      <w:r>
-        <w:t>Check if a given number is a palindrome.</w:t>
-      </w:r>
-    </w:p>
-    <w:p>
-      <w:pPr>
-        <w:pStyle w:val="Heading3"/>
-      </w:pPr>
-      <w:r>
-        <w:t>Algorithm</w:t>
-      </w:r>
+      <w:bookmarkEnd w:id="609961"/>
     </w:p>
     <w:p>
       <w:r>
         <w:rPr>
           <w:b/>
         </w:rPr>
+        <w:t>Description:</w:t>
+      </w:r>
+      <w:r>
+        <w:t xml:space="preserve"> This program checks if a number reads the same forwards and backwards by reversing it and comparing with the original.</w:t>
+      </w:r>
+    </w:p>
+    <w:p>
+      <w:r>
+        <w:rPr>
+          <w:b/>
+        </w:rPr>
+        <w:t>Objective:</w:t>
+      </w:r>
+      <w:r>
+        <w:t xml:space="preserve"> Check if a given number is a palindrome.</w:t>
+      </w:r>
+    </w:p>
+    <w:p>
+      <w:r>
+        <w:rPr>
+          <w:b/>
+        </w:rPr>
+        <w:t>Algorithm:</w:t>
+      </w:r>
+    </w:p>
+    <w:p>
+      <w:r>
+        <w:rPr>
+          <w:b/>
+        </w:rPr>
         <w:t xml:space="preserve">1. </w:t>
       </w:r>
       <w:r>
@@ -3191,11 +3109,11 @@
       </w:r>
     </w:p>
     <w:p>
-      <w:pPr>
-        <w:pStyle w:val="Heading3"/>
-      </w:pPr>
-      <w:r>
-        <w:t>Code</w:t>
+      <w:r>
+        <w:rPr>
+          <w:b/>
+        </w:rPr>
+        <w:t>Code:</w:t>
       </w:r>
     </w:p>
     <w:p>
@@ -3249,11 +3167,11 @@
       </w:r>
     </w:p>
     <w:p>
-      <w:pPr>
-        <w:pStyle w:val="Heading4"/>
-      </w:pPr>
-      <w:r>
-        <w:t>Input</w:t>
+      <w:r>
+        <w:rPr>
+          <w:b/>
+        </w:rPr>
+        <w:t>Input:</w:t>
       </w:r>
     </w:p>
     <w:p>
@@ -3266,11 +3184,11 @@
       </w:r>
     </w:p>
     <w:p>
-      <w:pPr>
-        <w:pStyle w:val="Heading4"/>
-      </w:pPr>
-      <w:r>
-        <w:t>Output</w:t>
+      <w:r>
+        <w:rPr>
+          <w:b/>
+        </w:rPr>
+        <w:t>Output:</w:t>
       </w:r>
     </w:p>
     <w:p>
@@ -3283,16 +3201,14 @@
       </w:r>
     </w:p>
     <w:p>
-      <w:pPr>
-        <w:pStyle w:val="Heading3"/>
-      </w:pPr>
-      <w:r>
-        <w:t>Result</w:t>
-      </w:r>
-    </w:p>
-    <w:p>
-      <w:r>
-        <w:t>Successfully identified palindrome numbers.</w:t>
+      <w:r>
+        <w:rPr>
+          <w:b/>
+        </w:rPr>
+        <w:t>Result:</w:t>
+      </w:r>
+      <w:r>
+        <w:t xml:space="preserve"> Successfully identified palindrome numbers.</w:t>
       </w:r>
     </w:p>
     <w:p/>
@@ -3300,51 +3216,47 @@
       <w:pPr>
         <w:pStyle w:val="Heading2"/>
       </w:pPr>
-      <w:bookmarkStart w:id="317172" w:name="problem_15"/>
+      <w:bookmarkStart w:id="96043" w:name="problem_15"/>
       <w:r>
         <w:t>Problem 15: Array Reversal</w:t>
       </w:r>
-      <w:bookmarkEnd w:id="317172"/>
-    </w:p>
-    <w:p>
-      <w:pPr>
-        <w:pStyle w:val="Heading3"/>
-      </w:pPr>
-      <w:r>
-        <w:t>Description</w:t>
-      </w:r>
-    </w:p>
-    <w:p>
-      <w:r>
-        <w:t>This program reverses an array in-place using the two-pointer technique by swapping elements from both ends moving towards the center.</w:t>
-      </w:r>
-    </w:p>
-    <w:p>
-      <w:pPr>
-        <w:pStyle w:val="Heading3"/>
-      </w:pPr>
-      <w:r>
-        <w:t>Objective</w:t>
-      </w:r>
-    </w:p>
-    <w:p>
-      <w:r>
-        <w:t>Reverse the elements of an array and display it.</w:t>
-      </w:r>
-    </w:p>
-    <w:p>
-      <w:pPr>
-        <w:pStyle w:val="Heading3"/>
-      </w:pPr>
-      <w:r>
-        <w:t>Algorithm</w:t>
-      </w:r>
+      <w:bookmarkEnd w:id="96043"/>
     </w:p>
     <w:p>
       <w:r>
         <w:rPr>
           <w:b/>
         </w:rPr>
+        <w:t>Description:</w:t>
+      </w:r>
+      <w:r>
+        <w:t xml:space="preserve"> This program reverses an array in-place using the two-pointer technique by swapping elements from both ends moving towards the center.</w:t>
+      </w:r>
+    </w:p>
+    <w:p>
+      <w:r>
+        <w:rPr>
+          <w:b/>
+        </w:rPr>
+        <w:t>Objective:</w:t>
+      </w:r>
+      <w:r>
+        <w:t xml:space="preserve"> Reverse the elements of an array and display it.</w:t>
+      </w:r>
+    </w:p>
+    <w:p>
+      <w:r>
+        <w:rPr>
+          <w:b/>
+        </w:rPr>
+        <w:t>Algorithm:</w:t>
+      </w:r>
+    </w:p>
+    <w:p>
+      <w:r>
+        <w:rPr>
+          <w:b/>
+        </w:rPr>
         <w:t xml:space="preserve">1. </w:t>
       </w:r>
       <w:r>
@@ -3407,11 +3319,11 @@
       </w:r>
     </w:p>
     <w:p>
-      <w:pPr>
-        <w:pStyle w:val="Heading3"/>
-      </w:pPr>
-      <w:r>
-        <w:t>Code</w:t>
+      <w:r>
+        <w:rPr>
+          <w:b/>
+        </w:rPr>
+        <w:t>Code:</w:t>
       </w:r>
     </w:p>
     <w:p>
@@ -3477,11 +3389,11 @@
       </w:r>
     </w:p>
     <w:p>
-      <w:pPr>
-        <w:pStyle w:val="Heading4"/>
-      </w:pPr>
-      <w:r>
-        <w:t>Input</w:t>
+      <w:r>
+        <w:rPr>
+          <w:b/>
+        </w:rPr>
+        <w:t>Input:</w:t>
       </w:r>
     </w:p>
     <w:p>
@@ -3496,11 +3408,11 @@
       </w:r>
     </w:p>
     <w:p>
-      <w:pPr>
-        <w:pStyle w:val="Heading4"/>
-      </w:pPr>
-      <w:r>
-        <w:t>Output</w:t>
+      <w:r>
+        <w:rPr>
+          <w:b/>
+        </w:rPr>
+        <w:t>Output:</w:t>
       </w:r>
     </w:p>
     <w:p>
@@ -3513,16 +3425,14 @@
       </w:r>
     </w:p>
     <w:p>
-      <w:pPr>
-        <w:pStyle w:val="Heading3"/>
-      </w:pPr>
-      <w:r>
-        <w:t>Result</w:t>
-      </w:r>
-    </w:p>
-    <w:p>
-      <w:r>
-        <w:t>Successfully reversed array in place.</w:t>
+      <w:r>
+        <w:rPr>
+          <w:b/>
+        </w:rPr>
+        <w:t>Result:</w:t>
+      </w:r>
+      <w:r>
+        <w:t xml:space="preserve"> Successfully reversed array in place.</w:t>
       </w:r>
     </w:p>
     <w:p/>
@@ -3530,51 +3440,47 @@
       <w:pPr>
         <w:pStyle w:val="Heading2"/>
       </w:pPr>
-      <w:bookmarkStart w:id="152919" w:name="problem_16"/>
+      <w:bookmarkStart w:id="748503" w:name="problem_16"/>
       <w:r>
         <w:t>Problem 16: Count Vowels</w:t>
       </w:r>
-      <w:bookmarkEnd w:id="152919"/>
-    </w:p>
-    <w:p>
-      <w:pPr>
-        <w:pStyle w:val="Heading3"/>
-      </w:pPr>
-      <w:r>
-        <w:t>Description</w:t>
-      </w:r>
-    </w:p>
-    <w:p>
-      <w:r>
-        <w:t>This program counts vowels in a string by checking each character against all vowels (both uppercase and lowercase).</w:t>
-      </w:r>
-    </w:p>
-    <w:p>
-      <w:pPr>
-        <w:pStyle w:val="Heading3"/>
-      </w:pPr>
-      <w:r>
-        <w:t>Objective</w:t>
-      </w:r>
-    </w:p>
-    <w:p>
-      <w:r>
-        <w:t>Count the number of vowels in a given string.</w:t>
-      </w:r>
-    </w:p>
-    <w:p>
-      <w:pPr>
-        <w:pStyle w:val="Heading3"/>
-      </w:pPr>
-      <w:r>
-        <w:t>Algorithm</w:t>
-      </w:r>
+      <w:bookmarkEnd w:id="748503"/>
     </w:p>
     <w:p>
       <w:r>
         <w:rPr>
           <w:b/>
         </w:rPr>
+        <w:t>Description:</w:t>
+      </w:r>
+      <w:r>
+        <w:t xml:space="preserve"> This program counts vowels in a string by checking each character against all vowels (both uppercase and lowercase).</w:t>
+      </w:r>
+    </w:p>
+    <w:p>
+      <w:r>
+        <w:rPr>
+          <w:b/>
+        </w:rPr>
+        <w:t>Objective:</w:t>
+      </w:r>
+      <w:r>
+        <w:t xml:space="preserve"> Count the number of vowels in a given string.</w:t>
+      </w:r>
+    </w:p>
+    <w:p>
+      <w:r>
+        <w:rPr>
+          <w:b/>
+        </w:rPr>
+        <w:t>Algorithm:</w:t>
+      </w:r>
+    </w:p>
+    <w:p>
+      <w:r>
+        <w:rPr>
+          <w:b/>
+        </w:rPr>
         <w:t xml:space="preserve">1. </w:t>
       </w:r>
       <w:r>
@@ -3637,11 +3543,11 @@
       </w:r>
     </w:p>
     <w:p>
-      <w:pPr>
-        <w:pStyle w:val="Heading3"/>
-      </w:pPr>
-      <w:r>
-        <w:t>Code</w:t>
+      <w:r>
+        <w:rPr>
+          <w:b/>
+        </w:rPr>
+        <w:t>Code:</w:t>
       </w:r>
     </w:p>
     <w:p>
@@ -3693,11 +3599,11 @@
       </w:r>
     </w:p>
     <w:p>
-      <w:pPr>
-        <w:pStyle w:val="Heading4"/>
-      </w:pPr>
-      <w:r>
-        <w:t>Input</w:t>
+      <w:r>
+        <w:rPr>
+          <w:b/>
+        </w:rPr>
+        <w:t>Input:</w:t>
       </w:r>
     </w:p>
     <w:p>
@@ -3710,11 +3616,11 @@
       </w:r>
     </w:p>
     <w:p>
-      <w:pPr>
-        <w:pStyle w:val="Heading4"/>
-      </w:pPr>
-      <w:r>
-        <w:t>Output</w:t>
+      <w:r>
+        <w:rPr>
+          <w:b/>
+        </w:rPr>
+        <w:t>Output:</w:t>
       </w:r>
     </w:p>
     <w:p>
@@ -3727,16 +3633,14 @@
       </w:r>
     </w:p>
     <w:p>
-      <w:pPr>
-        <w:pStyle w:val="Heading3"/>
-      </w:pPr>
-      <w:r>
-        <w:t>Result</w:t>
-      </w:r>
-    </w:p>
-    <w:p>
-      <w:r>
-        <w:t>Successfully counted vowels in any string.</w:t>
+      <w:r>
+        <w:rPr>
+          <w:b/>
+        </w:rPr>
+        <w:t>Result:</w:t>
+      </w:r>
+      <w:r>
+        <w:t xml:space="preserve"> Successfully counted vowels in any string.</w:t>
       </w:r>
     </w:p>
     <w:p/>
@@ -3744,51 +3648,47 @@
       <w:pPr>
         <w:pStyle w:val="Heading2"/>
       </w:pPr>
-      <w:bookmarkStart w:id="71835" w:name="problem_17"/>
+      <w:bookmarkStart w:id="736740" w:name="problem_17"/>
       <w:r>
         <w:t>Problem 17: Bubble Sort</w:t>
       </w:r>
-      <w:bookmarkEnd w:id="71835"/>
-    </w:p>
-    <w:p>
-      <w:pPr>
-        <w:pStyle w:val="Heading3"/>
-      </w:pPr>
-      <w:r>
-        <w:t>Description</w:t>
-      </w:r>
-    </w:p>
-    <w:p>
-      <w:r>
-        <w:t>This program implements the bubble sort algorithm which repeatedly compares adjacent elements and swaps them if they are in wrong order.</w:t>
-      </w:r>
-    </w:p>
-    <w:p>
-      <w:pPr>
-        <w:pStyle w:val="Heading3"/>
-      </w:pPr>
-      <w:r>
-        <w:t>Objective</w:t>
-      </w:r>
-    </w:p>
-    <w:p>
-      <w:r>
-        <w:t>Sort an array of integers using bubble sort algorithm.</w:t>
-      </w:r>
-    </w:p>
-    <w:p>
-      <w:pPr>
-        <w:pStyle w:val="Heading3"/>
-      </w:pPr>
-      <w:r>
-        <w:t>Algorithm</w:t>
-      </w:r>
+      <w:bookmarkEnd w:id="736740"/>
     </w:p>
     <w:p>
       <w:r>
         <w:rPr>
           <w:b/>
         </w:rPr>
+        <w:t>Description:</w:t>
+      </w:r>
+      <w:r>
+        <w:t xml:space="preserve"> This program implements the bubble sort algorithm which repeatedly compares adjacent elements and swaps them if they are in wrong order.</w:t>
+      </w:r>
+    </w:p>
+    <w:p>
+      <w:r>
+        <w:rPr>
+          <w:b/>
+        </w:rPr>
+        <w:t>Objective:</w:t>
+      </w:r>
+      <w:r>
+        <w:t xml:space="preserve"> Sort an array of integers using bubble sort algorithm.</w:t>
+      </w:r>
+    </w:p>
+    <w:p>
+      <w:r>
+        <w:rPr>
+          <w:b/>
+        </w:rPr>
+        <w:t>Algorithm:</w:t>
+      </w:r>
+    </w:p>
+    <w:p>
+      <w:r>
+        <w:rPr>
+          <w:b/>
+        </w:rPr>
         <w:t xml:space="preserve">1. </w:t>
       </w:r>
       <w:r>
@@ -3851,11 +3751,11 @@
       </w:r>
     </w:p>
     <w:p>
-      <w:pPr>
-        <w:pStyle w:val="Heading3"/>
-      </w:pPr>
-      <w:r>
-        <w:t>Code</w:t>
+      <w:r>
+        <w:rPr>
+          <w:b/>
+        </w:rPr>
+        <w:t>Code:</w:t>
       </w:r>
     </w:p>
     <w:p>
@@ -3929,11 +3829,11 @@
       </w:r>
     </w:p>
     <w:p>
-      <w:pPr>
-        <w:pStyle w:val="Heading4"/>
-      </w:pPr>
-      <w:r>
-        <w:t>Input</w:t>
+      <w:r>
+        <w:rPr>
+          <w:b/>
+        </w:rPr>
+        <w:t>Input:</w:t>
       </w:r>
     </w:p>
     <w:p>
@@ -3948,11 +3848,11 @@
       </w:r>
     </w:p>
     <w:p>
-      <w:pPr>
-        <w:pStyle w:val="Heading4"/>
-      </w:pPr>
-      <w:r>
-        <w:t>Output</w:t>
+      <w:r>
+        <w:rPr>
+          <w:b/>
+        </w:rPr>
+        <w:t>Output:</w:t>
       </w:r>
     </w:p>
     <w:p>
@@ -3965,16 +3865,14 @@
       </w:r>
     </w:p>
     <w:p>
-      <w:pPr>
-        <w:pStyle w:val="Heading3"/>
-      </w:pPr>
-      <w:r>
-        <w:t>Result</w:t>
-      </w:r>
-    </w:p>
-    <w:p>
-      <w:r>
-        <w:t>Successfully sorted array in ascending order.</w:t>
+      <w:r>
+        <w:rPr>
+          <w:b/>
+        </w:rPr>
+        <w:t>Result:</w:t>
+      </w:r>
+      <w:r>
+        <w:t xml:space="preserve"> Successfully sorted array in ascending order.</w:t>
       </w:r>
     </w:p>
     <w:p/>
@@ -3982,51 +3880,47 @@
       <w:pPr>
         <w:pStyle w:val="Heading2"/>
       </w:pPr>
-      <w:bookmarkStart w:id="781407" w:name="problem_18"/>
+      <w:bookmarkStart w:id="937405" w:name="problem_18"/>
       <w:r>
         <w:t>Problem 18: String Length</w:t>
       </w:r>
-      <w:bookmarkEnd w:id="781407"/>
-    </w:p>
-    <w:p>
-      <w:pPr>
-        <w:pStyle w:val="Heading3"/>
-      </w:pPr>
-      <w:r>
-        <w:t>Description</w:t>
-      </w:r>
-    </w:p>
-    <w:p>
-      <w:r>
-        <w:t>This program calculates string length manually by counting characters until the null terminator is reached, without using the strlen() library function.</w:t>
-      </w:r>
-    </w:p>
-    <w:p>
-      <w:pPr>
-        <w:pStyle w:val="Heading3"/>
-      </w:pPr>
-      <w:r>
-        <w:t>Objective</w:t>
-      </w:r>
-    </w:p>
-    <w:p>
-      <w:r>
-        <w:t>Find the length of a string without using strlen() function.</w:t>
-      </w:r>
-    </w:p>
-    <w:p>
-      <w:pPr>
-        <w:pStyle w:val="Heading3"/>
-      </w:pPr>
-      <w:r>
-        <w:t>Algorithm</w:t>
-      </w:r>
+      <w:bookmarkEnd w:id="937405"/>
     </w:p>
     <w:p>
       <w:r>
         <w:rPr>
           <w:b/>
         </w:rPr>
+        <w:t>Description:</w:t>
+      </w:r>
+      <w:r>
+        <w:t xml:space="preserve"> This program calculates string length manually by counting characters until the null terminator is reached, without using the strlen() library function.</w:t>
+      </w:r>
+    </w:p>
+    <w:p>
+      <w:r>
+        <w:rPr>
+          <w:b/>
+        </w:rPr>
+        <w:t>Objective:</w:t>
+      </w:r>
+      <w:r>
+        <w:t xml:space="preserve"> Find the length of a string without using strlen() function.</w:t>
+      </w:r>
+    </w:p>
+    <w:p>
+      <w:r>
+        <w:rPr>
+          <w:b/>
+        </w:rPr>
+        <w:t>Algorithm:</w:t>
+      </w:r>
+    </w:p>
+    <w:p>
+      <w:r>
+        <w:rPr>
+          <w:b/>
+        </w:rPr>
         <w:t xml:space="preserve">1. </w:t>
       </w:r>
       <w:r>
@@ -4078,11 +3972,11 @@
       </w:r>
     </w:p>
     <w:p>
-      <w:pPr>
-        <w:pStyle w:val="Heading3"/>
-      </w:pPr>
-      <w:r>
-        <w:t>Code</w:t>
+      <w:r>
+        <w:rPr>
+          <w:b/>
+        </w:rPr>
+        <w:t>Code:</w:t>
       </w:r>
     </w:p>
     <w:p>
@@ -4126,11 +4020,11 @@
       </w:r>
     </w:p>
     <w:p>
-      <w:pPr>
-        <w:pStyle w:val="Heading4"/>
-      </w:pPr>
-      <w:r>
-        <w:t>Input</w:t>
+      <w:r>
+        <w:rPr>
+          <w:b/>
+        </w:rPr>
+        <w:t>Input:</w:t>
       </w:r>
     </w:p>
     <w:p>
@@ -4143,11 +4037,11 @@
       </w:r>
     </w:p>
     <w:p>
-      <w:pPr>
-        <w:pStyle w:val="Heading4"/>
-      </w:pPr>
-      <w:r>
-        <w:t>Output</w:t>
+      <w:r>
+        <w:rPr>
+          <w:b/>
+        </w:rPr>
+        <w:t>Output:</w:t>
       </w:r>
     </w:p>
     <w:p>
@@ -4160,16 +4054,14 @@
       </w:r>
     </w:p>
     <w:p>
-      <w:pPr>
-        <w:pStyle w:val="Heading3"/>
-      </w:pPr>
-      <w:r>
-        <w:t>Result</w:t>
-      </w:r>
-    </w:p>
-    <w:p>
-      <w:r>
-        <w:t>Successfully calculated string length manually.</w:t>
+      <w:r>
+        <w:rPr>
+          <w:b/>
+        </w:rPr>
+        <w:t>Result:</w:t>
+      </w:r>
+      <w:r>
+        <w:t xml:space="preserve"> Successfully calculated string length manually.</w:t>
       </w:r>
     </w:p>
     <w:p/>
@@ -4177,51 +4069,47 @@
       <w:pPr>
         <w:pStyle w:val="Heading2"/>
       </w:pPr>
-      <w:bookmarkStart w:id="160188" w:name="problem_19"/>
+      <w:bookmarkStart w:id="996626" w:name="problem_19"/>
       <w:r>
         <w:t>Problem 19: Matrix Addition</w:t>
       </w:r>
-      <w:bookmarkEnd w:id="160188"/>
-    </w:p>
-    <w:p>
-      <w:pPr>
-        <w:pStyle w:val="Heading3"/>
-      </w:pPr>
-      <w:r>
-        <w:t>Description</w:t>
-      </w:r>
-    </w:p>
-    <w:p>
-      <w:r>
-        <w:t>This program adds two matrices of the same dimensions by adding corresponding elements. It demonstrates 2D array operations and nested loops.</w:t>
-      </w:r>
-    </w:p>
-    <w:p>
-      <w:pPr>
-        <w:pStyle w:val="Heading3"/>
-      </w:pPr>
-      <w:r>
-        <w:t>Objective</w:t>
-      </w:r>
-    </w:p>
-    <w:p>
-      <w:r>
-        <w:t>Add two matrices and display the result.</w:t>
-      </w:r>
-    </w:p>
-    <w:p>
-      <w:pPr>
-        <w:pStyle w:val="Heading3"/>
-      </w:pPr>
-      <w:r>
-        <w:t>Algorithm</w:t>
-      </w:r>
+      <w:bookmarkEnd w:id="996626"/>
     </w:p>
     <w:p>
       <w:r>
         <w:rPr>
           <w:b/>
         </w:rPr>
+        <w:t>Description:</w:t>
+      </w:r>
+      <w:r>
+        <w:t xml:space="preserve"> This program adds two matrices of the same dimensions by adding corresponding elements. It demonstrates 2D array operations and nested loops.</w:t>
+      </w:r>
+    </w:p>
+    <w:p>
+      <w:r>
+        <w:rPr>
+          <w:b/>
+        </w:rPr>
+        <w:t>Objective:</w:t>
+      </w:r>
+      <w:r>
+        <w:t xml:space="preserve"> Add two matrices and display the result.</w:t>
+      </w:r>
+    </w:p>
+    <w:p>
+      <w:r>
+        <w:rPr>
+          <w:b/>
+        </w:rPr>
+        <w:t>Algorithm:</w:t>
+      </w:r>
+    </w:p>
+    <w:p>
+      <w:r>
+        <w:rPr>
+          <w:b/>
+        </w:rPr>
         <w:t xml:space="preserve">1. </w:t>
       </w:r>
       <w:r>
@@ -4284,11 +4172,11 @@
       </w:r>
     </w:p>
     <w:p>
-      <w:pPr>
-        <w:pStyle w:val="Heading3"/>
-      </w:pPr>
-      <w:r>
-        <w:t>Code</w:t>
+      <w:r>
+        <w:rPr>
+          <w:b/>
+        </w:rPr>
+        <w:t>Code:</w:t>
       </w:r>
     </w:p>
     <w:p>
@@ -4382,11 +4270,11 @@
       </w:r>
     </w:p>
     <w:p>
-      <w:pPr>
-        <w:pStyle w:val="Heading4"/>
-      </w:pPr>
-      <w:r>
-        <w:t>Input</w:t>
+      <w:r>
+        <w:rPr>
+          <w:b/>
+        </w:rPr>
+        <w:t>Input:</w:t>
       </w:r>
     </w:p>
     <w:p>
@@ -4411,11 +4299,11 @@
       </w:r>
     </w:p>
     <w:p>
-      <w:pPr>
-        <w:pStyle w:val="Heading4"/>
-      </w:pPr>
-      <w:r>
-        <w:t>Output</w:t>
+      <w:r>
+        <w:rPr>
+          <w:b/>
+        </w:rPr>
+        <w:t>Output:</w:t>
       </w:r>
     </w:p>
     <w:p>
@@ -4432,16 +4320,14 @@
       </w:r>
     </w:p>
     <w:p>
-      <w:pPr>
-        <w:pStyle w:val="Heading3"/>
-      </w:pPr>
-      <w:r>
-        <w:t>Result</w:t>
-      </w:r>
-    </w:p>
-    <w:p>
-      <w:r>
-        <w:t>Successfully performed matrix addition.</w:t>
+      <w:r>
+        <w:rPr>
+          <w:b/>
+        </w:rPr>
+        <w:t>Result:</w:t>
+      </w:r>
+      <w:r>
+        <w:t xml:space="preserve"> Successfully performed matrix addition.</w:t>
       </w:r>
     </w:p>
     <w:p/>
@@ -4449,51 +4335,47 @@
       <w:pPr>
         <w:pStyle w:val="Heading2"/>
       </w:pPr>
-      <w:bookmarkStart w:id="437085" w:name="problem_20"/>
+      <w:bookmarkStart w:id="749970" w:name="problem_20"/>
       <w:r>
         <w:t>Problem 20: Linear Search</w:t>
       </w:r>
-      <w:bookmarkEnd w:id="437085"/>
-    </w:p>
-    <w:p>
-      <w:pPr>
-        <w:pStyle w:val="Heading3"/>
-      </w:pPr>
-      <w:r>
-        <w:t>Description</w:t>
-      </w:r>
-    </w:p>
-    <w:p>
-      <w:r>
-        <w:t>This program implements linear search algorithm to find an element in an array by checking each element sequentially until a match is found.</w:t>
-      </w:r>
-    </w:p>
-    <w:p>
-      <w:pPr>
-        <w:pStyle w:val="Heading3"/>
-      </w:pPr>
-      <w:r>
-        <w:t>Objective</w:t>
-      </w:r>
-    </w:p>
-    <w:p>
-      <w:r>
-        <w:t>Search for an element in an array and print its position.</w:t>
-      </w:r>
-    </w:p>
-    <w:p>
-      <w:pPr>
-        <w:pStyle w:val="Heading3"/>
-      </w:pPr>
-      <w:r>
-        <w:t>Algorithm</w:t>
-      </w:r>
+      <w:bookmarkEnd w:id="749970"/>
     </w:p>
     <w:p>
       <w:r>
         <w:rPr>
           <w:b/>
         </w:rPr>
+        <w:t>Description:</w:t>
+      </w:r>
+      <w:r>
+        <w:t xml:space="preserve"> This program implements linear search algorithm to find an element in an array by checking each element sequentially until a match is found.</w:t>
+      </w:r>
+    </w:p>
+    <w:p>
+      <w:r>
+        <w:rPr>
+          <w:b/>
+        </w:rPr>
+        <w:t>Objective:</w:t>
+      </w:r>
+      <w:r>
+        <w:t xml:space="preserve"> Search for an element in an array and print its position.</w:t>
+      </w:r>
+    </w:p>
+    <w:p>
+      <w:r>
+        <w:rPr>
+          <w:b/>
+        </w:rPr>
+        <w:t>Algorithm:</w:t>
+      </w:r>
+    </w:p>
+    <w:p>
+      <w:r>
+        <w:rPr>
+          <w:b/>
+        </w:rPr>
         <w:t xml:space="preserve">1. </w:t>
       </w:r>
       <w:r>
@@ -4556,11 +4438,11 @@
       </w:r>
     </w:p>
     <w:p>
-      <w:pPr>
-        <w:pStyle w:val="Heading3"/>
-      </w:pPr>
-      <w:r>
-        <w:t>Code</w:t>
+      <w:r>
+        <w:rPr>
+          <w:b/>
+        </w:rPr>
+        <w:t>Code:</w:t>
       </w:r>
     </w:p>
     <w:p>
@@ -4632,11 +4514,11 @@
       </w:r>
     </w:p>
     <w:p>
-      <w:pPr>
-        <w:pStyle w:val="Heading4"/>
-      </w:pPr>
-      <w:r>
-        <w:t>Input</w:t>
+      <w:r>
+        <w:rPr>
+          <w:b/>
+        </w:rPr>
+        <w:t>Input:</w:t>
       </w:r>
     </w:p>
     <w:p>
@@ -4653,11 +4535,11 @@
       </w:r>
     </w:p>
     <w:p>
-      <w:pPr>
-        <w:pStyle w:val="Heading4"/>
-      </w:pPr>
-      <w:r>
-        <w:t>Output</w:t>
+      <w:r>
+        <w:rPr>
+          <w:b/>
+        </w:rPr>
+        <w:t>Output:</w:t>
       </w:r>
     </w:p>
     <w:p>
@@ -4670,16 +4552,14 @@
       </w:r>
     </w:p>
     <w:p>
-      <w:pPr>
-        <w:pStyle w:val="Heading3"/>
-      </w:pPr>
-      <w:r>
-        <w:t>Result</w:t>
-      </w:r>
-    </w:p>
-    <w:p>
-      <w:r>
-        <w:t>Successfully implemented linear search with position display.</w:t>
+      <w:r>
+        <w:rPr>
+          <w:b/>
+        </w:rPr>
+        <w:t>Result:</w:t>
+      </w:r>
+      <w:r>
+        <w:t xml:space="preserve"> Successfully implemented linear search with position display.</w:t>
       </w:r>
     </w:p>
     <w:p/>

</xml_diff>